<commit_message>
Add backend and kubernetes doku
</commit_message>
<xml_diff>
--- a/GCA_Abschluss_4.docx
+++ b/GCA_Abschluss_4.docx
@@ -145,8 +145,10 @@
       </w:sdtPr>
       <w:sdtEndPr>
         <w:rPr>
+          <w:rFonts w:ascii="Arial" w:hAnsi="Arial"/>
           <w:b/>
           <w:bCs/>
+          <w:sz w:val="24"/>
         </w:rPr>
       </w:sdtEndPr>
       <w:sdtContent>
@@ -2227,15 +2229,13 @@
     <w:p>
       <w:pPr>
         <w:rPr>
-          <w:rFonts w:ascii="Arial" w:hAnsi="Arial" w:cs="Arial"/>
-          <w:sz w:val="24"/>
-          <w:szCs w:val="24"/>
-        </w:rPr>
-      </w:pPr>
-      <w:r>
-        <w:rPr>
-          <w:rFonts w:ascii="Arial" w:hAnsi="Arial" w:cs="Arial"/>
-          <w:sz w:val="24"/>
+          <w:rFonts w:cs="Arial"/>
+          <w:szCs w:val="24"/>
+        </w:rPr>
+      </w:pPr>
+      <w:r>
+        <w:rPr>
+          <w:rFonts w:cs="Arial"/>
           <w:szCs w:val="24"/>
         </w:rPr>
         <w:t>Im Rahmen des Abschlussprojekts des Moduls Cloud Grundlagen und Programmierung wurde diese Dokumentation erstellt. Im Folgenden werden die funktionalen und nicht-funktionalen Eigenschaften dieses Abschlussprojekts beschrieben.</w:t>
@@ -2244,15 +2244,13 @@
     <w:p>
       <w:pPr>
         <w:rPr>
-          <w:rFonts w:ascii="Arial" w:hAnsi="Arial" w:cs="Arial"/>
-          <w:sz w:val="24"/>
-          <w:szCs w:val="24"/>
-        </w:rPr>
-      </w:pPr>
-      <w:r>
-        <w:rPr>
-          <w:rFonts w:ascii="Arial" w:hAnsi="Arial" w:cs="Arial"/>
-          <w:sz w:val="24"/>
+          <w:rFonts w:cs="Arial"/>
+          <w:szCs w:val="24"/>
+        </w:rPr>
+      </w:pPr>
+      <w:r>
+        <w:rPr>
+          <w:rFonts w:cs="Arial"/>
           <w:szCs w:val="24"/>
         </w:rPr>
         <w:t xml:space="preserve">Es sollte ein einfaches Shopsystem entwickelt werden, welches aus drei verschiedenen Oberflächentypen, nämlich der Produktübersicht, dem Warenkorb und der Auftragsbestätigung, besteht. Im Backend laufen vier Microservices: </w:t>
@@ -2349,7 +2347,7 @@
     <w:p>
       <w:pPr>
         <w:rPr>
-          <w:rFonts w:ascii="Arial" w:eastAsiaTheme="majorEastAsia" w:hAnsi="Arial" w:cs="Arial"/>
+          <w:rFonts w:eastAsiaTheme="majorEastAsia" w:cs="Arial"/>
           <w:color w:val="2F5496" w:themeColor="accent1" w:themeShade="BF"/>
           <w:sz w:val="28"/>
           <w:szCs w:val="28"/>
@@ -2357,40 +2355,35 @@
       </w:pPr>
       <w:r>
         <w:rPr>
-          <w:rFonts w:ascii="Arial" w:hAnsi="Arial" w:cs="Arial"/>
-          <w:sz w:val="24"/>
+          <w:rFonts w:cs="Arial"/>
           <w:szCs w:val="24"/>
         </w:rPr>
         <w:t xml:space="preserve">Zu Nutzen waren Angular JS für das Frontend und die Backend-Services sollten mithilfe von Spring-Boot umgesetzt werden. Außerdem sollte </w:t>
       </w:r>
       <w:r>
         <w:rPr>
-          <w:rFonts w:ascii="Arial" w:hAnsi="Arial" w:cs="Arial"/>
-          <w:sz w:val="24"/>
+          <w:rFonts w:cs="Arial"/>
           <w:szCs w:val="24"/>
         </w:rPr>
         <w:t xml:space="preserve">die </w:t>
       </w:r>
       <w:r>
         <w:rPr>
-          <w:rFonts w:ascii="Arial" w:hAnsi="Arial" w:cs="Arial"/>
-          <w:sz w:val="24"/>
+          <w:rFonts w:cs="Arial"/>
           <w:szCs w:val="24"/>
         </w:rPr>
         <w:t>REST</w:t>
       </w:r>
       <w:r>
         <w:rPr>
-          <w:rFonts w:ascii="Arial" w:hAnsi="Arial" w:cs="Arial"/>
-          <w:sz w:val="24"/>
+          <w:rFonts w:cs="Arial"/>
           <w:szCs w:val="24"/>
         </w:rPr>
         <w:t>-API</w:t>
       </w:r>
       <w:r>
         <w:rPr>
-          <w:rFonts w:ascii="Arial" w:hAnsi="Arial" w:cs="Arial"/>
-          <w:sz w:val="24"/>
+          <w:rFonts w:cs="Arial"/>
           <w:szCs w:val="24"/>
         </w:rPr>
         <w:t xml:space="preserve"> in Kombination mit JSON benutzt werden.</w:t>
@@ -2421,15 +2414,13 @@
     <w:p>
       <w:pPr>
         <w:rPr>
-          <w:rFonts w:ascii="Arial" w:hAnsi="Arial" w:cs="Arial"/>
-          <w:sz w:val="24"/>
-          <w:szCs w:val="24"/>
-        </w:rPr>
-      </w:pPr>
-      <w:r>
-        <w:rPr>
-          <w:rFonts w:ascii="Arial" w:hAnsi="Arial" w:cs="Arial"/>
-          <w:sz w:val="24"/>
+          <w:rFonts w:cs="Arial"/>
+          <w:szCs w:val="24"/>
+        </w:rPr>
+      </w:pPr>
+      <w:r>
+        <w:rPr>
+          <w:rFonts w:cs="Arial"/>
           <w:szCs w:val="24"/>
         </w:rPr>
         <w:t>Das Frontend wurde mithilfe von Angular CLI erstellt. Dieses Programm wurde bereits bei einem vorherigen Lab verwendet und somit ist man bereits mit den grundlegenden Funktionen vertraut. Es wurde für jede der drei verschiedenen Übersichten eine Komponente erstellt, in der dann jeweils eine HTML-, eine CSS und TypeScript-Datei erstellt worden sind. Dies wurde durch den Befehl</w:t>
@@ -2438,16 +2429,14 @@
     <w:p>
       <w:pPr>
         <w:rPr>
-          <w:rFonts w:ascii="Arial" w:hAnsi="Arial" w:cs="Arial"/>
-          <w:sz w:val="24"/>
-          <w:szCs w:val="24"/>
-        </w:rPr>
-      </w:pPr>
-      <w:r>
-        <w:rPr>
-          <w:rFonts w:ascii="Arial" w:hAnsi="Arial" w:cs="Arial"/>
+          <w:rFonts w:cs="Arial"/>
+          <w:szCs w:val="24"/>
+        </w:rPr>
+      </w:pPr>
+      <w:r>
+        <w:rPr>
+          <w:rFonts w:cs="Arial"/>
           <w:i/>
-          <w:sz w:val="24"/>
           <w:szCs w:val="24"/>
         </w:rPr>
         <w:t>„</w:t>
@@ -2456,7 +2445,6 @@
         <w:rPr>
           <w:rFonts w:ascii="Courier New" w:hAnsi="Courier New" w:cs="Courier New"/>
           <w:i/>
-          <w:sz w:val="24"/>
           <w:szCs w:val="24"/>
         </w:rPr>
         <w:t xml:space="preserve">ng g c </w:t>
@@ -2465,74 +2453,65 @@
         <w:rPr>
           <w:rFonts w:ascii="Courier New" w:hAnsi="Courier New" w:cs="Courier New"/>
           <w:i/>
-          <w:sz w:val="24"/>
           <w:szCs w:val="24"/>
         </w:rPr>
         <w:t>{KomponentenName}</w:t>
       </w:r>
       <w:r>
         <w:rPr>
-          <w:rFonts w:ascii="Arial" w:hAnsi="Arial" w:cs="Arial"/>
+          <w:rFonts w:cs="Arial"/>
           <w:i/>
-          <w:sz w:val="24"/>
           <w:szCs w:val="24"/>
         </w:rPr>
         <w:t>“</w:t>
       </w:r>
       <w:r>
         <w:rPr>
-          <w:rFonts w:ascii="Arial" w:hAnsi="Arial" w:cs="Arial"/>
-          <w:sz w:val="24"/>
+          <w:rFonts w:cs="Arial"/>
           <w:szCs w:val="24"/>
         </w:rPr>
         <w:t xml:space="preserve"> realisiert. Zusätzlich zu den einzelnen Seiten wurde eine </w:t>
       </w:r>
       <w:r>
         <w:rPr>
-          <w:rFonts w:ascii="Arial" w:hAnsi="Arial" w:cs="Arial"/>
+          <w:rFonts w:cs="Arial"/>
           <w:i/>
-          <w:sz w:val="24"/>
           <w:szCs w:val="24"/>
         </w:rPr>
         <w:t>Default</w:t>
       </w:r>
       <w:r>
         <w:rPr>
-          <w:rFonts w:ascii="Arial" w:hAnsi="Arial" w:cs="Arial"/>
-          <w:sz w:val="24"/>
+          <w:rFonts w:cs="Arial"/>
           <w:szCs w:val="24"/>
         </w:rPr>
         <w:t xml:space="preserve">-Seite erstellt, welche den Grundriss des Shopsystems beschreibt. In dieser wurde der Header des Shopsystems implementiert. Diese Default-Seite wird in jeder einzelnen Übersicht verwendet, sodass eine </w:t>
       </w:r>
       <w:r>
         <w:rPr>
-          <w:rFonts w:ascii="Arial" w:hAnsi="Arial" w:cs="Arial"/>
+          <w:rFonts w:cs="Arial"/>
           <w:i/>
-          <w:sz w:val="24"/>
           <w:szCs w:val="24"/>
         </w:rPr>
         <w:t xml:space="preserve">Single-Page-Application </w:t>
       </w:r>
       <w:r>
         <w:rPr>
-          <w:rFonts w:ascii="Arial" w:hAnsi="Arial" w:cs="Arial"/>
-          <w:sz w:val="24"/>
+          <w:rFonts w:cs="Arial"/>
           <w:szCs w:val="24"/>
         </w:rPr>
         <w:t>(SPA) ent</w:t>
       </w:r>
       <w:r>
         <w:rPr>
-          <w:rFonts w:ascii="Arial" w:hAnsi="Arial" w:cs="Arial"/>
-          <w:sz w:val="24"/>
+          <w:rFonts w:cs="Arial"/>
           <w:szCs w:val="24"/>
         </w:rPr>
         <w:t>st</w:t>
       </w:r>
       <w:r>
         <w:rPr>
-          <w:rFonts w:ascii="Arial" w:hAnsi="Arial" w:cs="Arial"/>
-          <w:sz w:val="24"/>
+          <w:rFonts w:cs="Arial"/>
           <w:szCs w:val="24"/>
         </w:rPr>
         <w:t>eht.</w:t>
@@ -2541,15 +2520,13 @@
     <w:p>
       <w:pPr>
         <w:rPr>
-          <w:rFonts w:ascii="Arial" w:hAnsi="Arial" w:cs="Arial"/>
-          <w:sz w:val="24"/>
-          <w:szCs w:val="24"/>
-        </w:rPr>
-      </w:pPr>
-      <w:r>
-        <w:rPr>
-          <w:rFonts w:ascii="Arial" w:hAnsi="Arial" w:cs="Arial"/>
-          <w:sz w:val="24"/>
+          <w:rFonts w:cs="Arial"/>
+          <w:szCs w:val="24"/>
+        </w:rPr>
+      </w:pPr>
+      <w:r>
+        <w:rPr>
+          <w:rFonts w:cs="Arial"/>
           <w:szCs w:val="24"/>
         </w:rPr>
         <w:t>Inhalt des Headers ist unter anderem der Warenkorb oben rechts, welcher per Klick an die Warenkorb-Seite weiterleitet und auch die aktuelle Anzahl der Produkte im Warenkorb anzeigt.</w:t>
@@ -2558,15 +2535,13 @@
     <w:p>
       <w:pPr>
         <w:rPr>
-          <w:rFonts w:ascii="Arial" w:hAnsi="Arial" w:cs="Arial"/>
-          <w:sz w:val="24"/>
-          <w:szCs w:val="24"/>
-        </w:rPr>
-      </w:pPr>
-      <w:r>
-        <w:rPr>
-          <w:rFonts w:ascii="Arial" w:hAnsi="Arial" w:cs="Arial"/>
-          <w:sz w:val="24"/>
+          <w:rFonts w:cs="Arial"/>
+          <w:szCs w:val="24"/>
+        </w:rPr>
+      </w:pPr>
+      <w:r>
+        <w:rPr>
+          <w:rFonts w:cs="Arial"/>
           <w:szCs w:val="24"/>
         </w:rPr>
         <w:lastRenderedPageBreak/>
@@ -2576,49 +2551,43 @@
     <w:p>
       <w:pPr>
         <w:rPr>
-          <w:rFonts w:ascii="Arial" w:hAnsi="Arial" w:cs="Arial"/>
-          <w:sz w:val="24"/>
-          <w:szCs w:val="24"/>
-        </w:rPr>
-      </w:pPr>
-      <w:r>
-        <w:rPr>
-          <w:rFonts w:ascii="Arial" w:hAnsi="Arial" w:cs="Arial"/>
-          <w:sz w:val="24"/>
+          <w:rFonts w:cs="Arial"/>
+          <w:szCs w:val="24"/>
+        </w:rPr>
+      </w:pPr>
+      <w:r>
+        <w:rPr>
+          <w:rFonts w:cs="Arial"/>
           <w:szCs w:val="24"/>
         </w:rPr>
         <w:t xml:space="preserve">Ein Beispiel hierfür wäre die Methode </w:t>
       </w:r>
       <w:r>
         <w:rPr>
-          <w:rFonts w:ascii="Arial" w:hAnsi="Arial" w:cs="Arial"/>
+          <w:rFonts w:cs="Arial"/>
           <w:i/>
-          <w:sz w:val="24"/>
           <w:szCs w:val="24"/>
         </w:rPr>
         <w:t>addItemToCart</w:t>
       </w:r>
       <w:r>
         <w:rPr>
-          <w:rFonts w:ascii="Arial" w:hAnsi="Arial" w:cs="Arial"/>
-          <w:sz w:val="24"/>
+          <w:rFonts w:cs="Arial"/>
           <w:szCs w:val="24"/>
         </w:rPr>
         <w:t xml:space="preserve"> in der </w:t>
       </w:r>
       <w:r>
         <w:rPr>
-          <w:rFonts w:ascii="Arial" w:hAnsi="Arial" w:cs="Arial"/>
+          <w:rFonts w:cs="Arial"/>
           <w:i/>
-          <w:sz w:val="24"/>
           <w:szCs w:val="24"/>
         </w:rPr>
         <w:t>cart.service.ts</w:t>
       </w:r>
       <w:r>
         <w:rPr>
-          <w:rFonts w:ascii="Arial" w:hAnsi="Arial" w:cs="Arial"/>
-          <w:sz w:val="24"/>
+          <w:rFonts w:cs="Arial"/>
           <w:szCs w:val="24"/>
         </w:rPr>
         <w:t>, welche über einen http-PUT Befehl die entsprechende API des Backend-Services anspricht:</w:t>
@@ -2630,8 +2599,8 @@
       </w:pPr>
       <w:r>
         <w:rPr>
-          <w:rFonts w:ascii="Arial" w:hAnsi="Arial" w:cs="Arial"/>
-          <w:sz w:val="24"/>
+          <w:rFonts w:cs="Arial"/>
+          <w:noProof/>
           <w:szCs w:val="24"/>
         </w:rPr>
         <w:drawing>
@@ -2720,64 +2689,56 @@
     <w:p>
       <w:pPr>
         <w:rPr>
-          <w:rFonts w:ascii="Arial" w:hAnsi="Arial" w:cs="Arial"/>
-          <w:sz w:val="24"/>
-          <w:szCs w:val="24"/>
-        </w:rPr>
-      </w:pPr>
-      <w:r>
-        <w:rPr>
-          <w:rFonts w:ascii="Arial" w:hAnsi="Arial" w:cs="Arial"/>
-          <w:sz w:val="24"/>
+          <w:rFonts w:cs="Arial"/>
+          <w:szCs w:val="24"/>
+        </w:rPr>
+      </w:pPr>
+      <w:r>
+        <w:rPr>
+          <w:rFonts w:cs="Arial"/>
           <w:szCs w:val="24"/>
         </w:rPr>
         <w:t>Die Produktübersicht zeigt alle verfügbaren Produkte. Diese w</w:t>
       </w:r>
       <w:r>
         <w:rPr>
-          <w:rFonts w:ascii="Arial" w:hAnsi="Arial" w:cs="Arial"/>
-          <w:sz w:val="24"/>
+          <w:rFonts w:cs="Arial"/>
           <w:szCs w:val="24"/>
         </w:rPr>
         <w:t>erden</w:t>
       </w:r>
       <w:r>
         <w:rPr>
-          <w:rFonts w:ascii="Arial" w:hAnsi="Arial" w:cs="Arial"/>
-          <w:sz w:val="24"/>
+          <w:rFonts w:cs="Arial"/>
           <w:szCs w:val="24"/>
         </w:rPr>
         <w:t xml:space="preserve"> aus dem Catalog-Service gezogen.</w:t>
       </w:r>
       <w:r>
         <w:rPr>
-          <w:rFonts w:ascii="Arial" w:hAnsi="Arial" w:cs="Arial"/>
-          <w:sz w:val="24"/>
+          <w:rFonts w:cs="Arial"/>
           <w:szCs w:val="24"/>
         </w:rPr>
         <w:t xml:space="preserve"> Innerhalb der HTML-Datei für die Produktübersicht werden über Angular-Funktionen die Produkte in einer for-Schleife angezeigt. Hierfür wurde </w:t>
       </w:r>
       <w:r>
         <w:rPr>
-          <w:rFonts w:ascii="Arial" w:hAnsi="Arial" w:cs="Arial"/>
+          <w:rFonts w:cs="Arial"/>
           <w:i/>
-          <w:sz w:val="24"/>
           <w:szCs w:val="24"/>
         </w:rPr>
         <w:t>*ngFor</w:t>
       </w:r>
       <w:r>
         <w:rPr>
-          <w:rFonts w:ascii="Arial" w:hAnsi="Arial" w:cs="Arial"/>
-          <w:sz w:val="24"/>
+          <w:rFonts w:cs="Arial"/>
           <w:szCs w:val="24"/>
         </w:rPr>
         <w:t xml:space="preserve"> verwendet. Mit diesem Befehl lassen sich dynamisch Objekte in die Webseite einbinden.</w:t>
       </w:r>
       <w:r>
         <w:rPr>
-          <w:rFonts w:ascii="Arial" w:hAnsi="Arial" w:cs="Arial"/>
-          <w:sz w:val="24"/>
+          <w:rFonts w:cs="Arial"/>
           <w:szCs w:val="24"/>
         </w:rPr>
         <w:t xml:space="preserve"> In der folgenden Abbildung sieht man die Produktübersicht.</w:t>
@@ -2885,31 +2846,27 @@
     <w:p>
       <w:pPr>
         <w:rPr>
-          <w:rFonts w:ascii="Arial" w:hAnsi="Arial" w:cs="Arial"/>
-          <w:sz w:val="24"/>
-          <w:szCs w:val="24"/>
-        </w:rPr>
-      </w:pPr>
-      <w:r>
-        <w:rPr>
-          <w:rFonts w:ascii="Arial" w:hAnsi="Arial" w:cs="Arial"/>
-          <w:sz w:val="24"/>
+          <w:rFonts w:cs="Arial"/>
+          <w:szCs w:val="24"/>
+        </w:rPr>
+      </w:pPr>
+      <w:r>
+        <w:rPr>
+          <w:rFonts w:cs="Arial"/>
           <w:szCs w:val="24"/>
         </w:rPr>
         <w:t>In dem Warenkorb werden die Produkte angezeigt, welche man zuvor in der Produktübersicht angeklickt hat.</w:t>
       </w:r>
       <w:r>
         <w:rPr>
-          <w:rFonts w:ascii="Arial" w:hAnsi="Arial" w:cs="Arial"/>
-          <w:sz w:val="24"/>
+          <w:rFonts w:cs="Arial"/>
           <w:szCs w:val="24"/>
         </w:rPr>
         <w:t xml:space="preserve"> Außerdem werden die Kosten der Produkte, die Versandkosten, sowie die Gesamtkosten angezeigt. Diese Informationen werden aus dem Cart-Service im Backend gezogen. Genau wie in der Produktübersicht werden </w:t>
       </w:r>
       <w:r>
         <w:rPr>
-          <w:rFonts w:ascii="Arial" w:hAnsi="Arial" w:cs="Arial"/>
-          <w:sz w:val="24"/>
+          <w:rFonts w:cs="Arial"/>
           <w:szCs w:val="24"/>
         </w:rPr>
         <w:lastRenderedPageBreak/>
@@ -2917,59 +2874,52 @@
       </w:r>
       <w:r>
         <w:rPr>
-          <w:rFonts w:ascii="Arial" w:hAnsi="Arial" w:cs="Arial"/>
+          <w:rFonts w:cs="Arial"/>
           <w:i/>
-          <w:sz w:val="24"/>
           <w:szCs w:val="24"/>
         </w:rPr>
         <w:t>*ngFor</w:t>
       </w:r>
       <w:r>
         <w:rPr>
-          <w:rFonts w:ascii="Arial" w:hAnsi="Arial" w:cs="Arial"/>
-          <w:sz w:val="24"/>
+          <w:rFonts w:cs="Arial"/>
           <w:szCs w:val="24"/>
         </w:rPr>
         <w:t xml:space="preserve"> angezeigt. Allerdings erst nachdem vorher mit </w:t>
       </w:r>
       <w:r>
         <w:rPr>
-          <w:rFonts w:ascii="Arial" w:hAnsi="Arial" w:cs="Arial"/>
+          <w:rFonts w:cs="Arial"/>
           <w:i/>
-          <w:sz w:val="24"/>
           <w:szCs w:val="24"/>
         </w:rPr>
         <w:t>*ngIf</w:t>
       </w:r>
       <w:r>
         <w:rPr>
-          <w:rFonts w:ascii="Arial" w:hAnsi="Arial" w:cs="Arial"/>
-          <w:sz w:val="24"/>
+          <w:rFonts w:cs="Arial"/>
           <w:szCs w:val="24"/>
         </w:rPr>
         <w:t xml:space="preserve"> überprüft wurde, ob der Warenkorb überhaupt Elemente enthält.</w:t>
       </w:r>
       <w:r>
         <w:rPr>
-          <w:rFonts w:ascii="Arial" w:hAnsi="Arial" w:cs="Arial"/>
-          <w:sz w:val="24"/>
+          <w:rFonts w:cs="Arial"/>
           <w:szCs w:val="24"/>
         </w:rPr>
         <w:t xml:space="preserve"> Außerdem wurde in die </w:t>
       </w:r>
       <w:r>
         <w:rPr>
-          <w:rFonts w:ascii="Arial" w:hAnsi="Arial" w:cs="Arial"/>
+          <w:rFonts w:cs="Arial"/>
           <w:i/>
-          <w:sz w:val="24"/>
           <w:szCs w:val="24"/>
         </w:rPr>
         <w:t>ngOnInit()</w:t>
       </w:r>
       <w:r>
         <w:rPr>
-          <w:rFonts w:ascii="Arial" w:hAnsi="Arial" w:cs="Arial"/>
-          <w:sz w:val="24"/>
+          <w:rFonts w:cs="Arial"/>
           <w:szCs w:val="24"/>
         </w:rPr>
         <w:t xml:space="preserve"> des Warenkorbs implementiert, dass dieser mit Beispielswerten vorgefüllt werden soll. Dies sieht man in folgender Abbildung.</w:t>
@@ -3077,26 +3027,30 @@
     <w:p>
       <w:pPr>
         <w:rPr>
-          <w:rFonts w:ascii="Arial" w:hAnsi="Arial" w:cs="Arial"/>
-          <w:sz w:val="24"/>
-          <w:szCs w:val="24"/>
-        </w:rPr>
-      </w:pPr>
-      <w:r>
-        <w:rPr>
-          <w:rFonts w:ascii="Arial" w:hAnsi="Arial" w:cs="Arial"/>
-          <w:sz w:val="24"/>
+          <w:rFonts w:cs="Arial"/>
+          <w:szCs w:val="24"/>
+        </w:rPr>
+      </w:pPr>
+      <w:r>
+        <w:rPr>
+          <w:rFonts w:cs="Arial"/>
           <w:szCs w:val="24"/>
         </w:rPr>
         <w:t>In der Auftragsbestätigung</w:t>
       </w:r>
       <w:r>
         <w:rPr>
-          <w:rFonts w:ascii="Arial" w:hAnsi="Arial" w:cs="Arial"/>
-          <w:sz w:val="24"/>
+          <w:rFonts w:cs="Arial"/>
           <w:szCs w:val="24"/>
         </w:rPr>
         <w:t xml:space="preserve"> werden die Informationen der Bestellung zusammengefasst und dargestellt. Diese Informationen kommen aus dem Shipping-Service im Backend. Beispielsweise wird die automatisch generierte Tracking Numm</w:t>
+      </w:r>
+      <w:r>
+        <w:rPr>
+          <w:rFonts w:cs="Arial"/>
+          <w:szCs w:val="24"/>
+        </w:rPr>
+        <w:t>er.</w:t>
       </w:r>
     </w:p>
     <w:p>
@@ -3280,32 +3234,54 @@
       <w:bookmarkEnd w:id="5"/>
     </w:p>
     <w:p>
+      <w:r>
+        <w:t>Die Backend</w:t>
+      </w:r>
+      <w:r>
+        <w:t>-</w:t>
+      </w:r>
+      <w:r>
+        <w:t>Services wurden jeweils mit Java Spring Boot erstellt. Das Framework ist ebenfalls bereits aus den Labs bekannt.</w:t>
+      </w:r>
+      <w:r>
+        <w:t xml:space="preserve"> Das Verwalten der Abhängigkeiten </w:t>
+      </w:r>
+      <w:r>
+        <w:t>wurde</w:t>
+      </w:r>
+      <w:r>
+        <w:t xml:space="preserve"> dabei mithilfe von Maven umgesetzt</w:t>
+      </w:r>
+      <w:r>
+        <w:t>. Es wurden</w:t>
+      </w:r>
+      <w:r>
+        <w:t xml:space="preserve"> Funktionen des Spring Boot Maven Plugins genutzt</w:t>
+      </w:r>
+      <w:r>
+        <w:t>,</w:t>
+      </w:r>
+      <w:r>
+        <w:t xml:space="preserve"> um das </w:t>
+      </w:r>
+      <w:r>
+        <w:t>E</w:t>
+      </w:r>
+      <w:r>
+        <w:t>rstellen der Images zu vereinfachen.</w:t>
+      </w:r>
+    </w:p>
+    <w:p>
       <w:pPr>
         <w:pStyle w:val="berschrift2"/>
-        <w:rPr>
-          <w:color w:val="auto"/>
-        </w:rPr>
-      </w:pPr>
-      <w:bookmarkStart w:id="6" w:name="_Toc46176904"/>
-      <w:r>
         <w:rPr>
           <w:rFonts w:ascii="Arial" w:hAnsi="Arial" w:cs="Arial"/>
           <w:color w:val="auto"/>
           <w:sz w:val="28"/>
           <w:szCs w:val="28"/>
         </w:rPr>
-        <w:t>Architektur</w:t>
-      </w:r>
-      <w:bookmarkEnd w:id="6"/>
-    </w:p>
-    <w:p>
-      <w:pPr>
-        <w:pStyle w:val="berschrift2"/>
-        <w:rPr>
-          <w:color w:val="auto"/>
-        </w:rPr>
-      </w:pPr>
-      <w:bookmarkStart w:id="7" w:name="_Toc46176905"/>
+      </w:pPr>
+      <w:bookmarkStart w:id="6" w:name="_Toc46176904"/>
       <w:r>
         <w:rPr>
           <w:rFonts w:ascii="Arial" w:hAnsi="Arial" w:cs="Arial"/>
@@ -3313,8 +3289,57 @@
           <w:sz w:val="28"/>
           <w:szCs w:val="28"/>
         </w:rPr>
-        <w:t>Kommunikation</w:t>
-      </w:r>
+        <w:t>Architektur</w:t>
+      </w:r>
+      <w:bookmarkEnd w:id="6"/>
+    </w:p>
+    <w:p>
+      <w:r>
+        <w:t>Die einzelnen Services besitzen neben einem Controller eine grundlegende Konfiguration, eine CORS-Erweiterung, eine Swagger 2</w:t>
+      </w:r>
+      <w:r>
+        <w:t>-</w:t>
+      </w:r>
+      <w:r>
+        <w:t xml:space="preserve">Konfiguration und eine Konfiguration der Authentifizierung. </w:t>
+      </w:r>
+    </w:p>
+    <w:p>
+      <w:r>
+        <w:t>Im Controller befinden sich dabei alle Routen, die als Endpunkte des Service definiert sind und die alle mithilfe des Swagger 2 Frameworks dokumentiert werden. Diese Dokumentation ist für jeden Service über die swagger-ui einsehbar.</w:t>
+      </w:r>
+    </w:p>
+    <w:p>
+      <w:r>
+        <w:t>In jedem Controller gibt einen Endpunkt, der genutzt wird, um die liveness probe des Service durchzuführen. Dieser Endpunkt gibt nur einen Status 200 OK zurück und wird zur Vereinfachung der liveness probe nicht authentifiziert.</w:t>
+      </w:r>
+    </w:p>
+    <w:p>
+      <w:r>
+        <w:t>Die Services, die eine Datenbank Verbindung besitzen, nutzen ebenfalls das Spring Boot JPA Framework, um diese Verbindung aufbauen zu können und automatisch Repositories nutzen zu können</w:t>
+      </w:r>
+      <w:r>
+        <w:t>,</w:t>
+      </w:r>
+      <w:r>
+        <w:t xml:space="preserve"> um Daten in der Datenbank zu speichern. Dadurch eine Definition der Daten</w:t>
+      </w:r>
+      <w:r>
+        <w:t>bank</w:t>
+      </w:r>
+      <w:r>
+        <w:t>struktur nicht nötig und es müssen keine Queries geschrieben werden, um auf die Daten zu zugreifen oder sie zu verändern.</w:t>
+      </w:r>
+    </w:p>
+    <w:p/>
+    <w:p>
+      <w:pPr>
+        <w:pStyle w:val="berschrift2"/>
+        <w:rPr>
+          <w:color w:val="auto"/>
+        </w:rPr>
+      </w:pPr>
+      <w:bookmarkStart w:id="7" w:name="_Toc46176905"/>
       <w:r>
         <w:rPr>
           <w:rFonts w:ascii="Arial" w:hAnsi="Arial" w:cs="Arial"/>
@@ -3322,44 +3347,187 @@
           <w:sz w:val="28"/>
           <w:szCs w:val="28"/>
         </w:rPr>
-        <w:t>/ Authentifizierung</w:t>
-      </w:r>
-      <w:bookmarkEnd w:id="7"/>
-    </w:p>
-    <w:p>
-      <w:pPr>
-        <w:rPr>
-          <w:rFonts w:ascii="Arial" w:eastAsiaTheme="majorEastAsia" w:hAnsi="Arial" w:cs="Arial"/>
-          <w:sz w:val="28"/>
-          <w:szCs w:val="28"/>
-        </w:rPr>
-      </w:pPr>
-      <w:r>
-        <w:rPr>
-          <w:rFonts w:ascii="Arial" w:hAnsi="Arial" w:cs="Arial"/>
-          <w:sz w:val="24"/>
-          <w:szCs w:val="24"/>
-        </w:rPr>
-        <w:t>Zur Kommunikation zwischen den Services haben wir Basic Authentication genutzt.</w:t>
-      </w:r>
-      <w:r>
-        <w:rPr>
-          <w:rFonts w:ascii="Arial" w:hAnsi="Arial" w:cs="Arial"/>
-          <w:sz w:val="28"/>
-          <w:szCs w:val="28"/>
-        </w:rPr>
-        <w:br w:type="page"/>
-      </w:r>
-    </w:p>
-    <w:p>
-      <w:pPr>
-        <w:pStyle w:val="berschrift2"/>
+        <w:t>Kommunikation</w:t>
+      </w:r>
+      <w:r>
         <w:rPr>
           <w:rFonts w:ascii="Arial" w:hAnsi="Arial" w:cs="Arial"/>
           <w:color w:val="auto"/>
           <w:sz w:val="28"/>
           <w:szCs w:val="28"/>
         </w:rPr>
+        <w:t>/ Authentifizierung</w:t>
+      </w:r>
+      <w:bookmarkEnd w:id="7"/>
+    </w:p>
+    <w:p>
+      <w:pPr>
+        <w:rPr>
+          <w:rFonts w:eastAsiaTheme="majorEastAsia" w:cs="Arial"/>
+          <w:sz w:val="28"/>
+          <w:szCs w:val="28"/>
+        </w:rPr>
+      </w:pPr>
+      <w:r>
+        <w:rPr>
+          <w:rFonts w:cs="Arial"/>
+          <w:szCs w:val="24"/>
+        </w:rPr>
+        <w:t>Zur Kommunikation zwischen den Services haben wir Basic Authentication genutzt.</w:t>
+      </w:r>
+      <w:r>
+        <w:rPr>
+          <w:rFonts w:cs="Arial"/>
+          <w:szCs w:val="24"/>
+        </w:rPr>
+        <w:t xml:space="preserve"> Realisiert wird die Kommunikation durch http-Requests an die REST Endpunkte der einzelnen Services.  Um diese Endpunkte anzusprechen muss der Service die IPs der anderen Services kennen. Das wird mithilfe des Cluster Addons „kube-dns“ erreicht. Der </w:t>
+      </w:r>
+      <w:r>
+        <w:rPr>
+          <w:rFonts w:cs="Arial"/>
+          <w:szCs w:val="24"/>
+        </w:rPr>
+        <w:t xml:space="preserve">DNS </w:t>
+      </w:r>
+      <w:r>
+        <w:rPr>
+          <w:rFonts w:cs="Arial"/>
+          <w:szCs w:val="24"/>
+        </w:rPr>
+        <w:t>ermöglicht es innerhalb des Clusters einen Service über den in Kubernetes gesetzten Namen zu erreichen, da dieser Name durch d</w:t>
+      </w:r>
+      <w:r>
+        <w:rPr>
+          <w:rFonts w:cs="Arial"/>
+          <w:szCs w:val="24"/>
+        </w:rPr>
+        <w:t>en</w:t>
+      </w:r>
+      <w:r>
+        <w:rPr>
+          <w:rFonts w:cs="Arial"/>
+          <w:szCs w:val="24"/>
+        </w:rPr>
+        <w:t xml:space="preserve"> DNS automatisch in die entsprechende IP übersetzt wird.</w:t>
+      </w:r>
+      <w:r>
+        <w:rPr>
+          <w:rFonts w:cs="Arial"/>
+          <w:szCs w:val="24"/>
+        </w:rPr>
+        <w:t xml:space="preserve"> Um den DNS</w:t>
+      </w:r>
+      <w:r>
+        <w:rPr>
+          <w:rFonts w:cs="Arial"/>
+          <w:szCs w:val="24"/>
+        </w:rPr>
+        <w:t>-</w:t>
+      </w:r>
+      <w:r>
+        <w:rPr>
+          <w:rFonts w:cs="Arial"/>
+          <w:szCs w:val="24"/>
+        </w:rPr>
+        <w:t>Namen</w:t>
+      </w:r>
+      <w:r>
+        <w:rPr>
+          <w:rFonts w:cs="Arial"/>
+          <w:szCs w:val="24"/>
+        </w:rPr>
+        <w:t>,</w:t>
+      </w:r>
+      <w:r>
+        <w:rPr>
+          <w:rFonts w:cs="Arial"/>
+          <w:szCs w:val="24"/>
+        </w:rPr>
+        <w:t xml:space="preserve"> der Anwendung zur Verfügung zu stellen w</w:t>
+      </w:r>
+      <w:r>
+        <w:rPr>
+          <w:rFonts w:cs="Arial"/>
+          <w:szCs w:val="24"/>
+        </w:rPr>
+        <w:t>urden</w:t>
+      </w:r>
+      <w:r>
+        <w:rPr>
+          <w:rFonts w:cs="Arial"/>
+          <w:szCs w:val="24"/>
+        </w:rPr>
+        <w:t xml:space="preserve"> Umgebungsvariablen</w:t>
+      </w:r>
+      <w:r>
+        <w:rPr>
+          <w:rFonts w:cs="Arial"/>
+          <w:szCs w:val="24"/>
+        </w:rPr>
+        <w:t xml:space="preserve"> genutzt</w:t>
+      </w:r>
+      <w:r>
+        <w:rPr>
+          <w:rFonts w:cs="Arial"/>
+          <w:szCs w:val="24"/>
+        </w:rPr>
+        <w:t>. D</w:t>
+      </w:r>
+      <w:r>
+        <w:rPr>
+          <w:rFonts w:cs="Arial"/>
+          <w:szCs w:val="24"/>
+        </w:rPr>
+        <w:t>ies</w:t>
+      </w:r>
+      <w:r>
+        <w:rPr>
+          <w:rFonts w:cs="Arial"/>
+          <w:szCs w:val="24"/>
+        </w:rPr>
+        <w:t xml:space="preserve"> ermöglicht zum einen eine Konfiguration der Service Kommunikation, ohne dass ein </w:t>
+      </w:r>
+      <w:r>
+        <w:rPr>
+          <w:rFonts w:cs="Arial"/>
+          <w:szCs w:val="24"/>
+        </w:rPr>
+        <w:lastRenderedPageBreak/>
+        <w:t xml:space="preserve">Service neu erstellt werden muss. </w:t>
+      </w:r>
+      <w:r>
+        <w:rPr>
+          <w:rFonts w:cs="Arial"/>
+          <w:szCs w:val="24"/>
+        </w:rPr>
+        <w:t>Z</w:t>
+      </w:r>
+      <w:r>
+        <w:rPr>
+          <w:rFonts w:cs="Arial"/>
+          <w:szCs w:val="24"/>
+        </w:rPr>
+        <w:t>um anderen vereinfach es die Entwicklung und das Testen, da die Umgebungsvariable in der Entwicklungsumgebung beispielsweise auf die lokale Adresse des jeweiligen Service gesetzt werden kann.</w:t>
+      </w:r>
+      <w:r>
+        <w:rPr>
+          <w:rFonts w:cs="Arial"/>
+          <w:szCs w:val="24"/>
+        </w:rPr>
+        <w:t xml:space="preserve"> Für die Basic Authentication wird nun jedem Service ein Username und Passwort über Umgebungsvariablen bereitgestellt. Diese werden ebenfalls über Kubernetes definiert und werden als Secret gespeichert. Den Aufrufenden Services werden so ebenfalls die Authentication Daten der Services übergeben, welche sie aufrufen wollen. </w:t>
+      </w:r>
+      <w:r>
+        <w:rPr>
+          <w:rFonts w:cs="Arial"/>
+          <w:sz w:val="28"/>
+          <w:szCs w:val="28"/>
+        </w:rPr>
+        <w:br w:type="page"/>
+      </w:r>
+    </w:p>
+    <w:p>
+      <w:pPr>
+        <w:pStyle w:val="berschrift2"/>
       </w:pPr>
       <w:bookmarkStart w:id="8" w:name="_Toc46176906"/>
       <w:r>
@@ -3375,6 +3543,131 @@
       <w:bookmarkEnd w:id="8"/>
     </w:p>
     <w:p>
+      <w:r>
+        <w:t>Es</w:t>
+      </w:r>
+      <w:r>
+        <w:t xml:space="preserve"> </w:t>
+      </w:r>
+      <w:r>
+        <w:t>gibt</w:t>
+      </w:r>
+      <w:r>
+        <w:t xml:space="preserve"> für jeden Service, sowie das Frontend, ein Deployment in dem das genutzte Image, die liveness probe und die Umgebungsvariablen definiert werden.</w:t>
+      </w:r>
+    </w:p>
+    <w:p>
+      <w:r>
+        <w:t>Außerdem wird für jedes Deployment ein Kubernetes Service erstellt, der die Ports definiert, über welche man die Anwendungen erreichen kann. Dabei bekommt jeder Service nur einen Port zugewiesen</w:t>
+      </w:r>
+      <w:r>
+        <w:t xml:space="preserve">, da nur einen Port pro Deployment </w:t>
+      </w:r>
+      <w:r>
+        <w:t>ge</w:t>
+      </w:r>
+      <w:r>
+        <w:t>nutz</w:t>
+      </w:r>
+      <w:r>
+        <w:t>t wird,</w:t>
+      </w:r>
+      <w:r>
+        <w:t xml:space="preserve"> der einen Namen erhält</w:t>
+      </w:r>
+      <w:r>
+        <w:t>.</w:t>
+      </w:r>
+      <w:r>
+        <w:t xml:space="preserve"> </w:t>
+      </w:r>
+      <w:r>
+        <w:t>Über diesen Namen kann der Port von</w:t>
+      </w:r>
+      <w:r>
+        <w:t xml:space="preserve"> der liveness probe und dem Ingress genutzt werden.</w:t>
+      </w:r>
+    </w:p>
+    <w:p>
+      <w:r>
+        <w:t xml:space="preserve">Der Ingress bekommt für jede Anwendung einen Pfad, der dem entsprechenden Service und seinem Port zugewiesen wird. Da </w:t>
+      </w:r>
+      <w:r>
+        <w:t>der</w:t>
+      </w:r>
+      <w:r>
+        <w:t xml:space="preserve"> bei Minikube als </w:t>
+      </w:r>
+      <w:r>
+        <w:t>A</w:t>
+      </w:r>
+      <w:r>
+        <w:t xml:space="preserve">ddon verfügbare Ingress Controller </w:t>
+      </w:r>
+      <w:r>
+        <w:t>ge</w:t>
+      </w:r>
+      <w:r>
+        <w:t>nutz</w:t>
+      </w:r>
+      <w:r>
+        <w:t>t wird</w:t>
+      </w:r>
+      <w:r>
+        <w:t xml:space="preserve">, </w:t>
+      </w:r>
+      <w:r>
+        <w:t xml:space="preserve">wird </w:t>
+      </w:r>
+      <w:r>
+        <w:t>geben per Annotation an</w:t>
+      </w:r>
+      <w:r>
+        <w:t>gegeben</w:t>
+      </w:r>
+      <w:r>
+        <w:t xml:space="preserve">, dass der Ingress keinen ssl-redirect </w:t>
+      </w:r>
+      <w:r>
+        <w:t>durchführen</w:t>
+      </w:r>
+      <w:r>
+        <w:t xml:space="preserve"> soll. Andernfalls </w:t>
+      </w:r>
+      <w:r>
+        <w:t>könnte</w:t>
+      </w:r>
+      <w:r>
+        <w:t xml:space="preserve"> der Ingress nicht korrekt ausgeführt werden</w:t>
+      </w:r>
+      <w:r>
+        <w:t>, da keine zertifizierte Domain genutzt wird.</w:t>
+      </w:r>
+    </w:p>
+    <w:p>
+      <w:r>
+        <w:t xml:space="preserve">Zuletzt </w:t>
+      </w:r>
+      <w:r>
+        <w:t>wurde</w:t>
+      </w:r>
+      <w:r>
+        <w:t xml:space="preserve"> noch </w:t>
+      </w:r>
+      <w:r>
+        <w:t xml:space="preserve">ein </w:t>
+      </w:r>
+      <w:r>
+        <w:t xml:space="preserve">Kubernetes Secret erstellt, um die Services korrekt absichern zu können. Dafür </w:t>
+      </w:r>
+      <w:r>
+        <w:t xml:space="preserve">wurde </w:t>
+      </w:r>
+      <w:r>
+        <w:t>jeweils Benutzername und Passwort mit einem entsprechenden Key als stringData im Secret gespeichert.</w:t>
+      </w:r>
+    </w:p>
+    <w:p>
       <w:pPr>
         <w:pStyle w:val="berschrift3"/>
         <w:rPr>
@@ -3406,8 +3699,254 @@
       <w:bookmarkEnd w:id="9"/>
     </w:p>
     <w:p>
-      <w:pPr>
-        <w:pStyle w:val="berschrift3"/>
+      <w:r>
+        <w:t>Es wurde Helm genutzt um damit auf ein Minikube Cluster zu deployen. Bei dem Minikube Cluster wurde zuvor das Ingress Addon aktiviert, das einen Ingress Controller erstellt.</w:t>
+      </w:r>
+    </w:p>
+    <w:p>
+      <w:r>
+        <w:t>Um die Chart zu erstellen wurde jeweils ein Template für jeden zuvor beschriebenen Aspekt der Kubernetes Einstellungen erstellt. Demnach gibt es ein Template für die Deployments, die Services, den Ingress und das Secret.</w:t>
+      </w:r>
+    </w:p>
+    <w:p>
+      <w:r>
+        <w:t xml:space="preserve">In der </w:t>
+      </w:r>
+      <w:r>
+        <w:rPr>
+          <w:i/>
+          <w:iCs/>
+        </w:rPr>
+        <w:t>values.yaml</w:t>
+      </w:r>
+      <w:r>
+        <w:t xml:space="preserve">, werden Defaultwerte für die Templates gesetzt. Dabei wurden die Templates so erstellt, dass in der </w:t>
+      </w:r>
+      <w:r>
+        <w:rPr>
+          <w:i/>
+          <w:iCs/>
+        </w:rPr>
+        <w:t>values.yaml</w:t>
+      </w:r>
+      <w:r>
+        <w:t xml:space="preserve"> ein Set aus Definitionen für </w:t>
+      </w:r>
+      <w:r>
+        <w:t>Anwendungen</w:t>
+      </w:r>
+      <w:r>
+        <w:t xml:space="preserve"> genutzt wird. Das heißt, um eine Anwendung hinzuzufügen wird nur ein weiterer Eintrag in der dieser benötigt. Die Templates gehen dann alle </w:t>
+      </w:r>
+      <w:r>
+        <w:lastRenderedPageBreak/>
+        <w:t>D</w:t>
+      </w:r>
+      <w:r>
+        <w:t xml:space="preserve">efinitionen durch und erstellen den Service, das Deployment und fügen einen Pfad </w:t>
+      </w:r>
+      <w:r>
+        <w:rPr>
+          <w:noProof/>
+        </w:rPr>
+        <mc:AlternateContent>
+          <mc:Choice Requires="wps">
+            <w:drawing>
+              <wp:anchor distT="0" distB="0" distL="114300" distR="114300" simplePos="0" relativeHeight="251672576" behindDoc="0" locked="0" layoutInCell="1" allowOverlap="1" wp14:anchorId="0EA0DC5E" wp14:editId="2C5384EF">
+                <wp:simplePos x="0" y="0"/>
+                <wp:positionH relativeFrom="margin">
+                  <wp:align>left</wp:align>
+                </wp:positionH>
+                <wp:positionV relativeFrom="paragraph">
+                  <wp:posOffset>4314825</wp:posOffset>
+                </wp:positionV>
+                <wp:extent cx="3075940" cy="635"/>
+                <wp:effectExtent l="0" t="0" r="0" b="0"/>
+                <wp:wrapTopAndBottom/>
+                <wp:docPr id="8" name="Textfeld 8"/>
+                <wp:cNvGraphicFramePr/>
+                <a:graphic xmlns:a="http://schemas.openxmlformats.org/drawingml/2006/main">
+                  <a:graphicData uri="http://schemas.microsoft.com/office/word/2010/wordprocessingShape">
+                    <wps:wsp>
+                      <wps:cNvSpPr txBox="1"/>
+                      <wps:spPr>
+                        <a:xfrm>
+                          <a:off x="0" y="0"/>
+                          <a:ext cx="3075940" cy="635"/>
+                        </a:xfrm>
+                        <a:prstGeom prst="rect">
+                          <a:avLst/>
+                        </a:prstGeom>
+                        <a:solidFill>
+                          <a:prstClr val="white"/>
+                        </a:solidFill>
+                        <a:ln>
+                          <a:noFill/>
+                        </a:ln>
+                      </wps:spPr>
+                      <wps:txbx>
+                        <w:txbxContent>
+                          <w:p>
+                            <w:pPr>
+                              <w:pStyle w:val="Beschriftung"/>
+                              <w:rPr>
+                                <w:rFonts w:ascii="Arial" w:hAnsi="Arial"/>
+                                <w:noProof/>
+                                <w:sz w:val="24"/>
+                              </w:rPr>
+                            </w:pPr>
+                            <w:r>
+                              <w:t xml:space="preserve">Abbildung </w:t>
+                            </w:r>
+                            <w:fldSimple w:instr=" SEQ Abbildung \* ARABIC ">
+                              <w:r>
+                                <w:rPr>
+                                  <w:noProof/>
+                                </w:rPr>
+                                <w:t>6</w:t>
+                              </w:r>
+                            </w:fldSimple>
+                            <w:r>
+                              <w:t xml:space="preserve"> - Definition einer Anwendung</w:t>
+                            </w:r>
+                          </w:p>
+                        </w:txbxContent>
+                      </wps:txbx>
+                      <wps:bodyPr rot="0" spcFirstLastPara="0" vertOverflow="overflow" horzOverflow="overflow" vert="horz" wrap="square" lIns="0" tIns="0" rIns="0" bIns="0" numCol="1" spcCol="0" rtlCol="0" fromWordArt="0" anchor="t" anchorCtr="0" forceAA="0" compatLnSpc="1">
+                        <a:prstTxWarp prst="textNoShape">
+                          <a:avLst/>
+                        </a:prstTxWarp>
+                        <a:spAutoFit/>
+                      </wps:bodyPr>
+                    </wps:wsp>
+                  </a:graphicData>
+                </a:graphic>
+              </wp:anchor>
+            </w:drawing>
+          </mc:Choice>
+          <mc:Fallback>
+            <w:pict>
+              <v:shapetype w14:anchorId="0EA0DC5E" id="_x0000_t202" coordsize="21600,21600" o:spt="202" path="m,l,21600r21600,l21600,xe">
+                <v:stroke joinstyle="miter"/>
+                <v:path gradientshapeok="t" o:connecttype="rect"/>
+              </v:shapetype>
+              <v:shape id="Textfeld 8" o:spid="_x0000_s1026" type="#_x0000_t202" style="position:absolute;margin-left:0;margin-top:339.75pt;width:242.2pt;height:.05pt;z-index:251672576;visibility:visible;mso-wrap-style:square;mso-wrap-distance-left:9pt;mso-wrap-distance-top:0;mso-wrap-distance-right:9pt;mso-wrap-distance-bottom:0;mso-position-horizontal:left;mso-position-horizontal-relative:margin;mso-position-vertical:absolute;mso-position-vertical-relative:text;v-text-anchor:top" o:gfxdata="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" stroked="f">
+                <v:textbox style="mso-fit-shape-to-text:t" inset="0,0,0,0">
+                  <w:txbxContent>
+                    <w:p>
+                      <w:pPr>
+                        <w:pStyle w:val="Beschriftung"/>
+                        <w:rPr>
+                          <w:rFonts w:ascii="Arial" w:hAnsi="Arial"/>
+                          <w:noProof/>
+                          <w:sz w:val="24"/>
+                        </w:rPr>
+                      </w:pPr>
+                      <w:r>
+                        <w:t xml:space="preserve">Abbildung </w:t>
+                      </w:r>
+                      <w:fldSimple w:instr=" SEQ Abbildung \* ARABIC ">
+                        <w:r>
+                          <w:rPr>
+                            <w:noProof/>
+                          </w:rPr>
+                          <w:t>6</w:t>
+                        </w:r>
+                      </w:fldSimple>
+                      <w:r>
+                        <w:t xml:space="preserve"> - Definition einer Anwendung</w:t>
+                      </w:r>
+                    </w:p>
+                  </w:txbxContent>
+                </v:textbox>
+                <w10:wrap type="topAndBottom" anchorx="margin"/>
+              </v:shape>
+            </w:pict>
+          </mc:Fallback>
+        </mc:AlternateContent>
+      </w:r>
+      <w:r>
+        <w:drawing>
+          <wp:anchor distT="0" distB="0" distL="114300" distR="114300" simplePos="0" relativeHeight="251670528" behindDoc="1" locked="0" layoutInCell="1" allowOverlap="1" wp14:anchorId="45B36ECF" wp14:editId="317CE7C7">
+            <wp:simplePos x="0" y="0"/>
+            <wp:positionH relativeFrom="margin">
+              <wp:align>left</wp:align>
+            </wp:positionH>
+            <wp:positionV relativeFrom="paragraph">
+              <wp:posOffset>552450</wp:posOffset>
+            </wp:positionV>
+            <wp:extent cx="3075940" cy="3790950"/>
+            <wp:effectExtent l="0" t="0" r="0" b="0"/>
+            <wp:wrapTopAndBottom/>
+            <wp:docPr id="6" name="Grafik 6"/>
+            <wp:cNvGraphicFramePr>
+              <a:graphicFrameLocks xmlns:a="http://schemas.openxmlformats.org/drawingml/2006/main" noChangeAspect="1"/>
+            </wp:cNvGraphicFramePr>
+            <a:graphic xmlns:a="http://schemas.openxmlformats.org/drawingml/2006/main">
+              <a:graphicData uri="http://schemas.openxmlformats.org/drawingml/2006/picture">
+                <pic:pic xmlns:pic="http://schemas.openxmlformats.org/drawingml/2006/picture">
+                  <pic:nvPicPr>
+                    <pic:cNvPr id="1" name=""/>
+                    <pic:cNvPicPr/>
+                  </pic:nvPicPr>
+                  <pic:blipFill>
+                    <a:blip r:embed="rId13">
+                      <a:extLst>
+                        <a:ext uri="{28A0092B-C50C-407E-A947-70E740481C1C}">
+                          <a14:useLocalDpi xmlns:a14="http://schemas.microsoft.com/office/drawing/2010/main" val="0"/>
+                        </a:ext>
+                      </a:extLst>
+                    </a:blip>
+                    <a:stretch>
+                      <a:fillRect/>
+                    </a:stretch>
+                  </pic:blipFill>
+                  <pic:spPr>
+                    <a:xfrm>
+                      <a:off x="0" y="0"/>
+                      <a:ext cx="3075940" cy="3790950"/>
+                    </a:xfrm>
+                    <a:prstGeom prst="rect">
+                      <a:avLst/>
+                    </a:prstGeom>
+                  </pic:spPr>
+                </pic:pic>
+              </a:graphicData>
+            </a:graphic>
+          </wp:anchor>
+        </w:drawing>
+      </w:r>
+      <w:r>
+        <w:t>zum Ingress hinzu.</w:t>
+      </w:r>
+    </w:p>
+    <w:p>
+      <w:bookmarkStart w:id="10" w:name="_Toc46176909"/>
+      <w:r>
+        <w:t>Um die Datenbank zu deployen wurde eine bereits existierende Chart genutzt, die</w:t>
+      </w:r>
+      <w:r>
+        <w:t xml:space="preserve"> als Subchart eingebunden wurde. Diese Subchart wurde als Dependency in der </w:t>
+      </w:r>
+      <w:r>
+        <w:rPr>
+          <w:i/>
+          <w:iCs/>
+        </w:rPr>
+        <w:t>Chart.yaml</w:t>
+      </w:r>
+      <w:r>
+        <w:t xml:space="preserve"> definiert.</w:t>
+      </w:r>
+    </w:p>
+    <w:p>
+      <w:r>
+        <w:t>Um die Anwendung nun zu deployen werden die Helm Kommandos „install“ für ein erstes Rollout und „upgrade“ für jegliche weiteren Revisionen genutzt.</w:t>
+      </w:r>
+    </w:p>
+    <w:p>
+      <w:pPr>
+        <w:pStyle w:val="berschrift2"/>
         <w:rPr>
           <w:rFonts w:ascii="Arial" w:hAnsi="Arial" w:cs="Arial"/>
           <w:color w:val="auto"/>
@@ -3415,7 +3954,6 @@
           <w:szCs w:val="28"/>
         </w:rPr>
       </w:pPr>
-      <w:bookmarkStart w:id="10" w:name="_Toc46176908"/>
       <w:r>
         <w:rPr>
           <w:rFonts w:ascii="Arial" w:hAnsi="Arial" w:cs="Arial"/>
@@ -3423,13 +3961,227 @@
           <w:sz w:val="28"/>
           <w:szCs w:val="28"/>
         </w:rPr>
-        <w:t>Horizontal Pod Autoscaler</w:t>
+        <w:lastRenderedPageBreak/>
+        <w:t>API-Dokumentation</w:t>
       </w:r>
       <w:bookmarkEnd w:id="10"/>
     </w:p>
     <w:p>
       <w:pPr>
-        <w:pStyle w:val="berschrift2"/>
+        <w:rPr>
+          <w:rFonts w:eastAsiaTheme="majorEastAsia"/>
+        </w:rPr>
+      </w:pPr>
+      <w:r>
+        <w:drawing>
+          <wp:anchor distT="0" distB="0" distL="114300" distR="114300" simplePos="0" relativeHeight="251673600" behindDoc="1" locked="0" layoutInCell="1" allowOverlap="1" wp14:anchorId="0D57DF51" wp14:editId="3314E72E">
+            <wp:simplePos x="0" y="0"/>
+            <wp:positionH relativeFrom="margin">
+              <wp:posOffset>-4445</wp:posOffset>
+            </wp:positionH>
+            <wp:positionV relativeFrom="paragraph">
+              <wp:posOffset>746125</wp:posOffset>
+            </wp:positionV>
+            <wp:extent cx="4352925" cy="6680200"/>
+            <wp:effectExtent l="0" t="0" r="9525" b="6350"/>
+            <wp:wrapTight wrapText="bothSides">
+              <wp:wrapPolygon edited="0">
+                <wp:start x="0" y="0"/>
+                <wp:lineTo x="0" y="21559"/>
+                <wp:lineTo x="21553" y="21559"/>
+                <wp:lineTo x="21553" y="0"/>
+                <wp:lineTo x="0" y="0"/>
+              </wp:wrapPolygon>
+            </wp:wrapTight>
+            <wp:docPr id="18" name="Grafik 18"/>
+            <wp:cNvGraphicFramePr>
+              <a:graphicFrameLocks xmlns:a="http://schemas.openxmlformats.org/drawingml/2006/main" noChangeAspect="1"/>
+            </wp:cNvGraphicFramePr>
+            <a:graphic xmlns:a="http://schemas.openxmlformats.org/drawingml/2006/main">
+              <a:graphicData uri="http://schemas.openxmlformats.org/drawingml/2006/picture">
+                <pic:pic xmlns:pic="http://schemas.openxmlformats.org/drawingml/2006/picture">
+                  <pic:nvPicPr>
+                    <pic:cNvPr id="1" name=""/>
+                    <pic:cNvPicPr/>
+                  </pic:nvPicPr>
+                  <pic:blipFill>
+                    <a:blip r:embed="rId14">
+                      <a:extLst>
+                        <a:ext uri="{28A0092B-C50C-407E-A947-70E740481C1C}">
+                          <a14:useLocalDpi xmlns:a14="http://schemas.microsoft.com/office/drawing/2010/main" val="0"/>
+                        </a:ext>
+                      </a:extLst>
+                    </a:blip>
+                    <a:stretch>
+                      <a:fillRect/>
+                    </a:stretch>
+                  </pic:blipFill>
+                  <pic:spPr>
+                    <a:xfrm>
+                      <a:off x="0" y="0"/>
+                      <a:ext cx="4352925" cy="6680200"/>
+                    </a:xfrm>
+                    <a:prstGeom prst="rect">
+                      <a:avLst/>
+                    </a:prstGeom>
+                  </pic:spPr>
+                </pic:pic>
+              </a:graphicData>
+            </a:graphic>
+            <wp14:sizeRelH relativeFrom="page">
+              <wp14:pctWidth>0</wp14:pctWidth>
+            </wp14:sizeRelH>
+            <wp14:sizeRelV relativeFrom="page">
+              <wp14:pctHeight>0</wp14:pctHeight>
+            </wp14:sizeRelV>
+          </wp:anchor>
+        </w:drawing>
+      </w:r>
+      <w:r>
+        <w:rPr>
+          <w:noProof/>
+        </w:rPr>
+        <mc:AlternateContent>
+          <mc:Choice Requires="wps">
+            <w:drawing>
+              <wp:anchor distT="0" distB="0" distL="114300" distR="114300" simplePos="0" relativeHeight="251675648" behindDoc="0" locked="0" layoutInCell="1" allowOverlap="1" wp14:anchorId="4415E0F7" wp14:editId="4796526F">
+                <wp:simplePos x="0" y="0"/>
+                <wp:positionH relativeFrom="margin">
+                  <wp:posOffset>0</wp:posOffset>
+                </wp:positionH>
+                <wp:positionV relativeFrom="paragraph">
+                  <wp:posOffset>7424420</wp:posOffset>
+                </wp:positionV>
+                <wp:extent cx="5077460" cy="635"/>
+                <wp:effectExtent l="0" t="0" r="8890" b="0"/>
+                <wp:wrapTopAndBottom/>
+                <wp:docPr id="19" name="Textfeld 19"/>
+                <wp:cNvGraphicFramePr/>
+                <a:graphic xmlns:a="http://schemas.openxmlformats.org/drawingml/2006/main">
+                  <a:graphicData uri="http://schemas.microsoft.com/office/word/2010/wordprocessingShape">
+                    <wps:wsp>
+                      <wps:cNvSpPr txBox="1"/>
+                      <wps:spPr>
+                        <a:xfrm>
+                          <a:off x="0" y="0"/>
+                          <a:ext cx="5077460" cy="635"/>
+                        </a:xfrm>
+                        <a:prstGeom prst="rect">
+                          <a:avLst/>
+                        </a:prstGeom>
+                        <a:solidFill>
+                          <a:prstClr val="white"/>
+                        </a:solidFill>
+                        <a:ln>
+                          <a:noFill/>
+                        </a:ln>
+                      </wps:spPr>
+                      <wps:txbx>
+                        <w:txbxContent>
+                          <w:p>
+                            <w:pPr>
+                              <w:pStyle w:val="Beschriftung"/>
+                              <w:rPr>
+                                <w:rFonts w:ascii="Arial" w:hAnsi="Arial" w:cs="Arial"/>
+                                <w:sz w:val="28"/>
+                                <w:szCs w:val="28"/>
+                              </w:rPr>
+                            </w:pPr>
+                            <w:r>
+                              <w:t xml:space="preserve">Abbildung </w:t>
+                            </w:r>
+                            <w:fldSimple w:instr=" SEQ Abbildung \* ARABIC ">
+                              <w:r>
+                                <w:rPr>
+                                  <w:noProof/>
+                                </w:rPr>
+                                <w:t>7</w:t>
+                              </w:r>
+                            </w:fldSimple>
+                            <w:r>
+                              <w:t xml:space="preserve"> - Swagger 2 Dokumentation für GET Request auf den Catalog Service</w:t>
+                            </w:r>
+                          </w:p>
+                        </w:txbxContent>
+                      </wps:txbx>
+                      <wps:bodyPr rot="0" spcFirstLastPara="0" vertOverflow="overflow" horzOverflow="overflow" vert="horz" wrap="square" lIns="0" tIns="0" rIns="0" bIns="0" numCol="1" spcCol="0" rtlCol="0" fromWordArt="0" anchor="t" anchorCtr="0" forceAA="0" compatLnSpc="1">
+                        <a:prstTxWarp prst="textNoShape">
+                          <a:avLst/>
+                        </a:prstTxWarp>
+                        <a:spAutoFit/>
+                      </wps:bodyPr>
+                    </wps:wsp>
+                  </a:graphicData>
+                </a:graphic>
+              </wp:anchor>
+            </w:drawing>
+          </mc:Choice>
+          <mc:Fallback>
+            <w:pict>
+              <v:shape w14:anchorId="4415E0F7" id="Textfeld 19" o:spid="_x0000_s1027" type="#_x0000_t202" style="position:absolute;margin-left:0;margin-top:584.6pt;width:399.8pt;height:.05pt;z-index:251675648;visibility:visible;mso-wrap-style:square;mso-wrap-distance-left:9pt;mso-wrap-distance-top:0;mso-wrap-distance-right:9pt;mso-wrap-distance-bottom:0;mso-position-horizontal:absolute;mso-position-horizontal-relative:margin;mso-position-vertical:absolute;mso-position-vertical-relative:text;v-text-anchor:top" o:gfxdata="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" stroked="f">
+                <v:textbox style="mso-fit-shape-to-text:t" inset="0,0,0,0">
+                  <w:txbxContent>
+                    <w:p>
+                      <w:pPr>
+                        <w:pStyle w:val="Beschriftung"/>
+                        <w:rPr>
+                          <w:rFonts w:ascii="Arial" w:hAnsi="Arial" w:cs="Arial"/>
+                          <w:sz w:val="28"/>
+                          <w:szCs w:val="28"/>
+                        </w:rPr>
+                      </w:pPr>
+                      <w:r>
+                        <w:t xml:space="preserve">Abbildung </w:t>
+                      </w:r>
+                      <w:fldSimple w:instr=" SEQ Abbildung \* ARABIC ">
+                        <w:r>
+                          <w:rPr>
+                            <w:noProof/>
+                          </w:rPr>
+                          <w:t>7</w:t>
+                        </w:r>
+                      </w:fldSimple>
+                      <w:r>
+                        <w:t xml:space="preserve"> - Swagger 2 Dokumentation für GET Request auf den Catalog Service</w:t>
+                      </w:r>
+                    </w:p>
+                  </w:txbxContent>
+                </v:textbox>
+                <w10:wrap type="topAndBottom" anchorx="margin"/>
+              </v:shape>
+            </w:pict>
+          </mc:Fallback>
+        </mc:AlternateContent>
+      </w:r>
+      <w:r>
+        <w:t xml:space="preserve">Die API-Dokumentation wurde, wie zuvor erklärt mithilfe von Swagger 2 umgesetzt. Dabei wird jeder Endpunkt der Services über die </w:t>
+      </w:r>
+      <w:r>
+        <w:rPr>
+          <w:i/>
+          <w:iCs/>
+        </w:rPr>
+        <w:t>@</w:t>
+      </w:r>
+      <w:r>
+        <w:t>ApiOperation</w:t>
+      </w:r>
+      <w:r>
+        <w:t xml:space="preserve"> Annotation </w:t>
+      </w:r>
+      <w:r>
+        <w:t>dokumentiert</w:t>
+      </w:r>
+      <w:r>
+        <w:t>.</w:t>
+      </w:r>
+      <w:r>
+        <w:br w:type="page"/>
+      </w:r>
+    </w:p>
+    <w:p>
+      <w:pPr>
+        <w:pStyle w:val="berschrift1"/>
         <w:rPr>
           <w:rFonts w:ascii="Arial" w:hAnsi="Arial" w:cs="Arial"/>
           <w:color w:val="auto"/>
@@ -3437,7 +4189,7 @@
           <w:szCs w:val="28"/>
         </w:rPr>
       </w:pPr>
-      <w:bookmarkStart w:id="11" w:name="_Toc46176909"/>
+      <w:bookmarkStart w:id="11" w:name="_Toc46176910"/>
       <w:r>
         <w:rPr>
           <w:rFonts w:ascii="Arial" w:hAnsi="Arial" w:cs="Arial"/>
@@ -3445,30 +4197,66 @@
           <w:sz w:val="28"/>
           <w:szCs w:val="28"/>
         </w:rPr>
-        <w:t>API-Dokumentation</w:t>
+        <w:lastRenderedPageBreak/>
+        <w:t>Resilience-Pattern</w:t>
       </w:r>
       <w:bookmarkEnd w:id="11"/>
     </w:p>
     <w:p>
       <w:pPr>
         <w:rPr>
-          <w:rFonts w:ascii="Arial" w:eastAsiaTheme="majorEastAsia" w:hAnsi="Arial" w:cs="Arial"/>
-          <w:sz w:val="28"/>
-          <w:szCs w:val="28"/>
-        </w:rPr>
-      </w:pPr>
-      <w:r>
-        <w:rPr>
-          <w:rFonts w:ascii="Arial" w:hAnsi="Arial" w:cs="Arial"/>
-          <w:sz w:val="28"/>
-          <w:szCs w:val="28"/>
-        </w:rPr>
-        <w:br w:type="page"/>
-      </w:r>
-    </w:p>
-    <w:p>
-      <w:pPr>
-        <w:pStyle w:val="berschrift1"/>
+          <w:rFonts w:cs="Arial"/>
+          <w:szCs w:val="24"/>
+        </w:rPr>
+      </w:pPr>
+      <w:r>
+        <w:rPr>
+          <w:rFonts w:cs="Arial"/>
+          <w:szCs w:val="24"/>
+        </w:rPr>
+        <w:t xml:space="preserve">Eine weitere Aufgabenstellung für das Abschlussprojekt war die Implementierung von fünf verschiedenen Resilience-Pattern. Resilience (übersetzt: Belastbarkeit) bedeutet, dass ein System nach Auslastungen und Belastungen verschiedener Art, wieder in seinen ursprünglichen Zustand wiederherstellen kann. Resilience-Pattern helfen dabei, diese Belastungen Stand zu halten. Es gibt viele verschiedene Resilience-Pattern, welche auf verschiedenste Belastungen reagieren. </w:t>
+      </w:r>
+    </w:p>
+    <w:p>
+      <w:pPr>
+        <w:rPr>
+          <w:rFonts w:cs="Arial"/>
+          <w:szCs w:val="24"/>
+        </w:rPr>
+      </w:pPr>
+      <w:r>
+        <w:rPr>
+          <w:rFonts w:cs="Arial"/>
+          <w:szCs w:val="24"/>
+        </w:rPr>
+        <w:t>Durch die Verwendung von Java</w:t>
+      </w:r>
+      <w:r>
+        <w:rPr>
+          <w:rFonts w:cs="Arial"/>
+          <w:szCs w:val="24"/>
+        </w:rPr>
+        <w:t xml:space="preserve"> Spring-Boot sind einige Pattern bereits vor implementiert und somit einfach umzusetzen.</w:t>
+      </w:r>
+    </w:p>
+    <w:p>
+      <w:pPr>
+        <w:rPr>
+          <w:rFonts w:cs="Arial"/>
+          <w:szCs w:val="24"/>
+        </w:rPr>
+      </w:pPr>
+      <w:r>
+        <w:rPr>
+          <w:rFonts w:cs="Arial"/>
+          <w:szCs w:val="24"/>
+        </w:rPr>
+        <w:t>In unserem Shopsystem haben wir die folgenden fünf Pattern implementiert.</w:t>
+      </w:r>
+    </w:p>
+    <w:p>
+      <w:pPr>
+        <w:pStyle w:val="berschrift3"/>
         <w:rPr>
           <w:rFonts w:ascii="Arial" w:hAnsi="Arial" w:cs="Arial"/>
           <w:color w:val="auto"/>
@@ -3476,7 +4264,7 @@
           <w:szCs w:val="28"/>
         </w:rPr>
       </w:pPr>
-      <w:bookmarkStart w:id="12" w:name="_Toc46176910"/>
+      <w:bookmarkStart w:id="12" w:name="_Toc46176911"/>
       <w:r>
         <w:rPr>
           <w:rFonts w:ascii="Arial" w:hAnsi="Arial" w:cs="Arial"/>
@@ -3484,73 +4272,141 @@
           <w:sz w:val="28"/>
           <w:szCs w:val="28"/>
         </w:rPr>
-        <w:lastRenderedPageBreak/>
-        <w:t>Resilience-Pattern</w:t>
+        <w:t>Künstliche Anfrageverzögerung der Services</w:t>
       </w:r>
       <w:bookmarkEnd w:id="12"/>
     </w:p>
     <w:p>
       <w:pPr>
         <w:rPr>
-          <w:rFonts w:ascii="Arial" w:hAnsi="Arial" w:cs="Arial"/>
-          <w:sz w:val="24"/>
-          <w:szCs w:val="24"/>
-        </w:rPr>
-      </w:pPr>
-      <w:r>
-        <w:rPr>
-          <w:rFonts w:ascii="Arial" w:hAnsi="Arial" w:cs="Arial"/>
-          <w:sz w:val="24"/>
-          <w:szCs w:val="24"/>
-        </w:rPr>
-        <w:t xml:space="preserve">Eine weitere Aufgabenstellung für das Abschlussprojekt war die Implementierung von fünf verschiedenen Resilience-Pattern. Resilience (übersetzt: Belastbarkeit) bedeutet, dass ein System nach Auslastungen und Belastungen verschiedener Art, wieder in seinen ursprünglichen Zustand wiederherstellen kann. Resilience-Pattern helfen dabei, diese Belastungen Stand zu halten. Es gibt viele verschiedene Resilience-Pattern, welche auf verschiedenste Belastungen reagieren. </w:t>
-      </w:r>
-    </w:p>
-    <w:p>
-      <w:pPr>
-        <w:rPr>
-          <w:rFonts w:ascii="Arial" w:hAnsi="Arial" w:cs="Arial"/>
-          <w:sz w:val="24"/>
-          <w:szCs w:val="24"/>
-        </w:rPr>
-      </w:pPr>
-      <w:r>
-        <w:rPr>
-          <w:rFonts w:ascii="Arial" w:hAnsi="Arial" w:cs="Arial"/>
-          <w:sz w:val="24"/>
-          <w:szCs w:val="24"/>
-        </w:rPr>
-        <w:t>Durch die Verwendung von Java</w:t>
-      </w:r>
-      <w:r>
-        <w:rPr>
-          <w:rFonts w:ascii="Arial" w:hAnsi="Arial" w:cs="Arial"/>
-          <w:sz w:val="24"/>
-          <w:szCs w:val="24"/>
-        </w:rPr>
-        <w:t xml:space="preserve"> Spring-Boot sind einige Pattern bereits vor implementiert und somit einfach umzusetzen.</w:t>
-      </w:r>
-    </w:p>
-    <w:p>
-      <w:pPr>
-        <w:rPr>
-          <w:rFonts w:ascii="Arial" w:hAnsi="Arial" w:cs="Arial"/>
-          <w:sz w:val="24"/>
-          <w:szCs w:val="24"/>
-        </w:rPr>
-      </w:pPr>
-      <w:r>
-        <w:rPr>
-          <w:rFonts w:ascii="Arial" w:hAnsi="Arial" w:cs="Arial"/>
-          <w:sz w:val="24"/>
-          <w:szCs w:val="24"/>
-        </w:rPr>
-        <w:t>In unserem Shopsystem haben wir die folgenden fünf Pattern implementiert.</w:t>
-      </w:r>
-    </w:p>
-    <w:p>
-      <w:pPr>
-        <w:pStyle w:val="berschrift3"/>
+          <w:rFonts w:cs="Arial"/>
+          <w:szCs w:val="24"/>
+        </w:rPr>
+      </w:pPr>
+      <w:r>
+        <w:rPr>
+          <w:rFonts w:cs="Arial"/>
+          <w:szCs w:val="24"/>
+        </w:rPr>
+        <w:t xml:space="preserve">Um die Resilience-Pattern vernünftig testen zu können, soll die Möglichkeit eingebaut werden, Anfragen von Services zwischen 100 Millisekunden und 10 Sekunden zu verzögern. Hierfür wurde einfach eine </w:t>
+      </w:r>
+      <w:r>
+        <w:rPr>
+          <w:rFonts w:cs="Arial"/>
+          <w:i/>
+          <w:szCs w:val="24"/>
+        </w:rPr>
+        <w:t>SleepTime</w:t>
+      </w:r>
+      <w:r>
+        <w:rPr>
+          <w:rFonts w:cs="Arial"/>
+          <w:szCs w:val="24"/>
+        </w:rPr>
+        <w:t xml:space="preserve"> im Service festgelegt. Danach wurde mit dem Befehl </w:t>
+      </w:r>
+      <w:r>
+        <w:rPr>
+          <w:rFonts w:cs="Arial"/>
+          <w:i/>
+          <w:szCs w:val="24"/>
+        </w:rPr>
+        <w:t xml:space="preserve">Thread.Sleep(SleepTime) </w:t>
+      </w:r>
+      <w:r>
+        <w:rPr>
+          <w:rFonts w:cs="Arial"/>
+          <w:szCs w:val="24"/>
+        </w:rPr>
+        <w:t>die Anfrage künstlich verlängert. Diese Veränderung wurde in jedem Backend-Service implementiert. Zur Veranschaulichung hier ein Code-Ausschnitt aus dem Catalog-Service:</w:t>
+      </w:r>
+    </w:p>
+    <w:p>
+      <w:pPr>
+        <w:keepNext/>
+      </w:pPr>
+      <w:r>
+        <w:rPr>
+          <w:rFonts w:cs="Arial"/>
+          <w:sz w:val="28"/>
+          <w:szCs w:val="28"/>
+        </w:rPr>
+        <w:drawing>
+          <wp:inline distT="0" distB="0" distL="0" distR="0" wp14:anchorId="3035F6C6" wp14:editId="2148E8B7">
+            <wp:extent cx="3458058" cy="1105054"/>
+            <wp:effectExtent l="0" t="0" r="9525" b="0"/>
+            <wp:docPr id="20" name="Grafik 20"/>
+            <wp:cNvGraphicFramePr>
+              <a:graphicFrameLocks xmlns:a="http://schemas.openxmlformats.org/drawingml/2006/main" noChangeAspect="1"/>
+            </wp:cNvGraphicFramePr>
+            <a:graphic xmlns:a="http://schemas.openxmlformats.org/drawingml/2006/main">
+              <a:graphicData uri="http://schemas.openxmlformats.org/drawingml/2006/picture">
+                <pic:pic xmlns:pic="http://schemas.openxmlformats.org/drawingml/2006/picture">
+                  <pic:nvPicPr>
+                    <pic:cNvPr id="1" name=""/>
+                    <pic:cNvPicPr/>
+                  </pic:nvPicPr>
+                  <pic:blipFill>
+                    <a:blip r:embed="rId15"/>
+                    <a:stretch>
+                      <a:fillRect/>
+                    </a:stretch>
+                  </pic:blipFill>
+                  <pic:spPr>
+                    <a:xfrm>
+                      <a:off x="0" y="0"/>
+                      <a:ext cx="3458058" cy="1105054"/>
+                    </a:xfrm>
+                    <a:prstGeom prst="rect">
+                      <a:avLst/>
+                    </a:prstGeom>
+                  </pic:spPr>
+                </pic:pic>
+              </a:graphicData>
+            </a:graphic>
+          </wp:inline>
+        </w:drawing>
+      </w:r>
+    </w:p>
+    <w:p>
+      <w:pPr>
+        <w:pStyle w:val="Beschriftung"/>
+      </w:pPr>
+      <w:r>
+        <w:t xml:space="preserve">Abbildung </w:t>
+      </w:r>
+      <w:fldSimple w:instr=" SEQ Abbildung \* ARABIC ">
+        <w:r>
+          <w:rPr>
+            <w:noProof/>
+          </w:rPr>
+          <w:t>8</w:t>
+        </w:r>
+      </w:fldSimple>
+      <w:r>
+        <w:t xml:space="preserve"> - Künstliche Anfrage Verzögerung</w:t>
+      </w:r>
+    </w:p>
+    <w:p>
+      <w:pPr>
+        <w:rPr>
+          <w:rFonts w:eastAsiaTheme="majorEastAsia" w:cs="Arial"/>
+          <w:sz w:val="28"/>
+          <w:szCs w:val="28"/>
+        </w:rPr>
+      </w:pPr>
+      <w:r>
+        <w:rPr>
+          <w:rFonts w:cs="Arial"/>
+          <w:sz w:val="28"/>
+          <w:szCs w:val="28"/>
+        </w:rPr>
+        <w:br w:type="page"/>
+      </w:r>
+    </w:p>
+    <w:p>
+      <w:pPr>
+        <w:pStyle w:val="berschrift2"/>
         <w:rPr>
           <w:rFonts w:ascii="Arial" w:hAnsi="Arial" w:cs="Arial"/>
           <w:color w:val="auto"/>
@@ -3558,7 +4414,7 @@
           <w:szCs w:val="28"/>
         </w:rPr>
       </w:pPr>
-      <w:bookmarkStart w:id="13" w:name="_Toc46176911"/>
+      <w:bookmarkStart w:id="13" w:name="_Toc46176912"/>
       <w:r>
         <w:rPr>
           <w:rFonts w:ascii="Arial" w:hAnsi="Arial" w:cs="Arial"/>
@@ -3566,111 +4422,177 @@
           <w:sz w:val="28"/>
           <w:szCs w:val="28"/>
         </w:rPr>
-        <w:t>Künstliche Anfrageverzögerung der Services</w:t>
+        <w:lastRenderedPageBreak/>
+        <w:t>Timeout</w:t>
       </w:r>
       <w:bookmarkEnd w:id="13"/>
     </w:p>
     <w:p>
       <w:pPr>
         <w:rPr>
-          <w:rFonts w:ascii="Arial" w:hAnsi="Arial" w:cs="Arial"/>
-          <w:sz w:val="24"/>
-          <w:szCs w:val="24"/>
-        </w:rPr>
-      </w:pPr>
-      <w:r>
-        <w:rPr>
-          <w:rFonts w:ascii="Arial" w:hAnsi="Arial" w:cs="Arial"/>
-          <w:sz w:val="24"/>
-          <w:szCs w:val="24"/>
-        </w:rPr>
-        <w:t xml:space="preserve">Um die Resilience-Pattern vernünftig testen zu können, soll die Möglichkeit eingebaut werden, Anfragen von Services zwischen 100 Millisekunden und 10 Sekunden zu verzögern. Hierfür wurde einfach eine </w:t>
-      </w:r>
-      <w:r>
-        <w:rPr>
-          <w:rFonts w:ascii="Arial" w:hAnsi="Arial" w:cs="Arial"/>
+          <w:rFonts w:cs="Arial"/>
+          <w:szCs w:val="24"/>
+        </w:rPr>
+      </w:pPr>
+      <w:r>
+        <w:rPr>
+          <w:rFonts w:cs="Arial"/>
+          <w:szCs w:val="24"/>
+        </w:rPr>
+        <w:t xml:space="preserve">Das Resilience-Pattern Timeout </w:t>
+      </w:r>
+      <w:r>
+        <w:rPr>
+          <w:rFonts w:cs="Arial"/>
+          <w:szCs w:val="24"/>
+        </w:rPr>
+        <w:t xml:space="preserve">wird eingesetzt, um zu verhindern, dass Services unendlich lange aufeinander warten. </w:t>
+      </w:r>
+      <w:r>
+        <w:rPr>
+          <w:rFonts w:cs="Arial"/>
+          <w:szCs w:val="24"/>
+        </w:rPr>
+        <w:t xml:space="preserve">Entsteht also bei der Kommunikation zweier Services ein Netzwerkproblem, welches die Antwort des einen Services um unbestimmte Zeit verzögern würde, so wird auch der wartende Service diese unbestimmte Zeit abwarten. Um also die potenziell unendlich lange Wartezeit zu verhindern, wird das Timeout-Pattern implementiert. </w:t>
+      </w:r>
+    </w:p>
+    <w:p>
+      <w:pPr>
+        <w:rPr>
+          <w:rFonts w:cs="Arial"/>
+          <w:szCs w:val="24"/>
+        </w:rPr>
+      </w:pPr>
+      <w:r>
+        <w:rPr>
+          <w:rFonts w:cs="Arial"/>
+          <w:szCs w:val="24"/>
+        </w:rPr>
+        <w:t xml:space="preserve">In der durch Spring-Boot zur Verfügung gestellten Klasse </w:t>
+      </w:r>
+      <w:r>
+        <w:rPr>
+          <w:rFonts w:cs="Arial"/>
           <w:i/>
-          <w:sz w:val="24"/>
-          <w:szCs w:val="24"/>
-        </w:rPr>
-        <w:t>SleepTime</w:t>
-      </w:r>
-      <w:r>
-        <w:rPr>
-          <w:rFonts w:ascii="Arial" w:hAnsi="Arial" w:cs="Arial"/>
-          <w:sz w:val="24"/>
-          <w:szCs w:val="24"/>
-        </w:rPr>
-        <w:t xml:space="preserve"> im Service festgelegt. Danach wurde mit dem Befehl </w:t>
-      </w:r>
-      <w:r>
-        <w:rPr>
-          <w:rFonts w:ascii="Arial" w:hAnsi="Arial" w:cs="Arial"/>
+          <w:szCs w:val="24"/>
+        </w:rPr>
+        <w:t>RestTemplateBuilder</w:t>
+      </w:r>
+      <w:r>
+        <w:rPr>
+          <w:rFonts w:cs="Arial"/>
+          <w:szCs w:val="24"/>
+        </w:rPr>
+        <w:t xml:space="preserve"> kann über die Methoden </w:t>
+      </w:r>
+      <w:r>
+        <w:rPr>
+          <w:rFonts w:cs="Arial"/>
           <w:i/>
-          <w:sz w:val="24"/>
-          <w:szCs w:val="24"/>
-        </w:rPr>
-        <w:t xml:space="preserve">Thread.Sleep(SleepTime) </w:t>
-      </w:r>
-      <w:r>
-        <w:rPr>
-          <w:rFonts w:ascii="Arial" w:hAnsi="Arial" w:cs="Arial"/>
-          <w:sz w:val="24"/>
-          <w:szCs w:val="24"/>
-        </w:rPr>
-        <w:t>die Anfrage künstlich verlängert. Diese Veränderung wurde in jedem Backend-Service implementiert. Zur Veranschaulichung hier ein Code-Ausschnitt aus dem Catalog-Service:</w:t>
-      </w:r>
-    </w:p>
-    <w:p>
-      <w:pPr>
-        <w:rPr>
-          <w:rFonts w:ascii="Arial" w:hAnsi="Arial" w:cs="Arial"/>
+          <w:szCs w:val="24"/>
+        </w:rPr>
+        <w:t>setConnectTimeout</w:t>
+      </w:r>
+      <w:r>
+        <w:rPr>
+          <w:rFonts w:cs="Arial"/>
+          <w:szCs w:val="24"/>
+        </w:rPr>
+        <w:t xml:space="preserve"> und </w:t>
+      </w:r>
+      <w:r>
+        <w:rPr>
+          <w:rFonts w:cs="Arial"/>
           <w:i/>
-          <w:color w:val="C00000"/>
-          <w:sz w:val="24"/>
-          <w:szCs w:val="24"/>
-        </w:rPr>
-      </w:pPr>
-      <w:r>
-        <w:rPr>
-          <w:rFonts w:ascii="Arial" w:hAnsi="Arial" w:cs="Arial"/>
+          <w:szCs w:val="24"/>
+        </w:rPr>
+        <w:t>setReadTimeOut</w:t>
+      </w:r>
+      <w:r>
+        <w:rPr>
+          <w:rFonts w:cs="Arial"/>
+          <w:szCs w:val="24"/>
+        </w:rPr>
+        <w:t xml:space="preserve"> eine Zeit angegeben werden, die der Service höchstens auf eine Antwort wartet.</w:t>
+      </w:r>
+      <w:r>
+        <w:rPr>
+          <w:rFonts w:cs="Arial"/>
+          <w:szCs w:val="24"/>
+        </w:rPr>
+        <w:t xml:space="preserve"> Wenn diese Zeit überschritten wird, so wird ein Timeout geworfen, welches an anderer Stelle verarbeitet werden kann. Eine Option wäre die Rückgabe einer leeren Antwort. In unserem Shopsystem haben wir das Pattern wie folgt implementiert:</w:t>
+      </w:r>
+    </w:p>
+    <w:p>
+      <w:pPr>
+        <w:pStyle w:val="berschrift3"/>
+      </w:pPr>
+      <w:bookmarkStart w:id="14" w:name="_Toc46176913"/>
+      <w:r>
+        <w:rPr>
+          <w:rFonts w:ascii="Arial" w:eastAsiaTheme="minorHAnsi" w:hAnsi="Arial" w:cs="Arial"/>
           <w:i/>
-          <w:sz w:val="24"/>
-          <w:szCs w:val="24"/>
-        </w:rPr>
-        <w:t>//</w:t>
-      </w:r>
-      <w:r>
-        <w:rPr>
-          <w:rFonts w:ascii="Arial" w:hAnsi="Arial" w:cs="Arial"/>
-          <w:i/>
-          <w:color w:val="C00000"/>
-          <w:sz w:val="24"/>
-          <w:szCs w:val="24"/>
-        </w:rPr>
-        <w:t>EINFÜGEN VON BEISPIELCODE</w:t>
-      </w:r>
-    </w:p>
-    <w:p>
-      <w:pPr>
-        <w:rPr>
-          <w:rFonts w:ascii="Arial" w:eastAsiaTheme="majorEastAsia" w:hAnsi="Arial" w:cs="Arial"/>
-          <w:sz w:val="28"/>
-          <w:szCs w:val="28"/>
-        </w:rPr>
-      </w:pPr>
-      <w:r>
-        <w:rPr>
-          <w:rFonts w:ascii="Arial" w:hAnsi="Arial" w:cs="Arial"/>
-          <w:sz w:val="28"/>
-          <w:szCs w:val="28"/>
-        </w:rPr>
-        <w:br w:type="page"/>
-      </w:r>
-    </w:p>
-    <w:p>
-      <w:pPr>
-        <w:pStyle w:val="berschrift2"/>
+          <w:color w:val="auto"/>
+        </w:rPr>
+        <w:drawing>
+          <wp:inline distT="0" distB="0" distL="0" distR="0" wp14:anchorId="19DDDF76" wp14:editId="378400AE">
+            <wp:extent cx="5760720" cy="1219835"/>
+            <wp:effectExtent l="0" t="0" r="0" b="0"/>
+            <wp:docPr id="22" name="Grafik 22"/>
+            <wp:cNvGraphicFramePr>
+              <a:graphicFrameLocks xmlns:a="http://schemas.openxmlformats.org/drawingml/2006/main" noChangeAspect="1"/>
+            </wp:cNvGraphicFramePr>
+            <a:graphic xmlns:a="http://schemas.openxmlformats.org/drawingml/2006/main">
+              <a:graphicData uri="http://schemas.openxmlformats.org/drawingml/2006/picture">
+                <pic:pic xmlns:pic="http://schemas.openxmlformats.org/drawingml/2006/picture">
+                  <pic:nvPicPr>
+                    <pic:cNvPr id="1" name=""/>
+                    <pic:cNvPicPr/>
+                  </pic:nvPicPr>
+                  <pic:blipFill>
+                    <a:blip r:embed="rId16"/>
+                    <a:stretch>
+                      <a:fillRect/>
+                    </a:stretch>
+                  </pic:blipFill>
+                  <pic:spPr>
+                    <a:xfrm>
+                      <a:off x="0" y="0"/>
+                      <a:ext cx="5760720" cy="1219835"/>
+                    </a:xfrm>
+                    <a:prstGeom prst="rect">
+                      <a:avLst/>
+                    </a:prstGeom>
+                  </pic:spPr>
+                </pic:pic>
+              </a:graphicData>
+            </a:graphic>
+          </wp:inline>
+        </w:drawing>
+      </w:r>
+    </w:p>
+    <w:p>
+      <w:pPr>
+        <w:pStyle w:val="Beschriftung"/>
+      </w:pPr>
+      <w:r>
+        <w:t xml:space="preserve">Abbildung </w:t>
+      </w:r>
+      <w:fldSimple w:instr=" SEQ Abbildung \* ARABIC ">
+        <w:r>
+          <w:rPr>
+            <w:noProof/>
+          </w:rPr>
+          <w:t>9</w:t>
+        </w:r>
+      </w:fldSimple>
+      <w:r>
+        <w:t xml:space="preserve"> - Timeout-Pattern Implementierung</w:t>
+      </w:r>
+    </w:p>
+    <w:p>
+      <w:pPr>
+        <w:pStyle w:val="berschrift3"/>
         <w:rPr>
           <w:rFonts w:ascii="Arial" w:hAnsi="Arial" w:cs="Arial"/>
           <w:color w:val="auto"/>
@@ -3678,7 +4600,6 @@
           <w:szCs w:val="28"/>
         </w:rPr>
       </w:pPr>
-      <w:bookmarkStart w:id="14" w:name="_Toc46176912"/>
       <w:r>
         <w:rPr>
           <w:rFonts w:ascii="Arial" w:hAnsi="Arial" w:cs="Arial"/>
@@ -3686,153 +4607,63 @@
           <w:sz w:val="28"/>
           <w:szCs w:val="28"/>
         </w:rPr>
-        <w:lastRenderedPageBreak/>
-        <w:t>Timeout</w:t>
+        <w:t>Testfall</w:t>
       </w:r>
       <w:bookmarkEnd w:id="14"/>
     </w:p>
     <w:p>
       <w:pPr>
         <w:rPr>
-          <w:rFonts w:ascii="Arial" w:hAnsi="Arial" w:cs="Arial"/>
-          <w:sz w:val="24"/>
-          <w:szCs w:val="24"/>
-        </w:rPr>
-      </w:pPr>
-      <w:r>
-        <w:rPr>
-          <w:rFonts w:ascii="Arial" w:hAnsi="Arial" w:cs="Arial"/>
-          <w:sz w:val="24"/>
-          <w:szCs w:val="24"/>
-        </w:rPr>
-        <w:t xml:space="preserve">Das Resilience-Pattern Timeout </w:t>
-      </w:r>
-      <w:r>
-        <w:rPr>
-          <w:rFonts w:ascii="Arial" w:hAnsi="Arial" w:cs="Arial"/>
-          <w:sz w:val="24"/>
-          <w:szCs w:val="24"/>
-        </w:rPr>
-        <w:t xml:space="preserve">wird eingesetzt, um zu verhindern, dass Services unendlich lange aufeinander warten. </w:t>
-      </w:r>
-      <w:r>
-        <w:rPr>
-          <w:rFonts w:ascii="Arial" w:hAnsi="Arial" w:cs="Arial"/>
-          <w:sz w:val="24"/>
-          <w:szCs w:val="24"/>
-        </w:rPr>
-        <w:t xml:space="preserve">Entsteht also bei der Kommunikation zweier Services ein Netzwerkproblem, welches die Antwort des einen Services um unbestimmte Zeit verzögern würde, so wird auch der wartende Service diese unbestimmte Zeit abwarten. Um also die potenziell unendlich lange Wartezeit zu verhindern, wird das Timeout-Pattern implementiert. </w:t>
-      </w:r>
-    </w:p>
-    <w:p>
-      <w:pPr>
-        <w:rPr>
-          <w:rFonts w:ascii="Arial" w:hAnsi="Arial" w:cs="Arial"/>
-          <w:sz w:val="24"/>
-          <w:szCs w:val="24"/>
-        </w:rPr>
-      </w:pPr>
-      <w:r>
-        <w:rPr>
-          <w:rFonts w:ascii="Arial" w:hAnsi="Arial" w:cs="Arial"/>
-          <w:sz w:val="24"/>
-          <w:szCs w:val="24"/>
-        </w:rPr>
-        <w:t xml:space="preserve">In der durch Spring-Boot zur Verfügung gestellten Klasse </w:t>
-      </w:r>
-      <w:r>
-        <w:rPr>
-          <w:rFonts w:ascii="Arial" w:hAnsi="Arial" w:cs="Arial"/>
-          <w:i/>
-          <w:sz w:val="24"/>
-          <w:szCs w:val="24"/>
-        </w:rPr>
-        <w:t>RestTemplateBuilder</w:t>
-      </w:r>
-      <w:r>
-        <w:rPr>
-          <w:rFonts w:ascii="Arial" w:hAnsi="Arial" w:cs="Arial"/>
-          <w:sz w:val="24"/>
-          <w:szCs w:val="24"/>
-        </w:rPr>
-        <w:t xml:space="preserve"> kann über die Methoden </w:t>
-      </w:r>
-      <w:r>
-        <w:rPr>
-          <w:rFonts w:ascii="Arial" w:hAnsi="Arial" w:cs="Arial"/>
-          <w:i/>
-          <w:sz w:val="24"/>
-          <w:szCs w:val="24"/>
-        </w:rPr>
-        <w:t>setConnectTimeout</w:t>
-      </w:r>
-      <w:r>
-        <w:rPr>
-          <w:rFonts w:ascii="Arial" w:hAnsi="Arial" w:cs="Arial"/>
-          <w:sz w:val="24"/>
-          <w:szCs w:val="24"/>
-        </w:rPr>
-        <w:t xml:space="preserve"> und </w:t>
-      </w:r>
-      <w:r>
-        <w:rPr>
-          <w:rFonts w:ascii="Arial" w:hAnsi="Arial" w:cs="Arial"/>
-          <w:i/>
-          <w:sz w:val="24"/>
-          <w:szCs w:val="24"/>
-        </w:rPr>
-        <w:t>setReadTimeOut</w:t>
-      </w:r>
-      <w:r>
-        <w:rPr>
-          <w:rFonts w:ascii="Arial" w:hAnsi="Arial" w:cs="Arial"/>
-          <w:sz w:val="24"/>
-          <w:szCs w:val="24"/>
-        </w:rPr>
-        <w:t xml:space="preserve"> eine Zeit angegeben werden, die der Service höchstens auf eine Antwort wartet.</w:t>
-      </w:r>
-      <w:r>
-        <w:rPr>
-          <w:rFonts w:ascii="Arial" w:hAnsi="Arial" w:cs="Arial"/>
-          <w:sz w:val="24"/>
-          <w:szCs w:val="24"/>
-        </w:rPr>
-        <w:t xml:space="preserve"> Wenn diese Zeit überschritten wird, so wird ein Timeout geworfen, welches an anderer Stelle verarbeitet werden kann. Eine Option wäre die Rückgabe einer leeren Antwort. In unserem Shopsystem haben wir das Pattern wie folgt implementiert:</w:t>
-      </w:r>
-    </w:p>
-    <w:p>
-      <w:pPr>
-        <w:rPr>
-          <w:rFonts w:ascii="Arial" w:hAnsi="Arial" w:cs="Arial"/>
-          <w:i/>
-          <w:color w:val="C00000"/>
-          <w:sz w:val="24"/>
-          <w:szCs w:val="24"/>
-        </w:rPr>
-      </w:pPr>
-      <w:r>
-        <w:rPr>
-          <w:rFonts w:ascii="Arial" w:hAnsi="Arial" w:cs="Arial"/>
-          <w:i/>
-          <w:sz w:val="24"/>
-          <w:szCs w:val="24"/>
-        </w:rPr>
-        <w:t>//</w:t>
-      </w:r>
-      <w:r>
-        <w:rPr>
-          <w:rFonts w:ascii="Arial" w:hAnsi="Arial" w:cs="Arial"/>
-          <w:i/>
-          <w:color w:val="C00000"/>
-          <w:sz w:val="24"/>
-          <w:szCs w:val="24"/>
-        </w:rPr>
-        <w:t>EINFÜGEN VON BEISPIELCODE</w:t>
-      </w:r>
-    </w:p>
-    <w:p>
-      <w:pPr>
-        <w:pStyle w:val="berschrift3"/>
+          <w:rFonts w:cs="Arial"/>
+          <w:szCs w:val="24"/>
+        </w:rPr>
+      </w:pPr>
+      <w:r>
+        <w:rPr>
+          <w:rFonts w:cs="Arial"/>
+          <w:szCs w:val="24"/>
+        </w:rPr>
+        <w:t xml:space="preserve">Zum Testen wurde die künstliche Verzögerung, welche implementiert wurde, auf 10 Sekunden gesetzt. Da </w:t>
+      </w:r>
+      <w:r>
+        <w:rPr>
+          <w:rFonts w:cs="Arial"/>
+          <w:szCs w:val="24"/>
+        </w:rPr>
+        <w:t>das Timeout</w:t>
+      </w:r>
+      <w:r>
+        <w:rPr>
+          <w:rFonts w:cs="Arial"/>
+          <w:szCs w:val="24"/>
+        </w:rPr>
+        <w:t xml:space="preserve"> auf 3 Sekunden gesetzt wurde, ist ein Timeout geworfen worden, welcher dann abgefangen wurde. Die Auswirkung war, dass nach drei Sekunden eine leere Antwort zurückkam. Als Maßnahme reicht das Timeout-Pattern alleine also nicht aus, da auch mit einer leeren Antwort nicht </w:t>
+      </w:r>
+      <w:r>
+        <w:rPr>
+          <w:rFonts w:cs="Arial"/>
+          <w:szCs w:val="24"/>
+        </w:rPr>
+        <w:t>weitergearbeitet</w:t>
+      </w:r>
+      <w:r>
+        <w:rPr>
+          <w:rFonts w:cs="Arial"/>
+          <w:szCs w:val="24"/>
+        </w:rPr>
+        <w:t xml:space="preserve"> werden konnte.</w:t>
+      </w:r>
+      <w:r>
+        <w:rPr>
+          <w:rFonts w:cs="Arial"/>
+          <w:szCs w:val="24"/>
+        </w:rPr>
+        <w:t xml:space="preserve"> Hierfür ist eine Kombination mit weiteren Resilience-Pattern notwendig.</w:t>
+      </w:r>
+    </w:p>
+    <w:p>
+      <w:pPr>
+        <w:pStyle w:val="berschrift2"/>
         <w:rPr>
           <w:rFonts w:ascii="Arial" w:hAnsi="Arial" w:cs="Arial"/>
           <w:color w:val="auto"/>
@@ -3840,7 +4671,7 @@
           <w:szCs w:val="28"/>
         </w:rPr>
       </w:pPr>
-      <w:bookmarkStart w:id="15" w:name="_Toc46176913"/>
+      <w:bookmarkStart w:id="15" w:name="_Toc46176914"/>
       <w:r>
         <w:rPr>
           <w:rFonts w:ascii="Arial" w:hAnsi="Arial" w:cs="Arial"/>
@@ -3848,161 +4679,80 @@
           <w:sz w:val="28"/>
           <w:szCs w:val="28"/>
         </w:rPr>
-        <w:t>Testfall</w:t>
+        <w:t>Retry</w:t>
       </w:r>
       <w:bookmarkEnd w:id="15"/>
     </w:p>
     <w:p>
       <w:pPr>
         <w:rPr>
-          <w:rFonts w:ascii="Arial" w:hAnsi="Arial" w:cs="Arial"/>
-          <w:sz w:val="24"/>
-          <w:szCs w:val="24"/>
-        </w:rPr>
-      </w:pPr>
-      <w:r>
-        <w:rPr>
-          <w:rFonts w:ascii="Arial" w:hAnsi="Arial" w:cs="Arial"/>
-          <w:sz w:val="24"/>
-          <w:szCs w:val="24"/>
-        </w:rPr>
-        <w:t xml:space="preserve">Zum Testen wurde die künstliche Verzögerung, welche implementiert wurde, auf 10 Sekunden gesetzt. Da </w:t>
-      </w:r>
-      <w:r>
-        <w:rPr>
-          <w:rFonts w:ascii="Arial" w:hAnsi="Arial" w:cs="Arial"/>
-          <w:sz w:val="24"/>
-          <w:szCs w:val="24"/>
-        </w:rPr>
-        <w:t>das Timeout</w:t>
-      </w:r>
-      <w:r>
-        <w:rPr>
-          <w:rFonts w:ascii="Arial" w:hAnsi="Arial" w:cs="Arial"/>
-          <w:sz w:val="24"/>
-          <w:szCs w:val="24"/>
-        </w:rPr>
-        <w:t xml:space="preserve"> auf 3 Sekunden gesetzt wurde, ist ein Timeout geworfen worden, welcher dann abgefangen wurde. Die Auswirkung war, dass nach drei Sekunden eine leere Antwort zurückkam. Als Maßnahme reicht das Timeout-Pattern alleine also nicht aus, da auch mit einer leeren Antwort nicht </w:t>
-      </w:r>
-      <w:r>
-        <w:rPr>
-          <w:rFonts w:ascii="Arial" w:hAnsi="Arial" w:cs="Arial"/>
-          <w:sz w:val="24"/>
-          <w:szCs w:val="24"/>
-        </w:rPr>
-        <w:t>weitergearbeitet</w:t>
-      </w:r>
-      <w:r>
-        <w:rPr>
-          <w:rFonts w:ascii="Arial" w:hAnsi="Arial" w:cs="Arial"/>
-          <w:sz w:val="24"/>
-          <w:szCs w:val="24"/>
-        </w:rPr>
-        <w:t xml:space="preserve"> werden konnte.</w:t>
-      </w:r>
-      <w:r>
-        <w:rPr>
-          <w:rFonts w:ascii="Arial" w:hAnsi="Arial" w:cs="Arial"/>
-          <w:sz w:val="24"/>
-          <w:szCs w:val="24"/>
-        </w:rPr>
-        <w:t xml:space="preserve"> Hierfür ist eine Kombination mit weiteren Resilience-Pattern notwendig.</w:t>
-      </w:r>
-    </w:p>
-    <w:p>
-      <w:pPr>
-        <w:pStyle w:val="berschrift2"/>
-        <w:rPr>
-          <w:rFonts w:ascii="Arial" w:hAnsi="Arial" w:cs="Arial"/>
-          <w:color w:val="auto"/>
-          <w:sz w:val="28"/>
-          <w:szCs w:val="28"/>
-        </w:rPr>
-      </w:pPr>
-      <w:bookmarkStart w:id="16" w:name="_Toc46176914"/>
-      <w:r>
-        <w:rPr>
-          <w:rFonts w:ascii="Arial" w:hAnsi="Arial" w:cs="Arial"/>
-          <w:color w:val="auto"/>
-          <w:sz w:val="28"/>
-          <w:szCs w:val="28"/>
-        </w:rPr>
-        <w:t>Retry</w:t>
-      </w:r>
-      <w:bookmarkEnd w:id="16"/>
-    </w:p>
-    <w:p>
-      <w:pPr>
-        <w:rPr>
-          <w:rFonts w:ascii="Arial" w:hAnsi="Arial" w:cs="Arial"/>
-          <w:sz w:val="24"/>
-          <w:szCs w:val="24"/>
-        </w:rPr>
-      </w:pPr>
-      <w:r>
-        <w:rPr>
-          <w:rFonts w:ascii="Arial" w:hAnsi="Arial" w:cs="Arial"/>
-          <w:sz w:val="24"/>
+          <w:rFonts w:cs="Arial"/>
+          <w:szCs w:val="24"/>
+        </w:rPr>
+      </w:pPr>
+      <w:r>
+        <w:rPr>
+          <w:rFonts w:cs="Arial"/>
           <w:szCs w:val="24"/>
         </w:rPr>
         <w:t xml:space="preserve">Das Retry-Pattern wird häufig in Kombination mit dem Timeout-Pattern verwendet. </w:t>
       </w:r>
       <w:r>
         <w:rPr>
-          <w:rFonts w:ascii="Arial" w:hAnsi="Arial" w:cs="Arial"/>
-          <w:sz w:val="24"/>
-          <w:szCs w:val="24"/>
-        </w:rPr>
-        <w:t>Das Timeout-Pattern bestimmt einfach nur, dass wenn innerhalb der Timeout-Zeit keine Antwort erhalten wurde, dann wird es auch keine mehr geben. Durch Implementierung des Retry-Patterns wird allerdings nach dem ersten erfolglosen Versuch eine Antwort zu erhalten, eine weiterer Request gesendet und diesmal auf eine Antwort gehofft. So besteht die Möglichkeit, dass die Antwort noch nachgereicht wird. In größeren Anwendungen kann beispielsweise der Load-Balancer den Request an eine funktionierende Instanz des Services weiterleiten, sodass dann eine Antwort erhalten werden kann.</w:t>
-      </w:r>
-    </w:p>
-    <w:p>
-      <w:pPr>
-        <w:rPr>
-          <w:rFonts w:ascii="Arial" w:hAnsi="Arial" w:cs="Arial"/>
-          <w:sz w:val="24"/>
-          <w:szCs w:val="24"/>
-        </w:rPr>
-      </w:pPr>
-      <w:r>
-        <w:rPr>
-          <w:rFonts w:ascii="Arial" w:hAnsi="Arial" w:cs="Arial"/>
-          <w:sz w:val="24"/>
+          <w:rFonts w:cs="Arial"/>
+          <w:szCs w:val="24"/>
+        </w:rPr>
+        <w:t xml:space="preserve">Das Timeout-Pattern bestimmt einfach nur, dass wenn innerhalb der Timeout-Zeit keine Antwort erhalten wurde, dann wird es auch keine mehr geben. Durch Implementierung des Retry-Patterns wird allerdings nach dem ersten erfolglosen </w:t>
+      </w:r>
+      <w:r>
+        <w:rPr>
+          <w:rFonts w:cs="Arial"/>
           <w:szCs w:val="24"/>
         </w:rPr>
         <w:lastRenderedPageBreak/>
+        <w:t>Versuch eine Antwort zu erhalten, eine weiterer Request gesendet und diesmal auf eine Antwort gehofft. So besteht die Möglichkeit, dass die Antwort noch nachgereicht wird. In größeren Anwendungen kann beispielsweise der Load-Balancer den Request an eine funktionierende Instanz des Services weiterleiten, sodass dann eine Antwort erhalten werden kann.</w:t>
+      </w:r>
+    </w:p>
+    <w:p>
+      <w:pPr>
+        <w:rPr>
+          <w:rFonts w:cs="Arial"/>
+          <w:szCs w:val="24"/>
+        </w:rPr>
+      </w:pPr>
+      <w:r>
+        <w:rPr>
+          <w:rFonts w:cs="Arial"/>
+          <w:szCs w:val="24"/>
+        </w:rPr>
         <w:t xml:space="preserve">In der Implementierung hilft Spring-Boot weiter, denn durch Einbinden der Dependency </w:t>
       </w:r>
       <w:r>
         <w:rPr>
-          <w:rFonts w:ascii="Arial" w:hAnsi="Arial" w:cs="Arial"/>
+          <w:rFonts w:cs="Arial"/>
           <w:i/>
-          <w:sz w:val="24"/>
           <w:szCs w:val="24"/>
         </w:rPr>
         <w:t>org.springframework.retry</w:t>
       </w:r>
       <w:r>
         <w:rPr>
-          <w:rFonts w:ascii="Arial" w:hAnsi="Arial" w:cs="Arial"/>
-          <w:sz w:val="24"/>
+          <w:rFonts w:cs="Arial"/>
           <w:szCs w:val="24"/>
         </w:rPr>
         <w:t xml:space="preserve"> kann das Pattern eingebunden werden. Mit der Annotation </w:t>
       </w:r>
       <w:r>
         <w:rPr>
-          <w:rFonts w:ascii="Arial" w:hAnsi="Arial" w:cs="Arial"/>
+          <w:rFonts w:cs="Arial"/>
           <w:i/>
-          <w:sz w:val="24"/>
           <w:szCs w:val="24"/>
         </w:rPr>
         <w:t>@EnablyRetry</w:t>
       </w:r>
       <w:r>
         <w:rPr>
-          <w:rFonts w:ascii="Arial" w:hAnsi="Arial" w:cs="Arial"/>
-          <w:sz w:val="24"/>
+          <w:rFonts w:cs="Arial"/>
           <w:szCs w:val="24"/>
         </w:rPr>
         <w:t xml:space="preserve"> wird in der Main-Klasse des Services festgelegt, dass das Retry-Pattern verwendet werden soll.</w:t>
@@ -4011,32 +4761,28 @@
     <w:p>
       <w:pPr>
         <w:rPr>
-          <w:rFonts w:ascii="Arial" w:hAnsi="Arial" w:cs="Arial"/>
-          <w:sz w:val="24"/>
-          <w:szCs w:val="24"/>
-        </w:rPr>
-      </w:pPr>
-      <w:r>
-        <w:rPr>
-          <w:rFonts w:ascii="Arial" w:hAnsi="Arial" w:cs="Arial"/>
-          <w:sz w:val="24"/>
+          <w:rFonts w:cs="Arial"/>
+          <w:szCs w:val="24"/>
+        </w:rPr>
+      </w:pPr>
+      <w:r>
+        <w:rPr>
+          <w:rFonts w:cs="Arial"/>
           <w:szCs w:val="24"/>
         </w:rPr>
         <w:t xml:space="preserve">Anschließend wird durch die Annotation </w:t>
       </w:r>
       <w:r>
         <w:rPr>
-          <w:rFonts w:ascii="Arial" w:hAnsi="Arial" w:cs="Arial"/>
+          <w:rFonts w:cs="Arial"/>
           <w:i/>
-          <w:sz w:val="24"/>
           <w:szCs w:val="24"/>
         </w:rPr>
         <w:t>@Retryable</w:t>
       </w:r>
       <w:r>
         <w:rPr>
-          <w:rFonts w:ascii="Arial" w:hAnsi="Arial" w:cs="Arial"/>
-          <w:sz w:val="24"/>
+          <w:rFonts w:cs="Arial"/>
           <w:szCs w:val="24"/>
         </w:rPr>
         <w:t xml:space="preserve"> festgelegt welche Methode erneut und mit welchen Optionen erneut ausgeführt werden soll.</w:t>
@@ -4045,32 +4791,28 @@
     <w:p>
       <w:pPr>
         <w:rPr>
-          <w:rFonts w:ascii="Arial" w:hAnsi="Arial" w:cs="Arial"/>
-          <w:sz w:val="24"/>
-          <w:szCs w:val="24"/>
-        </w:rPr>
-      </w:pPr>
-      <w:r>
-        <w:rPr>
-          <w:rFonts w:ascii="Arial" w:hAnsi="Arial" w:cs="Arial"/>
-          <w:sz w:val="24"/>
+          <w:rFonts w:cs="Arial"/>
+          <w:szCs w:val="24"/>
+        </w:rPr>
+      </w:pPr>
+      <w:r>
+        <w:rPr>
+          <w:rFonts w:cs="Arial"/>
           <w:szCs w:val="24"/>
         </w:rPr>
         <w:t xml:space="preserve">Die durch </w:t>
       </w:r>
       <w:r>
         <w:rPr>
-          <w:rFonts w:ascii="Arial" w:hAnsi="Arial" w:cs="Arial"/>
+          <w:rFonts w:cs="Arial"/>
           <w:i/>
-          <w:sz w:val="24"/>
           <w:szCs w:val="24"/>
         </w:rPr>
         <w:t>@Recover</w:t>
       </w:r>
       <w:r>
         <w:rPr>
-          <w:rFonts w:ascii="Arial" w:hAnsi="Arial" w:cs="Arial"/>
-          <w:sz w:val="24"/>
+          <w:rFonts w:cs="Arial"/>
           <w:szCs w:val="24"/>
         </w:rPr>
         <w:t xml:space="preserve"> markierte Methode legt zusätzlich fest, was passieren soll, wenn wieder keine Antwort erhalten wird.</w:t>
@@ -4079,8 +4821,7 @@
     <w:p>
       <w:pPr>
         <w:rPr>
-          <w:rFonts w:ascii="Arial" w:hAnsi="Arial" w:cs="Arial"/>
-          <w:sz w:val="24"/>
+          <w:rFonts w:cs="Arial"/>
           <w:szCs w:val="24"/>
         </w:rPr>
       </w:pPr>
@@ -4140,7 +4881,7 @@
                                 <w:rPr>
                                   <w:noProof/>
                                 </w:rPr>
-                                <w:t>6</w:t>
+                                <w:t>10</w:t>
                               </w:r>
                             </w:fldSimple>
                             <w:r>
@@ -4163,11 +4904,7 @@
           </mc:Choice>
           <mc:Fallback>
             <w:pict>
-              <v:shapetype w14:anchorId="38A83BDB" id="_x0000_t202" coordsize="21600,21600" o:spt="202" path="m,l,21600r21600,l21600,xe">
-                <v:stroke joinstyle="miter"/>
-                <v:path gradientshapeok="t" o:connecttype="rect"/>
-              </v:shapetype>
-              <v:shape id="Textfeld 9" o:spid="_x0000_s1026" type="#_x0000_t202" style="position:absolute;margin-left:-60.45pt;margin-top:158.05pt;width:574.15pt;height:.05pt;z-index:251660288;visibility:visible;mso-wrap-style:square;mso-wrap-distance-left:9pt;mso-wrap-distance-top:0;mso-wrap-distance-right:9pt;mso-wrap-distance-bottom:0;mso-position-horizontal:absolute;mso-position-horizontal-relative:text;mso-position-vertical:absolute;mso-position-vertical-relative:text;v-text-anchor:top" o:gfxdata="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" stroked="f">
+              <v:shape w14:anchorId="38A83BDB" id="Textfeld 9" o:spid="_x0000_s1028" type="#_x0000_t202" style="position:absolute;margin-left:-60.45pt;margin-top:158.05pt;width:574.15pt;height:.05pt;z-index:251660288;visibility:visible;mso-wrap-style:square;mso-wrap-distance-left:9pt;mso-wrap-distance-top:0;mso-wrap-distance-right:9pt;mso-wrap-distance-bottom:0;mso-position-horizontal:absolute;mso-position-horizontal-relative:text;mso-position-vertical:absolute;mso-position-vertical-relative:text;v-text-anchor:top" o:gfxdata="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" stroked="f">
                 <v:textbox style="mso-fit-shape-to-text:t" inset="0,0,0,0">
                   <w:txbxContent>
                     <w:p>
@@ -4185,7 +4922,7 @@
                           <w:rPr>
                             <w:noProof/>
                           </w:rPr>
-                          <w:t>6</w:t>
+                          <w:t>10</w:t>
                         </w:r>
                       </w:fldSimple>
                       <w:r>
@@ -4202,7 +4939,8 @@
       </w:r>
       <w:r>
         <w:rPr>
-          <w:rFonts w:ascii="Arial" w:hAnsi="Arial" w:cs="Arial"/>
+          <w:rFonts w:cs="Arial"/>
+          <w:noProof/>
         </w:rPr>
         <w:drawing>
           <wp:anchor distT="0" distB="0" distL="114300" distR="114300" simplePos="0" relativeHeight="251658240" behindDoc="0" locked="0" layoutInCell="1" allowOverlap="1" wp14:anchorId="3E2CC3A2" wp14:editId="13646EF5">
@@ -4242,7 +4980,7 @@
                     </pic:cNvPicPr>
                   </pic:nvPicPr>
                   <pic:blipFill>
-                    <a:blip r:embed="rId13">
+                    <a:blip r:embed="rId17">
                       <a:extLst>
                         <a:ext uri="{28A0092B-C50C-407E-A947-70E740481C1C}">
                           <a14:useLocalDpi xmlns:a14="http://schemas.microsoft.com/office/drawing/2010/main" val="0"/>
@@ -4276,8 +5014,7 @@
       </w:r>
       <w:r>
         <w:rPr>
-          <w:rFonts w:ascii="Arial" w:hAnsi="Arial" w:cs="Arial"/>
-          <w:sz w:val="24"/>
+          <w:rFonts w:cs="Arial"/>
           <w:szCs w:val="24"/>
         </w:rPr>
         <w:t>Im Folgenden sieht man die Implementierung in unserem Projekt:</w:t>
@@ -4293,7 +5030,7 @@
           <w:szCs w:val="28"/>
         </w:rPr>
       </w:pPr>
-      <w:bookmarkStart w:id="17" w:name="_Toc46176915"/>
+      <w:bookmarkStart w:id="16" w:name="_Toc46176915"/>
       <w:r>
         <w:rPr>
           <w:rFonts w:ascii="Arial" w:hAnsi="Arial" w:cs="Arial"/>
@@ -4303,20 +5040,18 @@
         </w:rPr>
         <w:t>Testfall</w:t>
       </w:r>
-      <w:bookmarkEnd w:id="17"/>
-    </w:p>
-    <w:p>
-      <w:pPr>
-        <w:rPr>
-          <w:rFonts w:ascii="Arial" w:hAnsi="Arial" w:cs="Arial"/>
-          <w:sz w:val="24"/>
-          <w:szCs w:val="24"/>
-        </w:rPr>
-      </w:pPr>
-      <w:r>
-        <w:rPr>
-          <w:rFonts w:ascii="Arial" w:hAnsi="Arial" w:cs="Arial"/>
-          <w:sz w:val="24"/>
+      <w:bookmarkEnd w:id="16"/>
+    </w:p>
+    <w:p>
+      <w:pPr>
+        <w:rPr>
+          <w:rFonts w:cs="Arial"/>
+          <w:szCs w:val="24"/>
+        </w:rPr>
+      </w:pPr>
+      <w:r>
+        <w:rPr>
+          <w:rFonts w:cs="Arial"/>
           <w:szCs w:val="24"/>
         </w:rPr>
         <w:t>Um das Retry-Pattern zu testen, wurde statt der festen Verzögerung von 10 Sekunden, eine Zufallszahl zwischen 10 Millisekunden und 5 Sekunden erzeugt, sodass Schwankungen im Netzwerk simuliert werden. Bei den darauffolgenden Testanfragen konnte man teilweise erkennen, dass erst beim zweiten Versuch eine Antwort von dem Service erhalten wurde.</w:t>
@@ -4325,15 +5060,13 @@
     <w:p>
       <w:pPr>
         <w:rPr>
-          <w:rFonts w:ascii="Arial" w:hAnsi="Arial" w:cs="Arial"/>
-          <w:sz w:val="24"/>
-          <w:szCs w:val="24"/>
-        </w:rPr>
-      </w:pPr>
-      <w:r>
-        <w:rPr>
-          <w:rFonts w:ascii="Arial" w:hAnsi="Arial" w:cs="Arial"/>
-          <w:sz w:val="24"/>
+          <w:rFonts w:cs="Arial"/>
+          <w:szCs w:val="24"/>
+        </w:rPr>
+      </w:pPr>
+      <w:r>
+        <w:rPr>
+          <w:rFonts w:cs="Arial"/>
           <w:szCs w:val="24"/>
         </w:rPr>
         <w:t>Allerdings ist auch wie beim Timeout-Pattern eine Maßnahme allein nicht ausreichend, um die Anwendung stabil laufen zu lassen. Hier ist auch eine Kombination aus mehreren Resilience-Pattern unabdingbar.</w:t>
@@ -4349,7 +5082,7 @@
           <w:szCs w:val="28"/>
         </w:rPr>
       </w:pPr>
-      <w:bookmarkStart w:id="18" w:name="_Toc46176916"/>
+      <w:bookmarkStart w:id="17" w:name="_Toc46176916"/>
       <w:r>
         <w:rPr>
           <w:rFonts w:ascii="Arial" w:hAnsi="Arial" w:cs="Arial"/>
@@ -4357,22 +5090,21 @@
           <w:sz w:val="28"/>
           <w:szCs w:val="28"/>
         </w:rPr>
+        <w:lastRenderedPageBreak/>
         <w:t>Circuit Breaker</w:t>
       </w:r>
-      <w:bookmarkEnd w:id="18"/>
-    </w:p>
-    <w:p>
-      <w:pPr>
-        <w:rPr>
-          <w:rFonts w:ascii="Arial" w:hAnsi="Arial" w:cs="Arial"/>
-          <w:sz w:val="24"/>
-          <w:szCs w:val="24"/>
-        </w:rPr>
-      </w:pPr>
-      <w:r>
-        <w:rPr>
-          <w:rFonts w:ascii="Arial" w:hAnsi="Arial" w:cs="Arial"/>
-          <w:sz w:val="24"/>
+      <w:bookmarkEnd w:id="17"/>
+    </w:p>
+    <w:p>
+      <w:pPr>
+        <w:rPr>
+          <w:rFonts w:cs="Arial"/>
+          <w:szCs w:val="24"/>
+        </w:rPr>
+      </w:pPr>
+      <w:r>
+        <w:rPr>
+          <w:rFonts w:cs="Arial"/>
           <w:szCs w:val="24"/>
         </w:rPr>
         <w:t>Das Resilience-Pattern Circuit Breaker ist eine Art Hybrid aus Timeout- und Retry-Pattern. Die Idee hinter dem Circuit Breaker ist es, zu erkennen, wann ein Service nicht erreichbar ist und ihm dann auch keine Requests mehr entgegenzuschicken. So wird nicht jedes Mal die Zeit des Timeouts abgewartet und es werden keine Requests geschickt, wenn der Service nicht erreichbar ist.</w:t>
@@ -4381,18 +5113,15 @@
     <w:p>
       <w:pPr>
         <w:rPr>
-          <w:rFonts w:ascii="Arial" w:hAnsi="Arial" w:cs="Arial"/>
-          <w:sz w:val="24"/>
-          <w:szCs w:val="24"/>
-        </w:rPr>
-      </w:pPr>
-      <w:r>
-        <w:rPr>
-          <w:rFonts w:ascii="Arial" w:hAnsi="Arial" w:cs="Arial"/>
-          <w:sz w:val="24"/>
-          <w:szCs w:val="24"/>
-        </w:rPr>
-        <w:lastRenderedPageBreak/>
+          <w:rFonts w:cs="Arial"/>
+          <w:szCs w:val="24"/>
+        </w:rPr>
+      </w:pPr>
+      <w:r>
+        <w:rPr>
+          <w:rFonts w:cs="Arial"/>
+          <w:szCs w:val="24"/>
+        </w:rPr>
         <w:t>Der Circuit Breaker arbeitet grundlegend mit drei verschiedenen Zuständen:</w:t>
       </w:r>
     </w:p>
@@ -4465,48 +5194,42 @@
     <w:p>
       <w:pPr>
         <w:rPr>
-          <w:rFonts w:ascii="Arial" w:hAnsi="Arial" w:cs="Arial"/>
-          <w:sz w:val="24"/>
-          <w:szCs w:val="24"/>
-        </w:rPr>
-      </w:pPr>
-      <w:r>
-        <w:rPr>
-          <w:rFonts w:ascii="Arial" w:hAnsi="Arial" w:cs="Arial"/>
-          <w:sz w:val="24"/>
+          <w:rFonts w:cs="Arial"/>
+          <w:szCs w:val="24"/>
+        </w:rPr>
+      </w:pPr>
+      <w:r>
+        <w:rPr>
+          <w:rFonts w:cs="Arial"/>
           <w:szCs w:val="24"/>
         </w:rPr>
         <w:t>Für die Implementierung wird eine externe Bibliothek benötigt, das Spring-Boot nicht alle nötigen Funktionen beinhaltet.</w:t>
       </w:r>
       <w:r>
         <w:rPr>
-          <w:rFonts w:ascii="Arial" w:hAnsi="Arial" w:cs="Arial"/>
-          <w:sz w:val="24"/>
+          <w:rFonts w:cs="Arial"/>
           <w:szCs w:val="24"/>
         </w:rPr>
         <w:t xml:space="preserve"> Es wird </w:t>
       </w:r>
       <w:r>
         <w:rPr>
-          <w:rFonts w:ascii="Arial" w:hAnsi="Arial" w:cs="Arial"/>
+          <w:rFonts w:cs="Arial"/>
           <w:i/>
-          <w:sz w:val="24"/>
           <w:szCs w:val="24"/>
         </w:rPr>
         <w:t xml:space="preserve">Resilience4J </w:t>
       </w:r>
       <w:r>
         <w:rPr>
-          <w:rFonts w:ascii="Arial" w:hAnsi="Arial" w:cs="Arial"/>
-          <w:sz w:val="24"/>
+          <w:rFonts w:cs="Arial"/>
           <w:szCs w:val="24"/>
         </w:rPr>
         <w:t>verwendet.</w:t>
       </w:r>
       <w:r>
         <w:rPr>
-          <w:rFonts w:ascii="Arial" w:hAnsi="Arial" w:cs="Arial"/>
-          <w:sz w:val="24"/>
+          <w:rFonts w:cs="Arial"/>
           <w:szCs w:val="24"/>
         </w:rPr>
         <w:t xml:space="preserve"> Verschiedene Eigenschaften werden festgelegt, wie z.B. die Wartezeit, die in dem Zustand OPEN verbracht werden soll.</w:t>
@@ -4515,32 +5238,28 @@
     <w:p>
       <w:pPr>
         <w:rPr>
-          <w:rFonts w:ascii="Arial" w:hAnsi="Arial" w:cs="Arial"/>
-          <w:sz w:val="24"/>
-          <w:szCs w:val="24"/>
-        </w:rPr>
-      </w:pPr>
-      <w:r>
-        <w:rPr>
-          <w:rFonts w:ascii="Arial" w:hAnsi="Arial" w:cs="Arial"/>
-          <w:sz w:val="24"/>
+          <w:rFonts w:cs="Arial"/>
+          <w:szCs w:val="24"/>
+        </w:rPr>
+      </w:pPr>
+      <w:r>
+        <w:rPr>
+          <w:rFonts w:cs="Arial"/>
           <w:szCs w:val="24"/>
         </w:rPr>
         <w:t xml:space="preserve">Durch Hinzufügen der Annotation </w:t>
       </w:r>
       <w:r>
         <w:rPr>
-          <w:rFonts w:ascii="Arial" w:hAnsi="Arial" w:cs="Arial"/>
+          <w:rFonts w:cs="Arial"/>
           <w:i/>
-          <w:sz w:val="24"/>
           <w:szCs w:val="24"/>
         </w:rPr>
         <w:t>@CircuitBreaker</w:t>
       </w:r>
       <w:r>
         <w:rPr>
-          <w:rFonts w:ascii="Arial" w:hAnsi="Arial" w:cs="Arial"/>
-          <w:sz w:val="24"/>
+          <w:rFonts w:cs="Arial"/>
           <w:szCs w:val="24"/>
         </w:rPr>
         <w:t xml:space="preserve"> markiert man die betroffene Methode.</w:t>
@@ -4549,15 +5268,13 @@
     <w:p>
       <w:pPr>
         <w:rPr>
-          <w:rFonts w:ascii="Arial" w:hAnsi="Arial" w:cs="Arial"/>
-          <w:sz w:val="24"/>
-          <w:szCs w:val="24"/>
-        </w:rPr>
-      </w:pPr>
-      <w:r>
-        <w:rPr>
-          <w:rFonts w:ascii="Arial" w:hAnsi="Arial" w:cs="Arial"/>
-          <w:sz w:val="24"/>
+          <w:rFonts w:cs="Arial"/>
+          <w:szCs w:val="24"/>
+        </w:rPr>
+      </w:pPr>
+      <w:r>
+        <w:rPr>
+          <w:rFonts w:cs="Arial"/>
           <w:szCs w:val="24"/>
         </w:rPr>
         <w:t>Die Implementierung in unserem Projekt sieht man im Folgenden:</w:t>
@@ -4565,6 +5282,9 @@
     </w:p>
     <w:p>
       <w:r>
+        <w:rPr>
+          <w:noProof/>
+        </w:rPr>
         <w:drawing>
           <wp:inline distT="0" distB="0" distL="0" distR="0" wp14:anchorId="7DAC07CC" wp14:editId="4BB41EBC">
             <wp:extent cx="3849374" cy="1844156"/>
@@ -4595,7 +5315,7 @@
                     </pic:cNvPicPr>
                   </pic:nvPicPr>
                   <pic:blipFill>
-                    <a:blip r:embed="rId14"/>
+                    <a:blip r:embed="rId18"/>
                     <a:stretch>
                       <a:fillRect/>
                     </a:stretch>
@@ -4624,6 +5344,7 @@
         <w:rPr>
           <w:noProof/>
         </w:rPr>
+        <w:lastRenderedPageBreak/>
         <mc:AlternateContent>
           <mc:Choice Requires="wps">
             <w:drawing>
@@ -4673,7 +5394,7 @@
                                 <w:rPr>
                                   <w:noProof/>
                                 </w:rPr>
-                                <w:t>7</w:t>
+                                <w:t>11</w:t>
                               </w:r>
                             </w:fldSimple>
                             <w:r>
@@ -4696,7 +5417,7 @@
           </mc:Choice>
           <mc:Fallback>
             <w:pict>
-              <v:shape w14:anchorId="44591485" id="Textfeld 11" o:spid="_x0000_s1027" type="#_x0000_t202" style="position:absolute;margin-left:-55.95pt;margin-top:175.95pt;width:565.55pt;height:.05pt;z-index:251663360;visibility:visible;mso-wrap-style:square;mso-wrap-distance-left:9pt;mso-wrap-distance-top:0;mso-wrap-distance-right:9pt;mso-wrap-distance-bottom:0;mso-position-horizontal:absolute;mso-position-horizontal-relative:text;mso-position-vertical:absolute;mso-position-vertical-relative:text;v-text-anchor:top" o:gfxdata="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" stroked="f">
+              <v:shape w14:anchorId="44591485" id="Textfeld 11" o:spid="_x0000_s1029" type="#_x0000_t202" style="position:absolute;margin-left:-55.95pt;margin-top:175.95pt;width:565.55pt;height:.05pt;z-index:251663360;visibility:visible;mso-wrap-style:square;mso-wrap-distance-left:9pt;mso-wrap-distance-top:0;mso-wrap-distance-right:9pt;mso-wrap-distance-bottom:0;mso-position-horizontal:absolute;mso-position-horizontal-relative:text;mso-position-vertical:absolute;mso-position-vertical-relative:text;v-text-anchor:top" o:gfxdata="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" stroked="f">
                 <v:textbox style="mso-fit-shape-to-text:t" inset="0,0,0,0">
                   <w:txbxContent>
                     <w:p>
@@ -4711,7 +5432,7 @@
                           <w:rPr>
                             <w:noProof/>
                           </w:rPr>
-                          <w:t>7</w:t>
+                          <w:t>11</w:t>
                         </w:r>
                       </w:fldSimple>
                       <w:r>
@@ -4727,6 +5448,9 @@
         </mc:AlternateContent>
       </w:r>
       <w:r>
+        <w:rPr>
+          <w:noProof/>
+        </w:rPr>
         <w:drawing>
           <wp:anchor distT="0" distB="0" distL="114300" distR="114300" simplePos="0" relativeHeight="251661312" behindDoc="0" locked="0" layoutInCell="1" allowOverlap="1" wp14:anchorId="4F0FA27C" wp14:editId="7B274C79">
             <wp:simplePos x="0" y="0"/>
@@ -4765,7 +5489,7 @@
                     </pic:cNvPicPr>
                   </pic:nvPicPr>
                   <pic:blipFill>
-                    <a:blip r:embed="rId15">
+                    <a:blip r:embed="rId19">
                       <a:extLst>
                         <a:ext uri="{28A0092B-C50C-407E-A947-70E740481C1C}">
                           <a14:useLocalDpi xmlns:a14="http://schemas.microsoft.com/office/drawing/2010/main" val="0"/>
@@ -4805,7 +5529,7 @@
           <w:rPr>
             <w:noProof/>
           </w:rPr>
-          <w:t>8</w:t>
+          <w:t>12</w:t>
         </w:r>
       </w:fldSimple>
       <w:r>
@@ -4822,7 +5546,7 @@
           <w:szCs w:val="28"/>
         </w:rPr>
       </w:pPr>
-      <w:bookmarkStart w:id="19" w:name="_Toc46176917"/>
+      <w:bookmarkStart w:id="18" w:name="_Toc46176917"/>
       <w:r>
         <w:rPr>
           <w:rFonts w:ascii="Arial" w:hAnsi="Arial" w:cs="Arial"/>
@@ -4830,10 +5554,9 @@
           <w:sz w:val="28"/>
           <w:szCs w:val="28"/>
         </w:rPr>
-        <w:lastRenderedPageBreak/>
         <w:t>Testfall</w:t>
       </w:r>
-      <w:bookmarkEnd w:id="19"/>
+      <w:bookmarkEnd w:id="18"/>
     </w:p>
     <w:p>
       <w:pPr>
@@ -4845,7 +5568,7 @@
           <w:szCs w:val="28"/>
         </w:rPr>
       </w:pPr>
-      <w:bookmarkStart w:id="20" w:name="_Toc46176918"/>
+      <w:bookmarkStart w:id="19" w:name="_Toc46176918"/>
       <w:r>
         <w:rPr>
           <w:rFonts w:ascii="Arial" w:hAnsi="Arial" w:cs="Arial"/>
@@ -4855,20 +5578,18 @@
         </w:rPr>
         <w:t>Bulkhead</w:t>
       </w:r>
-      <w:bookmarkEnd w:id="20"/>
-    </w:p>
-    <w:p>
-      <w:pPr>
-        <w:rPr>
-          <w:rFonts w:ascii="Arial" w:hAnsi="Arial" w:cs="Arial"/>
-          <w:sz w:val="24"/>
-          <w:szCs w:val="24"/>
-        </w:rPr>
-      </w:pPr>
-      <w:r>
-        <w:rPr>
-          <w:rFonts w:ascii="Arial" w:hAnsi="Arial" w:cs="Arial"/>
-          <w:sz w:val="24"/>
+      <w:bookmarkEnd w:id="19"/>
+    </w:p>
+    <w:p>
+      <w:pPr>
+        <w:rPr>
+          <w:rFonts w:cs="Arial"/>
+          <w:szCs w:val="24"/>
+        </w:rPr>
+      </w:pPr>
+      <w:r>
+        <w:rPr>
+          <w:rFonts w:cs="Arial"/>
           <w:szCs w:val="24"/>
         </w:rPr>
         <w:t xml:space="preserve">Das Bulkhead-Pattern wird verwendet, wenn Teile von der API eines Services von anderen Services abhängen, Teile aber auch eigenständig stehen können. Wird eine Anfrage an den Service geschickt, welcher von einem anderen Service abhängt, dieser allerdings gerade nicht erreichbar ist, so wird die Anfrage nicht ausgeführt. Obwohl es sein kann, dass dieser Teil nicht von einem anderen Service abhängt. So werden Anfragen abgelehnt, die eigentlich hätten beantwortet werden können. </w:t>
@@ -4877,15 +5598,13 @@
     <w:p>
       <w:pPr>
         <w:rPr>
-          <w:rFonts w:ascii="Arial" w:hAnsi="Arial" w:cs="Arial"/>
-          <w:sz w:val="24"/>
-          <w:szCs w:val="24"/>
-        </w:rPr>
-      </w:pPr>
-      <w:r>
-        <w:rPr>
-          <w:rFonts w:ascii="Arial" w:hAnsi="Arial" w:cs="Arial"/>
-          <w:sz w:val="24"/>
+          <w:rFonts w:cs="Arial"/>
+          <w:szCs w:val="24"/>
+        </w:rPr>
+      </w:pPr>
+      <w:r>
+        <w:rPr>
+          <w:rFonts w:cs="Arial"/>
           <w:szCs w:val="24"/>
         </w:rPr>
         <w:t>Um das zu umgehen, werden die Anfragen kategorisiert, sodass entschieden werden kann, ob diese Anfrage eventuell doch ausgeführt werden kann.</w:t>
@@ -4894,15 +5613,13 @@
     <w:p>
       <w:pPr>
         <w:rPr>
-          <w:rFonts w:ascii="Arial" w:hAnsi="Arial" w:cs="Arial"/>
-          <w:sz w:val="24"/>
-          <w:szCs w:val="24"/>
-        </w:rPr>
-      </w:pPr>
-      <w:r>
-        <w:rPr>
-          <w:rFonts w:ascii="Arial" w:hAnsi="Arial" w:cs="Arial"/>
-          <w:sz w:val="24"/>
+          <w:rFonts w:cs="Arial"/>
+          <w:szCs w:val="24"/>
+        </w:rPr>
+      </w:pPr>
+      <w:r>
+        <w:rPr>
+          <w:rFonts w:cs="Arial"/>
           <w:szCs w:val="24"/>
         </w:rPr>
         <w:t>Die Implementierung findet wieder über eine externe Bibliothek statt und sieht an unserem Beispiel wie folgt aus:</w:t>
@@ -4910,6 +5627,9 @@
     </w:p>
     <w:p>
       <w:r>
+        <w:rPr>
+          <w:noProof/>
+        </w:rPr>
         <w:drawing>
           <wp:inline distT="0" distB="0" distL="0" distR="0" wp14:anchorId="687A3C95" wp14:editId="347310AD">
             <wp:extent cx="3000794" cy="943107"/>
@@ -4926,7 +5646,7 @@
                     <pic:cNvPicPr/>
                   </pic:nvPicPr>
                   <pic:blipFill>
-                    <a:blip r:embed="rId16"/>
+                    <a:blip r:embed="rId20"/>
                     <a:stretch>
                       <a:fillRect/>
                     </a:stretch>
@@ -4955,6 +5675,7 @@
         <w:rPr>
           <w:noProof/>
         </w:rPr>
+        <w:lastRenderedPageBreak/>
         <mc:AlternateContent>
           <mc:Choice Requires="wps">
             <w:drawing>
@@ -5004,7 +5725,7 @@
                                 <w:rPr>
                                   <w:noProof/>
                                 </w:rPr>
-                                <w:t>9</w:t>
+                                <w:t>13</w:t>
                               </w:r>
                             </w:fldSimple>
                             <w:r>
@@ -5027,7 +5748,7 @@
           </mc:Choice>
           <mc:Fallback>
             <w:pict>
-              <v:shape w14:anchorId="4D115D2C" id="Textfeld 17" o:spid="_x0000_s1028" type="#_x0000_t202" style="position:absolute;margin-left:-58.2pt;margin-top:162.95pt;width:569.35pt;height:.05pt;z-index:251669504;visibility:visible;mso-wrap-style:square;mso-wrap-distance-left:9pt;mso-wrap-distance-top:0;mso-wrap-distance-right:9pt;mso-wrap-distance-bottom:0;mso-position-horizontal:absolute;mso-position-horizontal-relative:text;mso-position-vertical:absolute;mso-position-vertical-relative:text;v-text-anchor:top" o:gfxdata="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" stroked="f">
+              <v:shape w14:anchorId="4D115D2C" id="Textfeld 17" o:spid="_x0000_s1030" type="#_x0000_t202" style="position:absolute;margin-left:-58.2pt;margin-top:162.95pt;width:569.35pt;height:.05pt;z-index:251669504;visibility:visible;mso-wrap-style:square;mso-wrap-distance-left:9pt;mso-wrap-distance-top:0;mso-wrap-distance-right:9pt;mso-wrap-distance-bottom:0;mso-position-horizontal:absolute;mso-position-horizontal-relative:text;mso-position-vertical:absolute;mso-position-vertical-relative:text;v-text-anchor:top" o:gfxdata="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" stroked="f">
                 <v:textbox style="mso-fit-shape-to-text:t" inset="0,0,0,0">
                   <w:txbxContent>
                     <w:p>
@@ -5042,7 +5763,7 @@
                           <w:rPr>
                             <w:noProof/>
                           </w:rPr>
-                          <w:t>9</w:t>
+                          <w:t>13</w:t>
                         </w:r>
                       </w:fldSimple>
                       <w:r>
@@ -5058,6 +5779,9 @@
         </mc:AlternateContent>
       </w:r>
       <w:r>
+        <w:rPr>
+          <w:noProof/>
+        </w:rPr>
         <w:drawing>
           <wp:anchor distT="0" distB="0" distL="114300" distR="114300" simplePos="0" relativeHeight="251667456" behindDoc="0" locked="0" layoutInCell="1" allowOverlap="1" wp14:anchorId="49FD9622" wp14:editId="67723CBC">
             <wp:simplePos x="0" y="0"/>
@@ -5082,7 +5806,7 @@
                     <pic:cNvPicPr/>
                   </pic:nvPicPr>
                   <pic:blipFill>
-                    <a:blip r:embed="rId17">
+                    <a:blip r:embed="rId21">
                       <a:extLst>
                         <a:ext uri="{28A0092B-C50C-407E-A947-70E740481C1C}">
                           <a14:useLocalDpi xmlns:a14="http://schemas.microsoft.com/office/drawing/2010/main" val="0"/>
@@ -5122,7 +5846,7 @@
           <w:rPr>
             <w:noProof/>
           </w:rPr>
-          <w:t>10</w:t>
+          <w:t>14</w:t>
         </w:r>
       </w:fldSimple>
       <w:r>
@@ -5139,7 +5863,7 @@
           <w:szCs w:val="28"/>
         </w:rPr>
       </w:pPr>
-      <w:bookmarkStart w:id="21" w:name="_Toc46176919"/>
+      <w:bookmarkStart w:id="20" w:name="_Toc46176919"/>
       <w:r>
         <w:rPr>
           <w:rFonts w:ascii="Arial" w:hAnsi="Arial" w:cs="Arial"/>
@@ -5149,7 +5873,7 @@
         </w:rPr>
         <w:t>Testfall</w:t>
       </w:r>
-      <w:bookmarkEnd w:id="21"/>
+      <w:bookmarkEnd w:id="20"/>
     </w:p>
     <w:p>
       <w:pPr>
@@ -5161,7 +5885,7 @@
           <w:szCs w:val="28"/>
         </w:rPr>
       </w:pPr>
-      <w:bookmarkStart w:id="22" w:name="_Toc46176920"/>
+      <w:bookmarkStart w:id="21" w:name="_Toc46176920"/>
       <w:r>
         <w:rPr>
           <w:rFonts w:ascii="Arial" w:hAnsi="Arial" w:cs="Arial"/>
@@ -5171,37 +5895,33 @@
         </w:rPr>
         <w:t>Rate Limiter</w:t>
       </w:r>
-      <w:bookmarkEnd w:id="22"/>
-    </w:p>
-    <w:p>
-      <w:pPr>
-        <w:rPr>
-          <w:rFonts w:ascii="Arial" w:hAnsi="Arial" w:cs="Arial"/>
-          <w:sz w:val="24"/>
-          <w:szCs w:val="24"/>
-        </w:rPr>
-      </w:pPr>
-      <w:r>
-        <w:rPr>
-          <w:rFonts w:ascii="Arial" w:hAnsi="Arial" w:cs="Arial"/>
-          <w:sz w:val="24"/>
+      <w:bookmarkEnd w:id="21"/>
+    </w:p>
+    <w:p>
+      <w:pPr>
+        <w:rPr>
+          <w:rFonts w:cs="Arial"/>
+          <w:szCs w:val="24"/>
+        </w:rPr>
+      </w:pPr>
+      <w:r>
+        <w:rPr>
+          <w:rFonts w:cs="Arial"/>
           <w:szCs w:val="24"/>
         </w:rPr>
         <w:t xml:space="preserve">Das Rate Limiter-Pattern wird eingesetzt, wenn ein zeitintensiver Request an einen externen Webservice geschickt werden muss. Wird diese Anfrage mehrfach in der Sekunde aufgerufen, es allerdings schon reicht, wenn man Antworten bekommt, die bis zu </w:t>
       </w:r>
       <w:r>
         <w:rPr>
-          <w:rFonts w:ascii="Arial" w:hAnsi="Arial" w:cs="Arial"/>
+          <w:rFonts w:cs="Arial"/>
           <w:i/>
-          <w:sz w:val="24"/>
           <w:szCs w:val="24"/>
         </w:rPr>
         <w:t>x</w:t>
       </w:r>
       <w:r>
         <w:rPr>
-          <w:rFonts w:ascii="Arial" w:hAnsi="Arial" w:cs="Arial"/>
-          <w:sz w:val="24"/>
+          <w:rFonts w:cs="Arial"/>
           <w:szCs w:val="24"/>
         </w:rPr>
         <w:t xml:space="preserve"> Sekunden alt sind, so kann die gecachete Antwort einer älteren Anfrage verwendet werden. </w:t>
@@ -5210,33 +5930,28 @@
     <w:p>
       <w:pPr>
         <w:rPr>
-          <w:rFonts w:ascii="Arial" w:hAnsi="Arial" w:cs="Arial"/>
-          <w:sz w:val="24"/>
-          <w:szCs w:val="24"/>
-        </w:rPr>
-      </w:pPr>
-      <w:r>
-        <w:rPr>
-          <w:rFonts w:ascii="Arial" w:hAnsi="Arial" w:cs="Arial"/>
-          <w:sz w:val="24"/>
-          <w:szCs w:val="24"/>
-        </w:rPr>
-        <w:lastRenderedPageBreak/>
+          <w:rFonts w:cs="Arial"/>
+          <w:szCs w:val="24"/>
+        </w:rPr>
+      </w:pPr>
+      <w:r>
+        <w:rPr>
+          <w:rFonts w:cs="Arial"/>
+          <w:szCs w:val="24"/>
+        </w:rPr>
         <w:t xml:space="preserve">So wird nur alle </w:t>
       </w:r>
       <w:r>
         <w:rPr>
-          <w:rFonts w:ascii="Arial" w:hAnsi="Arial" w:cs="Arial"/>
+          <w:rFonts w:cs="Arial"/>
           <w:i/>
-          <w:sz w:val="24"/>
           <w:szCs w:val="24"/>
         </w:rPr>
         <w:t xml:space="preserve">x </w:t>
       </w:r>
       <w:r>
         <w:rPr>
-          <w:rFonts w:ascii="Arial" w:hAnsi="Arial" w:cs="Arial"/>
-          <w:sz w:val="24"/>
+          <w:rFonts w:cs="Arial"/>
           <w:szCs w:val="24"/>
         </w:rPr>
         <w:t>Sekunden eine Anfrage geschickt, aller anderen Requests innerhalb dieser Zeit, erhalten die gecachete Antwort einer vorherigen Anfrage. So wird die Last auf den externen Server verringert und die Antwortzeit verkürzt.</w:t>
@@ -5245,15 +5960,13 @@
     <w:p>
       <w:pPr>
         <w:rPr>
-          <w:rFonts w:ascii="Arial" w:hAnsi="Arial" w:cs="Arial"/>
-          <w:sz w:val="24"/>
-          <w:szCs w:val="24"/>
-        </w:rPr>
-      </w:pPr>
-      <w:r>
-        <w:rPr>
-          <w:rFonts w:ascii="Arial" w:hAnsi="Arial" w:cs="Arial"/>
-          <w:sz w:val="24"/>
+          <w:rFonts w:cs="Arial"/>
+          <w:szCs w:val="24"/>
+        </w:rPr>
+      </w:pPr>
+      <w:r>
+        <w:rPr>
+          <w:rFonts w:cs="Arial"/>
           <w:szCs w:val="24"/>
         </w:rPr>
         <w:t>Zur Implementierung wird wieder die externe Bibliothek verwendet und einige Parameter können eingestellt werden, wie beispielsweise die Wartezeit zwischen den Requests.</w:t>
@@ -5262,15 +5975,13 @@
     <w:p>
       <w:pPr>
         <w:rPr>
-          <w:rFonts w:ascii="Arial" w:hAnsi="Arial" w:cs="Arial"/>
-          <w:sz w:val="24"/>
-          <w:szCs w:val="24"/>
-        </w:rPr>
-      </w:pPr>
-      <w:r>
-        <w:rPr>
-          <w:rFonts w:ascii="Arial" w:hAnsi="Arial" w:cs="Arial"/>
-          <w:sz w:val="24"/>
+          <w:rFonts w:cs="Arial"/>
+          <w:szCs w:val="24"/>
+        </w:rPr>
+      </w:pPr>
+      <w:r>
+        <w:rPr>
+          <w:rFonts w:cs="Arial"/>
           <w:szCs w:val="24"/>
         </w:rPr>
         <w:t>In unserem System sieht die Implementierung wie folgt aus:</w:t>
@@ -5278,6 +5989,9 @@
     </w:p>
     <w:p>
       <w:r>
+        <w:rPr>
+          <w:noProof/>
+        </w:rPr>
         <w:drawing>
           <wp:inline distT="0" distB="0" distL="0" distR="0" wp14:anchorId="6D77388C" wp14:editId="11C13937">
             <wp:extent cx="3019846" cy="1181265"/>
@@ -5308,7 +6022,7 @@
                     </pic:cNvPicPr>
                   </pic:nvPicPr>
                   <pic:blipFill>
-                    <a:blip r:embed="rId18"/>
+                    <a:blip r:embed="rId22"/>
                     <a:stretch>
                       <a:fillRect/>
                     </a:stretch>
@@ -5337,6 +6051,7 @@
         <w:rPr>
           <w:noProof/>
         </w:rPr>
+        <w:lastRenderedPageBreak/>
         <mc:AlternateContent>
           <mc:Choice Requires="wps">
             <w:drawing>
@@ -5386,7 +6101,7 @@
                                 <w:rPr>
                                   <w:noProof/>
                                 </w:rPr>
-                                <w:t>11</w:t>
+                                <w:t>15</w:t>
                               </w:r>
                             </w:fldSimple>
                             <w:r>
@@ -5409,7 +6124,7 @@
           </mc:Choice>
           <mc:Fallback>
             <w:pict>
-              <v:shape w14:anchorId="7AF25EFE" id="Textfeld 14" o:spid="_x0000_s1029" type="#_x0000_t202" style="position:absolute;margin-left:-68.55pt;margin-top:124pt;width:593pt;height:.05pt;z-index:251666432;visibility:visible;mso-wrap-style:square;mso-wrap-distance-left:9pt;mso-wrap-distance-top:0;mso-wrap-distance-right:9pt;mso-wrap-distance-bottom:0;mso-position-horizontal:absolute;mso-position-horizontal-relative:text;mso-position-vertical:absolute;mso-position-vertical-relative:text;v-text-anchor:top" o:gfxdata="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" stroked="f">
+              <v:shape w14:anchorId="7AF25EFE" id="Textfeld 14" o:spid="_x0000_s1031" type="#_x0000_t202" style="position:absolute;margin-left:-68.55pt;margin-top:124pt;width:593pt;height:.05pt;z-index:251666432;visibility:visible;mso-wrap-style:square;mso-wrap-distance-left:9pt;mso-wrap-distance-top:0;mso-wrap-distance-right:9pt;mso-wrap-distance-bottom:0;mso-position-horizontal:absolute;mso-position-horizontal-relative:text;mso-position-vertical:absolute;mso-position-vertical-relative:text;v-text-anchor:top" o:gfxdata="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" stroked="f">
                 <v:textbox style="mso-fit-shape-to-text:t" inset="0,0,0,0">
                   <w:txbxContent>
                     <w:p>
@@ -5424,7 +6139,7 @@
                           <w:rPr>
                             <w:noProof/>
                           </w:rPr>
-                          <w:t>11</w:t>
+                          <w:t>15</w:t>
                         </w:r>
                       </w:fldSimple>
                       <w:r>
@@ -5440,6 +6155,9 @@
         </mc:AlternateContent>
       </w:r>
       <w:r>
+        <w:rPr>
+          <w:noProof/>
+        </w:rPr>
         <w:drawing>
           <wp:anchor distT="0" distB="0" distL="114300" distR="114300" simplePos="0" relativeHeight="251664384" behindDoc="0" locked="0" layoutInCell="1" allowOverlap="1" wp14:anchorId="07BE7D9E" wp14:editId="567C5A5E">
             <wp:simplePos x="0" y="0"/>
@@ -5478,7 +6196,7 @@
                     </pic:cNvPicPr>
                   </pic:nvPicPr>
                   <pic:blipFill>
-                    <a:blip r:embed="rId19">
+                    <a:blip r:embed="rId23">
                       <a:extLst>
                         <a:ext uri="{28A0092B-C50C-407E-A947-70E740481C1C}">
                           <a14:useLocalDpi xmlns:a14="http://schemas.microsoft.com/office/drawing/2010/main" val="0"/>
@@ -5518,7 +6236,7 @@
           <w:rPr>
             <w:noProof/>
           </w:rPr>
-          <w:t>12</w:t>
+          <w:t>16</w:t>
         </w:r>
       </w:fldSimple>
       <w:r>
@@ -5536,7 +6254,7 @@
           <w:szCs w:val="28"/>
         </w:rPr>
       </w:pPr>
-      <w:bookmarkStart w:id="23" w:name="_Toc46176921"/>
+      <w:bookmarkStart w:id="22" w:name="_Toc46176921"/>
       <w:r>
         <w:rPr>
           <w:rFonts w:ascii="Arial" w:hAnsi="Arial" w:cs="Arial"/>
@@ -5546,19 +6264,19 @@
         </w:rPr>
         <w:t>Testfall</w:t>
       </w:r>
-      <w:bookmarkEnd w:id="23"/>
-    </w:p>
-    <w:p>
-      <w:pPr>
-        <w:rPr>
-          <w:rFonts w:ascii="Arial" w:eastAsiaTheme="majorEastAsia" w:hAnsi="Arial" w:cs="Arial"/>
+      <w:bookmarkEnd w:id="22"/>
+    </w:p>
+    <w:p>
+      <w:pPr>
+        <w:rPr>
+          <w:rFonts w:eastAsiaTheme="majorEastAsia" w:cs="Arial"/>
           <w:sz w:val="28"/>
           <w:szCs w:val="28"/>
         </w:rPr>
       </w:pPr>
       <w:r>
         <w:rPr>
-          <w:rFonts w:ascii="Arial" w:hAnsi="Arial" w:cs="Arial"/>
+          <w:rFonts w:cs="Arial"/>
           <w:sz w:val="28"/>
           <w:szCs w:val="28"/>
         </w:rPr>
@@ -5575,7 +6293,7 @@
           <w:szCs w:val="28"/>
         </w:rPr>
       </w:pPr>
-      <w:bookmarkStart w:id="24" w:name="_Toc46176922"/>
+      <w:bookmarkStart w:id="23" w:name="_Toc46176922"/>
       <w:r>
         <w:rPr>
           <w:rFonts w:ascii="Arial" w:hAnsi="Arial" w:cs="Arial"/>
@@ -5586,28 +6304,25 @@
         <w:lastRenderedPageBreak/>
         <w:t>Weitere Fragestellungen</w:t>
       </w:r>
-      <w:bookmarkEnd w:id="24"/>
-    </w:p>
-    <w:p>
-      <w:pPr>
-        <w:rPr>
-          <w:rFonts w:ascii="Arial" w:hAnsi="Arial" w:cs="Arial"/>
-          <w:sz w:val="24"/>
-          <w:szCs w:val="24"/>
-        </w:rPr>
-      </w:pPr>
-      <w:r>
-        <w:rPr>
-          <w:rFonts w:ascii="Arial" w:hAnsi="Arial" w:cs="Arial"/>
-          <w:sz w:val="24"/>
+      <w:bookmarkEnd w:id="23"/>
+    </w:p>
+    <w:p>
+      <w:pPr>
+        <w:rPr>
+          <w:rFonts w:cs="Arial"/>
+          <w:szCs w:val="24"/>
+        </w:rPr>
+      </w:pPr>
+      <w:r>
+        <w:rPr>
+          <w:rFonts w:cs="Arial"/>
           <w:szCs w:val="24"/>
         </w:rPr>
         <w:t>Neben der Dokumentation der Implementierung des Shopsystems waren auch weitere Fragestellungen zu beantworten</w:t>
       </w:r>
       <w:r>
         <w:rPr>
-          <w:rFonts w:ascii="Arial" w:hAnsi="Arial" w:cs="Arial"/>
-          <w:sz w:val="24"/>
+          <w:rFonts w:cs="Arial"/>
           <w:szCs w:val="24"/>
         </w:rPr>
         <w:t>. Diese werden im Folgenden nacheinander beantwortet.</w:t>
@@ -5623,7 +6338,7 @@
           <w:szCs w:val="28"/>
         </w:rPr>
       </w:pPr>
-      <w:bookmarkStart w:id="25" w:name="_Toc46176923"/>
+      <w:bookmarkStart w:id="24" w:name="_Toc46176923"/>
       <w:r>
         <w:rPr>
           <w:rFonts w:ascii="Arial" w:hAnsi="Arial" w:cs="Arial"/>
@@ -5633,28 +6348,25 @@
         </w:rPr>
         <w:t>Basic Authentication</w:t>
       </w:r>
-      <w:bookmarkEnd w:id="25"/>
-    </w:p>
-    <w:p>
-      <w:pPr>
-        <w:rPr>
-          <w:rFonts w:ascii="Arial" w:hAnsi="Arial" w:cs="Arial"/>
-          <w:sz w:val="24"/>
-          <w:szCs w:val="24"/>
-        </w:rPr>
-      </w:pPr>
-      <w:r>
-        <w:rPr>
-          <w:rFonts w:ascii="Arial" w:hAnsi="Arial" w:cs="Arial"/>
-          <w:sz w:val="24"/>
+      <w:bookmarkEnd w:id="24"/>
+    </w:p>
+    <w:p>
+      <w:pPr>
+        <w:rPr>
+          <w:rFonts w:cs="Arial"/>
+          <w:szCs w:val="24"/>
+        </w:rPr>
+      </w:pPr>
+      <w:r>
+        <w:rPr>
+          <w:rFonts w:cs="Arial"/>
           <w:szCs w:val="24"/>
         </w:rPr>
         <w:t xml:space="preserve">Generell kann man sagen, dass nach der Authentifizierung mithilfe von Basic Authentication der Server weiß, dass der User berechtigt ist die Webseite zu nutzen, allerdings weiß der User nicht, ob der Server wirklich der ist, den er ansprechen wollte oder nicht. Die Authentifizierung funktioniert also nur in eine Richtung. </w:t>
       </w:r>
       <w:r>
         <w:rPr>
-          <w:rFonts w:ascii="Arial" w:hAnsi="Arial" w:cs="Arial"/>
-          <w:sz w:val="24"/>
+          <w:rFonts w:cs="Arial"/>
           <w:szCs w:val="24"/>
         </w:rPr>
         <w:t>Außerdem werden die Passwörter durchs Netz geschickt und Dritte könnten die Passwörter abfangen und so Zugriff auf den Server erhalten. Selbst bei verschlüsselten Informationen kann einfach diese Information an die Server weitergeschickt werden, um Zugriff zu erhalten.</w:t>
@@ -5663,39 +6375,34 @@
     <w:p>
       <w:pPr>
         <w:rPr>
-          <w:rFonts w:ascii="Arial" w:hAnsi="Arial" w:cs="Arial"/>
-          <w:sz w:val="24"/>
-          <w:szCs w:val="24"/>
-        </w:rPr>
-      </w:pPr>
-      <w:r>
-        <w:rPr>
-          <w:rFonts w:ascii="Arial" w:hAnsi="Arial" w:cs="Arial"/>
-          <w:sz w:val="24"/>
+          <w:rFonts w:cs="Arial"/>
+          <w:szCs w:val="24"/>
+        </w:rPr>
+      </w:pPr>
+      <w:r>
+        <w:rPr>
+          <w:rFonts w:cs="Arial"/>
           <w:szCs w:val="24"/>
         </w:rPr>
         <w:t xml:space="preserve">In unserem Fall könnten Dritte auf die Zugangsdaten Zugriff erhalten (vorausgesetzt wird deployen die Anwendung ins Internet) und so </w:t>
       </w:r>
       <w:r>
         <w:rPr>
-          <w:rFonts w:ascii="Arial" w:hAnsi="Arial" w:cs="Arial"/>
-          <w:sz w:val="24"/>
+          <w:rFonts w:cs="Arial"/>
           <w:szCs w:val="24"/>
         </w:rPr>
         <w:t xml:space="preserve">Daten </w:t>
       </w:r>
       <w:r>
         <w:rPr>
-          <w:rFonts w:ascii="Arial" w:hAnsi="Arial" w:cs="Arial"/>
-          <w:sz w:val="24"/>
+          <w:rFonts w:cs="Arial"/>
           <w:szCs w:val="24"/>
         </w:rPr>
         <w:t>aus zum Beispiel dem Warenkorb manipulieren</w:t>
       </w:r>
       <w:r>
         <w:rPr>
-          <w:rFonts w:ascii="Arial" w:hAnsi="Arial" w:cs="Arial"/>
-          <w:sz w:val="24"/>
+          <w:rFonts w:cs="Arial"/>
           <w:szCs w:val="24"/>
         </w:rPr>
         <w:t>.</w:t>
@@ -5711,7 +6418,7 @@
           <w:szCs w:val="28"/>
         </w:rPr>
       </w:pPr>
-      <w:bookmarkStart w:id="26" w:name="_Toc46176924"/>
+      <w:bookmarkStart w:id="25" w:name="_Toc46176924"/>
       <w:r>
         <w:rPr>
           <w:rFonts w:ascii="Arial" w:hAnsi="Arial" w:cs="Arial"/>
@@ -5721,20 +6428,18 @@
         </w:rPr>
         <w:t>Kubernetes Network Policies</w:t>
       </w:r>
-      <w:bookmarkEnd w:id="26"/>
-    </w:p>
-    <w:p>
-      <w:pPr>
-        <w:rPr>
-          <w:rFonts w:ascii="Arial" w:hAnsi="Arial" w:cs="Arial"/>
-          <w:sz w:val="24"/>
-          <w:szCs w:val="24"/>
-        </w:rPr>
-      </w:pPr>
-      <w:r>
-        <w:rPr>
-          <w:rFonts w:ascii="Arial" w:hAnsi="Arial" w:cs="Arial"/>
-          <w:sz w:val="24"/>
+      <w:bookmarkEnd w:id="25"/>
+    </w:p>
+    <w:p>
+      <w:pPr>
+        <w:rPr>
+          <w:rFonts w:cs="Arial"/>
+          <w:szCs w:val="24"/>
+        </w:rPr>
+      </w:pPr>
+      <w:r>
+        <w:rPr>
+          <w:rFonts w:cs="Arial"/>
           <w:szCs w:val="24"/>
         </w:rPr>
         <w:t>Durch Network Policies kann innerhalb eines Kubernetes-Clusters für einzelne Services angegeben werden, über welche Endpunkte Anfragen und Antworten angenommen werden dürfen. So kann man zum Beispiel http-PUT Anfragen nur von Endpunkten angenommen werden, welche bekannt und andere Services in der Anwendung sind.</w:t>
@@ -5743,25 +6448,22 @@
     <w:p>
       <w:pPr>
         <w:rPr>
-          <w:rFonts w:ascii="Arial" w:hAnsi="Arial" w:cs="Arial"/>
+          <w:rFonts w:cs="Arial"/>
           <w:color w:val="C00000"/>
-          <w:sz w:val="24"/>
-          <w:szCs w:val="24"/>
-        </w:rPr>
-      </w:pPr>
-      <w:r>
-        <w:rPr>
-          <w:rFonts w:ascii="Arial" w:hAnsi="Arial" w:cs="Arial"/>
-          <w:sz w:val="24"/>
+          <w:szCs w:val="24"/>
+        </w:rPr>
+      </w:pPr>
+      <w:r>
+        <w:rPr>
+          <w:rFonts w:cs="Arial"/>
           <w:szCs w:val="24"/>
         </w:rPr>
         <w:t>//</w:t>
       </w:r>
       <w:r>
         <w:rPr>
-          <w:rFonts w:ascii="Arial" w:hAnsi="Arial" w:cs="Arial"/>
+          <w:rFonts w:cs="Arial"/>
           <w:color w:val="C00000"/>
-          <w:sz w:val="24"/>
           <w:szCs w:val="24"/>
         </w:rPr>
         <w:t>BEISPIEL KONFIGURATIONSDATEI</w:t>
@@ -5770,8 +6472,7 @@
     <w:p>
       <w:pPr>
         <w:rPr>
-          <w:rFonts w:ascii="Arial" w:hAnsi="Arial" w:cs="Arial"/>
-          <w:sz w:val="24"/>
+          <w:rFonts w:cs="Arial"/>
           <w:szCs w:val="24"/>
         </w:rPr>
       </w:pPr>
@@ -5786,7 +6487,7 @@
           <w:szCs w:val="28"/>
         </w:rPr>
       </w:pPr>
-      <w:bookmarkStart w:id="27" w:name="_Toc46176925"/>
+      <w:bookmarkStart w:id="26" w:name="_Toc46176925"/>
       <w:r>
         <w:rPr>
           <w:rFonts w:ascii="Arial" w:hAnsi="Arial" w:cs="Arial"/>
@@ -5796,84 +6497,74 @@
         </w:rPr>
         <w:t>Service-Mesh</w:t>
       </w:r>
-      <w:bookmarkEnd w:id="27"/>
-    </w:p>
-    <w:p>
-      <w:pPr>
-        <w:rPr>
-          <w:rFonts w:ascii="Arial" w:hAnsi="Arial" w:cs="Arial"/>
-          <w:sz w:val="24"/>
-          <w:szCs w:val="24"/>
-        </w:rPr>
-      </w:pPr>
-      <w:r>
-        <w:rPr>
-          <w:rFonts w:ascii="Arial" w:hAnsi="Arial" w:cs="Arial"/>
-          <w:sz w:val="24"/>
+      <w:bookmarkEnd w:id="26"/>
+    </w:p>
+    <w:p>
+      <w:pPr>
+        <w:rPr>
+          <w:rFonts w:cs="Arial"/>
+          <w:szCs w:val="24"/>
+        </w:rPr>
+      </w:pPr>
+      <w:r>
+        <w:rPr>
+          <w:rFonts w:cs="Arial"/>
           <w:szCs w:val="24"/>
         </w:rPr>
         <w:t>Durch einen Service-Mesh lässt sich</w:t>
       </w:r>
       <w:r>
         <w:rPr>
-          <w:rFonts w:ascii="Arial" w:hAnsi="Arial" w:cs="Arial"/>
-          <w:sz w:val="24"/>
+          <w:rFonts w:cs="Arial"/>
           <w:szCs w:val="24"/>
         </w:rPr>
         <w:t>,</w:t>
       </w:r>
       <w:r>
         <w:rPr>
-          <w:rFonts w:ascii="Arial" w:hAnsi="Arial" w:cs="Arial"/>
-          <w:sz w:val="24"/>
+          <w:rFonts w:cs="Arial"/>
           <w:szCs w:val="24"/>
         </w:rPr>
         <w:t xml:space="preserve"> direkt in die Anwendung integriert</w:t>
       </w:r>
       <w:r>
         <w:rPr>
-          <w:rFonts w:ascii="Arial" w:hAnsi="Arial" w:cs="Arial"/>
-          <w:sz w:val="24"/>
+          <w:rFonts w:cs="Arial"/>
           <w:szCs w:val="24"/>
         </w:rPr>
         <w:t>,</w:t>
       </w:r>
       <w:r>
         <w:rPr>
-          <w:rFonts w:ascii="Arial" w:hAnsi="Arial" w:cs="Arial"/>
-          <w:sz w:val="24"/>
+          <w:rFonts w:cs="Arial"/>
           <w:szCs w:val="24"/>
         </w:rPr>
         <w:t xml:space="preserve"> steuern, wie Daten innerhalb der Anwendung geteilt werden. So kann dieser Austausch optimiert</w:t>
       </w:r>
       <w:r>
         <w:rPr>
-          <w:rFonts w:ascii="Arial" w:hAnsi="Arial" w:cs="Arial"/>
-          <w:sz w:val="24"/>
+          <w:rFonts w:cs="Arial"/>
           <w:szCs w:val="24"/>
         </w:rPr>
         <w:t xml:space="preserve"> </w:t>
       </w:r>
       <w:r>
         <w:rPr>
-          <w:rFonts w:ascii="Arial" w:hAnsi="Arial" w:cs="Arial"/>
-          <w:sz w:val="24"/>
+          <w:rFonts w:cs="Arial"/>
           <w:szCs w:val="24"/>
         </w:rPr>
         <w:t>un</w:t>
       </w:r>
       <w:r>
         <w:rPr>
-          <w:rFonts w:ascii="Arial" w:hAnsi="Arial" w:cs="Arial"/>
-          <w:sz w:val="24"/>
+          <w:rFonts w:cs="Arial"/>
           <w:szCs w:val="24"/>
         </w:rPr>
         <w:t>d</w:t>
       </w:r>
       <w:r>
         <w:rPr>
-          <w:rFonts w:ascii="Arial" w:hAnsi="Arial" w:cs="Arial"/>
-          <w:sz w:val="24"/>
+          <w:rFonts w:cs="Arial"/>
           <w:szCs w:val="24"/>
         </w:rPr>
         <w:t xml:space="preserve"> ausfallssicherer gemacht werden.</w:t>
@@ -5882,23 +6573,20 @@
     <w:p>
       <w:pPr>
         <w:rPr>
-          <w:rFonts w:ascii="Arial" w:hAnsi="Arial" w:cs="Arial"/>
-          <w:sz w:val="24"/>
-          <w:szCs w:val="24"/>
-        </w:rPr>
-      </w:pPr>
-      <w:r>
-        <w:rPr>
-          <w:rFonts w:ascii="Arial" w:hAnsi="Arial" w:cs="Arial"/>
-          <w:sz w:val="24"/>
+          <w:rFonts w:cs="Arial"/>
+          <w:szCs w:val="24"/>
+        </w:rPr>
+      </w:pPr>
+      <w:r>
+        <w:rPr>
+          <w:rFonts w:cs="Arial"/>
           <w:szCs w:val="24"/>
         </w:rPr>
         <w:t xml:space="preserve">In einem Service-Mesh werden Anfragen zwischen den Services über Proxies ausgeführt. Diese Proxies arbeiten neben den Services und werden auch Sidecars genannt. Die Kommunikation wird über diese Sidecars gesteuert und so muss die </w:t>
       </w:r>
       <w:r>
         <w:rPr>
-          <w:rFonts w:ascii="Arial" w:hAnsi="Arial" w:cs="Arial"/>
-          <w:sz w:val="24"/>
+          <w:rFonts w:cs="Arial"/>
           <w:szCs w:val="24"/>
         </w:rPr>
         <w:lastRenderedPageBreak/>
@@ -5908,34 +6596,30 @@
     <w:p>
       <w:pPr>
         <w:rPr>
-          <w:rFonts w:ascii="Arial" w:hAnsi="Arial" w:cs="Arial"/>
+          <w:rFonts w:cs="Arial"/>
           <w:color w:val="C00000"/>
-          <w:sz w:val="24"/>
-          <w:szCs w:val="24"/>
-        </w:rPr>
-      </w:pPr>
-      <w:r>
-        <w:rPr>
-          <w:rFonts w:ascii="Arial" w:hAnsi="Arial" w:cs="Arial"/>
-          <w:sz w:val="24"/>
+          <w:szCs w:val="24"/>
+        </w:rPr>
+      </w:pPr>
+      <w:r>
+        <w:rPr>
+          <w:rFonts w:cs="Arial"/>
           <w:szCs w:val="24"/>
         </w:rPr>
         <w:t>//</w:t>
       </w:r>
       <w:r>
         <w:rPr>
-          <w:rFonts w:ascii="Arial" w:hAnsi="Arial" w:cs="Arial"/>
+          <w:rFonts w:cs="Arial"/>
           <w:color w:val="C00000"/>
-          <w:sz w:val="24"/>
           <w:szCs w:val="24"/>
         </w:rPr>
         <w:t>BEISPIEL KONFIGURATION</w:t>
       </w:r>
       <w:r>
         <w:rPr>
-          <w:rFonts w:ascii="Arial" w:hAnsi="Arial" w:cs="Arial"/>
+          <w:rFonts w:cs="Arial"/>
           <w:color w:val="C00000"/>
-          <w:sz w:val="24"/>
           <w:szCs w:val="24"/>
         </w:rPr>
         <w:t xml:space="preserve"> IN KUBERNETES</w:t>
@@ -5944,8 +6628,7 @@
     <w:p>
       <w:pPr>
         <w:rPr>
-          <w:rFonts w:ascii="Arial" w:hAnsi="Arial" w:cs="Arial"/>
-          <w:sz w:val="24"/>
+          <w:rFonts w:cs="Arial"/>
           <w:szCs w:val="24"/>
         </w:rPr>
       </w:pPr>
@@ -5956,7 +6639,7 @@
       </w:pPr>
     </w:p>
     <w:sectPr>
-      <w:footerReference w:type="default" r:id="rId20"/>
+      <w:footerReference w:type="default" r:id="rId24"/>
       <w:pgSz w:w="11906" w:h="16838"/>
       <w:pgMar w:top="1417" w:right="1417" w:bottom="1134" w:left="1417" w:header="708" w:footer="708" w:gutter="0"/>
       <w:pgNumType w:start="1"/>
@@ -6003,7 +6686,6 @@
         <w:docPartUnique/>
       </w:docPartObj>
     </w:sdtPr>
-    <w:sdtEndPr/>
     <w:sdtContent>
       <w:p>
         <w:pPr>
@@ -6672,6 +7354,11 @@
   <w:style w:type="paragraph" w:default="1" w:styleId="Standard">
     <w:name w:val="Normal"/>
     <w:qFormat/>
+    <w:rsid w:val="000A3BDC"/>
+    <w:rPr>
+      <w:rFonts w:ascii="Arial" w:hAnsi="Arial"/>
+      <w:sz w:val="24"/>
+    </w:rPr>
   </w:style>
   <w:style w:type="paragraph" w:styleId="berschrift1">
     <w:name w:val="heading 1"/>
@@ -6734,13 +7421,13 @@
     <w:rPr>
       <w:rFonts w:asciiTheme="majorHAnsi" w:eastAsiaTheme="majorEastAsia" w:hAnsiTheme="majorHAnsi" w:cstheme="majorBidi"/>
       <w:color w:val="1F3763" w:themeColor="accent1" w:themeShade="7F"/>
-      <w:sz w:val="24"/>
       <w:szCs w:val="24"/>
     </w:rPr>
   </w:style>
   <w:style w:type="character" w:default="1" w:styleId="Absatz-Standardschriftart">
     <w:name w:val="Default Paragraph Font"/>
     <w:uiPriority w:val="1"/>
+    <w:semiHidden/>
     <w:unhideWhenUsed/>
   </w:style>
   <w:style w:type="table" w:default="1" w:styleId="NormaleTabelle">
@@ -6812,9 +7499,10 @@
       </w:numPr>
     </w:pPr>
     <w:rPr>
-      <w:rFonts w:eastAsiaTheme="minorEastAsia"/>
+      <w:rFonts w:asciiTheme="minorHAnsi" w:eastAsiaTheme="minorEastAsia" w:hAnsiTheme="minorHAnsi"/>
       <w:color w:val="5A5A5A" w:themeColor="text1" w:themeTint="A5"/>
       <w:spacing w:val="15"/>
+      <w:sz w:val="22"/>
     </w:rPr>
   </w:style>
   <w:style w:type="character" w:customStyle="1" w:styleId="UntertitelZchn">
@@ -6879,6 +7567,10 @@
       <w:ind w:left="720"/>
       <w:contextualSpacing/>
     </w:pPr>
+    <w:rPr>
+      <w:rFonts w:asciiTheme="minorHAnsi" w:hAnsiTheme="minorHAnsi"/>
+      <w:sz w:val="22"/>
+    </w:rPr>
   </w:style>
   <w:style w:type="paragraph" w:styleId="Verzeichnis1">
     <w:name w:val="toc 1"/>
@@ -6891,6 +7583,10 @@
     <w:pPr>
       <w:spacing w:after="100"/>
     </w:pPr>
+    <w:rPr>
+      <w:rFonts w:asciiTheme="minorHAnsi" w:hAnsiTheme="minorHAnsi"/>
+      <w:sz w:val="22"/>
+    </w:rPr>
   </w:style>
   <w:style w:type="character" w:styleId="Hyperlink">
     <w:name w:val="Hyperlink"/>
@@ -6917,6 +7613,10 @@
       </w:tabs>
       <w:spacing w:after="0" w:line="240" w:lineRule="auto"/>
     </w:pPr>
+    <w:rPr>
+      <w:rFonts w:asciiTheme="minorHAnsi" w:hAnsiTheme="minorHAnsi"/>
+      <w:sz w:val="22"/>
+    </w:rPr>
   </w:style>
   <w:style w:type="character" w:customStyle="1" w:styleId="KopfzeileZchn">
     <w:name w:val="Kopfzeile Zchn"/>
@@ -6939,6 +7639,10 @@
       </w:tabs>
       <w:spacing w:after="0" w:line="240" w:lineRule="auto"/>
     </w:pPr>
+    <w:rPr>
+      <w:rFonts w:asciiTheme="minorHAnsi" w:hAnsiTheme="minorHAnsi"/>
+      <w:sz w:val="22"/>
+    </w:rPr>
   </w:style>
   <w:style w:type="character" w:customStyle="1" w:styleId="FuzeileZchn">
     <w:name w:val="Fußzeile Zchn"/>
@@ -6972,6 +7676,10 @@
       <w:spacing w:after="100"/>
       <w:ind w:left="220"/>
     </w:pPr>
+    <w:rPr>
+      <w:rFonts w:asciiTheme="minorHAnsi" w:hAnsiTheme="minorHAnsi"/>
+      <w:sz w:val="22"/>
+    </w:rPr>
   </w:style>
   <w:style w:type="character" w:customStyle="1" w:styleId="berschrift3Zchn">
     <w:name w:val="Überschrift 3 Zchn"/>
@@ -6998,6 +7706,10 @@
       <w:spacing w:after="100"/>
       <w:ind w:left="440"/>
     </w:pPr>
+    <w:rPr>
+      <w:rFonts w:asciiTheme="minorHAnsi" w:hAnsiTheme="minorHAnsi"/>
+      <w:sz w:val="22"/>
+    </w:rPr>
   </w:style>
   <w:style w:type="paragraph" w:styleId="Beschriftung">
     <w:name w:val="caption"/>
@@ -7011,6 +7723,7 @@
       <w:spacing w:after="200" w:line="240" w:lineRule="auto"/>
     </w:pPr>
     <w:rPr>
+      <w:rFonts w:asciiTheme="minorHAnsi" w:hAnsiTheme="minorHAnsi"/>
       <w:i/>
       <w:iCs/>
       <w:color w:val="44546A" w:themeColor="text2"/>

</xml_diff>

<commit_message>
Add network policy and service mesh description
</commit_message>
<xml_diff>
--- a/GCA_Abschluss_4.docx
+++ b/GCA_Abschluss_4.docx
@@ -2358,7 +2358,23 @@
           <w:rFonts w:cs="Arial"/>
           <w:szCs w:val="24"/>
         </w:rPr>
-        <w:t xml:space="preserve">Zu Nutzen waren Angular JS für das Frontend und die Backend-Services sollten mithilfe von Spring-Boot umgesetzt werden. Außerdem sollte </w:t>
+        <w:t xml:space="preserve">Zu Nutzen waren </w:t>
+      </w:r>
+      <w:proofErr w:type="gramStart"/>
+      <w:r>
+        <w:rPr>
+          <w:rFonts w:cs="Arial"/>
+          <w:szCs w:val="24"/>
+        </w:rPr>
+        <w:t>Angular</w:t>
+      </w:r>
+      <w:proofErr w:type="gramEnd"/>
+      <w:r>
+        <w:rPr>
+          <w:rFonts w:cs="Arial"/>
+          <w:szCs w:val="24"/>
+        </w:rPr>
+        <w:t xml:space="preserve"> JS für das Frontend und die Backend-Services sollten mithilfe von Spring-Boot umgesetzt werden. Außerdem sollte </w:t>
       </w:r>
       <w:r>
         <w:rPr>
@@ -2577,13 +2593,23 @@
         </w:rPr>
         <w:t xml:space="preserve"> in der </w:t>
       </w:r>
+      <w:proofErr w:type="gramStart"/>
       <w:r>
         <w:rPr>
           <w:rFonts w:cs="Arial"/>
           <w:i/>
           <w:szCs w:val="24"/>
         </w:rPr>
-        <w:t>cart.service.ts</w:t>
+        <w:t>cart.service</w:t>
+      </w:r>
+      <w:proofErr w:type="gramEnd"/>
+      <w:r>
+        <w:rPr>
+          <w:rFonts w:cs="Arial"/>
+          <w:i/>
+          <w:szCs w:val="24"/>
+        </w:rPr>
+        <w:t>.ts</w:t>
       </w:r>
       <w:r>
         <w:rPr>
@@ -2652,14 +2678,27 @@
       <w:r>
         <w:t xml:space="preserve">Abbildung </w:t>
       </w:r>
-      <w:fldSimple w:instr=" SEQ Abbildung \* ARABIC ">
-        <w:r>
-          <w:rPr>
-            <w:noProof/>
-          </w:rPr>
-          <w:t>1</w:t>
-        </w:r>
-      </w:fldSimple>
+      <w:r>
+        <w:fldChar w:fldCharType="begin"/>
+      </w:r>
+      <w:r>
+        <w:instrText xml:space="preserve"> SEQ Abbildung \* ARABIC </w:instrText>
+      </w:r>
+      <w:r>
+        <w:fldChar w:fldCharType="separate"/>
+      </w:r>
+      <w:r>
+        <w:rPr>
+          <w:noProof/>
+        </w:rPr>
+        <w:t>1</w:t>
+      </w:r>
+      <w:r>
+        <w:rPr>
+          <w:noProof/>
+        </w:rPr>
+        <w:fldChar w:fldCharType="end"/>
+      </w:r>
       <w:r>
         <w:t xml:space="preserve"> - addItemToCart Beispiel</w:t>
       </w:r>
@@ -2809,14 +2848,27 @@
       <w:r>
         <w:t xml:space="preserve">Abbildung </w:t>
       </w:r>
-      <w:fldSimple w:instr=" SEQ Abbildung \* ARABIC ">
-        <w:r>
-          <w:rPr>
-            <w:noProof/>
-          </w:rPr>
-          <w:t>2</w:t>
-        </w:r>
-      </w:fldSimple>
+      <w:r>
+        <w:fldChar w:fldCharType="begin"/>
+      </w:r>
+      <w:r>
+        <w:instrText xml:space="preserve"> SEQ Abbildung \* ARABIC </w:instrText>
+      </w:r>
+      <w:r>
+        <w:fldChar w:fldCharType="separate"/>
+      </w:r>
+      <w:r>
+        <w:rPr>
+          <w:noProof/>
+        </w:rPr>
+        <w:t>2</w:t>
+      </w:r>
+      <w:r>
+        <w:rPr>
+          <w:noProof/>
+        </w:rPr>
+        <w:fldChar w:fldCharType="end"/>
+      </w:r>
       <w:r>
         <w:t xml:space="preserve"> - Produktübersicht</w:t>
       </w:r>
@@ -2909,13 +2961,23 @@
         </w:rPr>
         <w:t xml:space="preserve"> Außerdem wurde in die </w:t>
       </w:r>
+      <w:proofErr w:type="gramStart"/>
       <w:r>
         <w:rPr>
           <w:rFonts w:cs="Arial"/>
           <w:i/>
           <w:szCs w:val="24"/>
         </w:rPr>
-        <w:t>ngOnInit()</w:t>
+        <w:t>ngOnInit(</w:t>
+      </w:r>
+      <w:proofErr w:type="gramEnd"/>
+      <w:r>
+        <w:rPr>
+          <w:rFonts w:cs="Arial"/>
+          <w:i/>
+          <w:szCs w:val="24"/>
+        </w:rPr>
+        <w:t>)</w:t>
       </w:r>
       <w:r>
         <w:rPr>
@@ -2990,14 +3052,27 @@
       <w:r>
         <w:t xml:space="preserve">Abbildung </w:t>
       </w:r>
-      <w:fldSimple w:instr=" SEQ Abbildung \* ARABIC ">
-        <w:r>
-          <w:rPr>
-            <w:noProof/>
-          </w:rPr>
-          <w:t>3</w:t>
-        </w:r>
-      </w:fldSimple>
+      <w:r>
+        <w:fldChar w:fldCharType="begin"/>
+      </w:r>
+      <w:r>
+        <w:instrText xml:space="preserve"> SEQ Abbildung \* ARABIC </w:instrText>
+      </w:r>
+      <w:r>
+        <w:fldChar w:fldCharType="separate"/>
+      </w:r>
+      <w:r>
+        <w:rPr>
+          <w:noProof/>
+        </w:rPr>
+        <w:t>3</w:t>
+      </w:r>
+      <w:r>
+        <w:rPr>
+          <w:noProof/>
+        </w:rPr>
+        <w:fldChar w:fldCharType="end"/>
+      </w:r>
       <w:r>
         <w:t xml:space="preserve"> - Warenkorb</w:t>
       </w:r>
@@ -3115,14 +3190,27 @@
       <w:r>
         <w:t xml:space="preserve">Abbildung </w:t>
       </w:r>
-      <w:fldSimple w:instr=" SEQ Abbildung \* ARABIC ">
-        <w:r>
-          <w:rPr>
-            <w:noProof/>
-          </w:rPr>
-          <w:t>4</w:t>
-        </w:r>
-      </w:fldSimple>
+      <w:r>
+        <w:fldChar w:fldCharType="begin"/>
+      </w:r>
+      <w:r>
+        <w:instrText xml:space="preserve"> SEQ Abbildung \* ARABIC </w:instrText>
+      </w:r>
+      <w:r>
+        <w:fldChar w:fldCharType="separate"/>
+      </w:r>
+      <w:r>
+        <w:rPr>
+          <w:noProof/>
+        </w:rPr>
+        <w:t>4</w:t>
+      </w:r>
+      <w:r>
+        <w:rPr>
+          <w:noProof/>
+        </w:rPr>
+        <w:fldChar w:fldCharType="end"/>
+      </w:r>
       <w:r>
         <w:t xml:space="preserve"> - Auftragsbestätigung 1</w:t>
       </w:r>
@@ -3190,14 +3278,27 @@
       <w:r>
         <w:t xml:space="preserve">Abbildung </w:t>
       </w:r>
-      <w:fldSimple w:instr=" SEQ Abbildung \* ARABIC ">
-        <w:r>
-          <w:rPr>
-            <w:noProof/>
-          </w:rPr>
-          <w:t>5</w:t>
-        </w:r>
-      </w:fldSimple>
+      <w:r>
+        <w:fldChar w:fldCharType="begin"/>
+      </w:r>
+      <w:r>
+        <w:instrText xml:space="preserve"> SEQ Abbildung \* ARABIC </w:instrText>
+      </w:r>
+      <w:r>
+        <w:fldChar w:fldCharType="separate"/>
+      </w:r>
+      <w:r>
+        <w:rPr>
+          <w:noProof/>
+        </w:rPr>
+        <w:t>5</w:t>
+      </w:r>
+      <w:r>
+        <w:rPr>
+          <w:noProof/>
+        </w:rPr>
+        <w:fldChar w:fldCharType="end"/>
+      </w:r>
       <w:r>
         <w:t xml:space="preserve"> - Auftragsbestätigung 2</w:t>
       </w:r>
@@ -3705,13 +3806,22 @@
     </w:p>
     <w:p>
       <w:r>
-        <w:t>Um die Chart zu erstellen wurde jeweils ein Template für jeden zuvor beschriebenen Aspekt der Kubernetes Einstellungen erstellt. Demnach gibt es ein Template für die Deployments, die Services, den Ingress und das Secret.</w:t>
+        <w:t xml:space="preserve">Um </w:t>
+      </w:r>
+      <w:proofErr w:type="gramStart"/>
+      <w:r>
+        <w:t>die Chart</w:t>
+      </w:r>
+      <w:proofErr w:type="gramEnd"/>
+      <w:r>
+        <w:t xml:space="preserve"> zu erstellen wurde jeweils ein Template für jeden zuvor beschriebenen Aspekt der Kubernetes Einstellungen erstellt. Demnach gibt es ein Template für die Deployments, die Services, den Ingress und das Secret.</w:t>
       </w:r>
     </w:p>
     <w:p>
       <w:r>
         <w:t xml:space="preserve">In der </w:t>
       </w:r>
+      <w:proofErr w:type="gramStart"/>
       <w:r>
         <w:rPr>
           <w:i/>
@@ -3719,9 +3829,11 @@
         </w:rPr>
         <w:t>values.yaml</w:t>
       </w:r>
+      <w:proofErr w:type="gramEnd"/>
       <w:r>
         <w:t xml:space="preserve">, werden Defaultwerte für die Templates gesetzt. Dabei wurden die Templates so erstellt, dass in der </w:t>
       </w:r>
+      <w:proofErr w:type="gramStart"/>
       <w:r>
         <w:rPr>
           <w:i/>
@@ -3729,6 +3841,7 @@
         </w:rPr>
         <w:t>values.yaml</w:t>
       </w:r>
+      <w:proofErr w:type="gramEnd"/>
       <w:r>
         <w:t xml:space="preserve"> ein Set aus Definitionen für </w:t>
       </w:r>
@@ -3798,14 +3911,27 @@
                             <w:r>
                               <w:t xml:space="preserve">Abbildung </w:t>
                             </w:r>
-                            <w:fldSimple w:instr=" SEQ Abbildung \* ARABIC ">
-                              <w:r>
-                                <w:rPr>
-                                  <w:noProof/>
-                                </w:rPr>
-                                <w:t>6</w:t>
-                              </w:r>
-                            </w:fldSimple>
+                            <w:r>
+                              <w:fldChar w:fldCharType="begin"/>
+                            </w:r>
+                            <w:r>
+                              <w:instrText xml:space="preserve"> SEQ Abbildung \* ARABIC </w:instrText>
+                            </w:r>
+                            <w:r>
+                              <w:fldChar w:fldCharType="separate"/>
+                            </w:r>
+                            <w:r>
+                              <w:rPr>
+                                <w:noProof/>
+                              </w:rPr>
+                              <w:t>6</w:t>
+                            </w:r>
+                            <w:r>
+                              <w:rPr>
+                                <w:noProof/>
+                              </w:rPr>
+                              <w:fldChar w:fldCharType="end"/>
+                            </w:r>
                             <w:r>
                               <w:t xml:space="preserve"> - Definition einer Anwendung</w:t>
                             </w:r>
@@ -3845,14 +3971,27 @@
                       <w:r>
                         <w:t xml:space="preserve">Abbildung </w:t>
                       </w:r>
-                      <w:fldSimple w:instr=" SEQ Abbildung \* ARABIC ">
-                        <w:r>
-                          <w:rPr>
-                            <w:noProof/>
-                          </w:rPr>
-                          <w:t>6</w:t>
-                        </w:r>
-                      </w:fldSimple>
+                      <w:r>
+                        <w:fldChar w:fldCharType="begin"/>
+                      </w:r>
+                      <w:r>
+                        <w:instrText xml:space="preserve"> SEQ Abbildung \* ARABIC </w:instrText>
+                      </w:r>
+                      <w:r>
+                        <w:fldChar w:fldCharType="separate"/>
+                      </w:r>
+                      <w:r>
+                        <w:rPr>
+                          <w:noProof/>
+                        </w:rPr>
+                        <w:t>6</w:t>
+                      </w:r>
+                      <w:r>
+                        <w:rPr>
+                          <w:noProof/>
+                        </w:rPr>
+                        <w:fldChar w:fldCharType="end"/>
+                      </w:r>
                       <w:r>
                         <w:t xml:space="preserve"> - Definition einer Anwendung</w:t>
                       </w:r>
@@ -3866,6 +4005,9 @@
         </mc:AlternateContent>
       </w:r>
       <w:r>
+        <w:rPr>
+          <w:noProof/>
+        </w:rPr>
         <w:drawing>
           <wp:anchor distT="0" distB="0" distL="114300" distR="114300" simplePos="0" relativeHeight="251670528" behindDoc="1" locked="0" layoutInCell="1" allowOverlap="1" wp14:anchorId="45B36ECF" wp14:editId="317CE7C7">
             <wp:simplePos x="0" y="0"/>
@@ -3923,17 +4065,37 @@
     <w:p>
       <w:bookmarkStart w:id="10" w:name="_Toc46176909"/>
       <w:r>
-        <w:t>Um die Datenbank zu deployen wurde eine bereits existierende Chart genutzt, die</w:t>
-      </w:r>
-      <w:r>
-        <w:t xml:space="preserve"> als Subchart eingebunden wurde. Diese Subchart wurde als Dependency in der </w:t>
+        <w:t xml:space="preserve">Um die Datenbank zu deployen wurde </w:t>
+      </w:r>
+      <w:proofErr w:type="gramStart"/>
+      <w:r>
+        <w:t>eine bereits existierende Chart</w:t>
+      </w:r>
+      <w:proofErr w:type="gramEnd"/>
+      <w:r>
+        <w:t xml:space="preserve"> genutzt, die</w:t>
+      </w:r>
+      <w:r>
+        <w:t xml:space="preserve"> als Subchart eingebunden wurde. Diese Subchart wurde als Dependency </w:t>
+      </w:r>
+      <w:proofErr w:type="gramStart"/>
+      <w:r>
+        <w:t xml:space="preserve">in der </w:t>
       </w:r>
       <w:r>
         <w:rPr>
           <w:i/>
           <w:iCs/>
         </w:rPr>
-        <w:t>Chart.yaml</w:t>
+        <w:t>Chart</w:t>
+      </w:r>
+      <w:proofErr w:type="gramEnd"/>
+      <w:r>
+        <w:rPr>
+          <w:i/>
+          <w:iCs/>
+        </w:rPr>
+        <w:t>.yaml</w:t>
       </w:r>
       <w:r>
         <w:t xml:space="preserve"> definiert.</w:t>
@@ -3973,6 +4135,9 @@
         </w:rPr>
       </w:pPr>
       <w:r>
+        <w:rPr>
+          <w:noProof/>
+        </w:rPr>
         <w:drawing>
           <wp:anchor distT="0" distB="0" distL="114300" distR="114300" simplePos="0" relativeHeight="251673600" behindDoc="1" locked="0" layoutInCell="1" allowOverlap="1" wp14:anchorId="0D57DF51" wp14:editId="3314E72E">
             <wp:simplePos x="0" y="0"/>
@@ -4090,14 +4255,27 @@
                             <w:r>
                               <w:t xml:space="preserve">Abbildung </w:t>
                             </w:r>
-                            <w:fldSimple w:instr=" SEQ Abbildung \* ARABIC ">
-                              <w:r>
-                                <w:rPr>
-                                  <w:noProof/>
-                                </w:rPr>
-                                <w:t>7</w:t>
-                              </w:r>
-                            </w:fldSimple>
+                            <w:r>
+                              <w:fldChar w:fldCharType="begin"/>
+                            </w:r>
+                            <w:r>
+                              <w:instrText xml:space="preserve"> SEQ Abbildung \* ARABIC </w:instrText>
+                            </w:r>
+                            <w:r>
+                              <w:fldChar w:fldCharType="separate"/>
+                            </w:r>
+                            <w:r>
+                              <w:rPr>
+                                <w:noProof/>
+                              </w:rPr>
+                              <w:t>7</w:t>
+                            </w:r>
+                            <w:r>
+                              <w:rPr>
+                                <w:noProof/>
+                              </w:rPr>
+                              <w:fldChar w:fldCharType="end"/>
+                            </w:r>
                             <w:r>
                               <w:t xml:space="preserve"> - Swagger 2 Dokumentation für GET Request auf den Catalog Service</w:t>
                             </w:r>
@@ -4133,14 +4311,27 @@
                       <w:r>
                         <w:t xml:space="preserve">Abbildung </w:t>
                       </w:r>
-                      <w:fldSimple w:instr=" SEQ Abbildung \* ARABIC ">
-                        <w:r>
-                          <w:rPr>
-                            <w:noProof/>
-                          </w:rPr>
-                          <w:t>7</w:t>
-                        </w:r>
-                      </w:fldSimple>
+                      <w:r>
+                        <w:fldChar w:fldCharType="begin"/>
+                      </w:r>
+                      <w:r>
+                        <w:instrText xml:space="preserve"> SEQ Abbildung \* ARABIC </w:instrText>
+                      </w:r>
+                      <w:r>
+                        <w:fldChar w:fldCharType="separate"/>
+                      </w:r>
+                      <w:r>
+                        <w:rPr>
+                          <w:noProof/>
+                        </w:rPr>
+                        <w:t>7</w:t>
+                      </w:r>
+                      <w:r>
+                        <w:rPr>
+                          <w:noProof/>
+                        </w:rPr>
+                        <w:fldChar w:fldCharType="end"/>
+                      </w:r>
                       <w:r>
                         <w:t xml:space="preserve"> - Swagger 2 Dokumentation für GET Request auf den Catalog Service</w:t>
                       </w:r>
@@ -4214,7 +4405,23 @@
           <w:rFonts w:cs="Arial"/>
           <w:szCs w:val="24"/>
         </w:rPr>
-        <w:t xml:space="preserve">Eine weitere Aufgabenstellung für das Abschlussprojekt war die Implementierung von fünf verschiedenen Resilience-Pattern. Resilience (übersetzt: Belastbarkeit) bedeutet, dass ein System nach Auslastungen und Belastungen verschiedener Art, wieder in seinen ursprünglichen Zustand wiederherstellen kann. Resilience-Pattern helfen dabei, diese Belastungen Stand zu halten. Es gibt viele verschiedene Resilience-Pattern, welche auf verschiedenste Belastungen reagieren. </w:t>
+        <w:t xml:space="preserve">Eine weitere Aufgabenstellung für das Abschlussprojekt war die Implementierung </w:t>
+      </w:r>
+      <w:proofErr w:type="gramStart"/>
+      <w:r>
+        <w:rPr>
+          <w:rFonts w:cs="Arial"/>
+          <w:szCs w:val="24"/>
+        </w:rPr>
+        <w:t>von fünf verschiedenen Resilience-Pattern</w:t>
+      </w:r>
+      <w:proofErr w:type="gramEnd"/>
+      <w:r>
+        <w:rPr>
+          <w:rFonts w:cs="Arial"/>
+          <w:szCs w:val="24"/>
+        </w:rPr>
+        <w:t xml:space="preserve">. Resilience (übersetzt: Belastbarkeit) bedeutet, dass ein System nach Auslastungen und Belastungen verschiedener Art, wieder in seinen ursprünglichen Zustand wiederherstellen kann. Resilience-Pattern helfen dabei, diese Belastungen Stand zu halten. Es gibt viele verschiedene Resilience-Pattern, welche auf verschiedenste Belastungen reagieren. </w:t>
       </w:r>
     </w:p>
     <w:p>
@@ -4288,7 +4495,23 @@
           <w:rFonts w:cs="Arial"/>
           <w:szCs w:val="24"/>
         </w:rPr>
-        <w:t xml:space="preserve">Um die Resilience-Pattern vernünftig testen zu können, soll die Möglichkeit eingebaut werden, Anfragen von Services zwischen 100 Millisekunden und 10 Sekunden zu verzögern. Hierfür wurde einfach eine </w:t>
+        <w:t xml:space="preserve">Um </w:t>
+      </w:r>
+      <w:proofErr w:type="gramStart"/>
+      <w:r>
+        <w:rPr>
+          <w:rFonts w:cs="Arial"/>
+          <w:szCs w:val="24"/>
+        </w:rPr>
+        <w:t>die Resilience-Pattern</w:t>
+      </w:r>
+      <w:proofErr w:type="gramEnd"/>
+      <w:r>
+        <w:rPr>
+          <w:rFonts w:cs="Arial"/>
+          <w:szCs w:val="24"/>
+        </w:rPr>
+        <w:t xml:space="preserve"> vernünftig testen zu können, soll die Möglichkeit eingebaut werden, Anfragen von Services zwischen 100 Millisekunden und 10 Sekunden zu verzögern. Hierfür wurde einfach eine </w:t>
       </w:r>
       <w:r>
         <w:rPr>
@@ -4328,6 +4551,7 @@
       <w:r>
         <w:rPr>
           <w:rFonts w:cs="Arial"/>
+          <w:noProof/>
           <w:sz w:val="28"/>
           <w:szCs w:val="28"/>
         </w:rPr>
@@ -4375,14 +4599,27 @@
       <w:r>
         <w:t xml:space="preserve">Abbildung </w:t>
       </w:r>
-      <w:fldSimple w:instr=" SEQ Abbildung \* ARABIC ">
-        <w:r>
-          <w:rPr>
-            <w:noProof/>
-          </w:rPr>
-          <w:t>8</w:t>
-        </w:r>
-      </w:fldSimple>
+      <w:r>
+        <w:fldChar w:fldCharType="begin"/>
+      </w:r>
+      <w:r>
+        <w:instrText xml:space="preserve"> SEQ Abbildung \* ARABIC </w:instrText>
+      </w:r>
+      <w:r>
+        <w:fldChar w:fldCharType="separate"/>
+      </w:r>
+      <w:r>
+        <w:rPr>
+          <w:noProof/>
+        </w:rPr>
+        <w:t>8</w:t>
+      </w:r>
+      <w:r>
+        <w:rPr>
+          <w:noProof/>
+        </w:rPr>
+        <w:fldChar w:fldCharType="end"/>
+      </w:r>
       <w:r>
         <w:t xml:space="preserve"> - Künstliche Anfrage Verzögerung</w:t>
       </w:r>
@@ -4532,6 +4769,7 @@
         <w:rPr>
           <w:rFonts w:ascii="Arial" w:eastAsiaTheme="minorHAnsi" w:hAnsi="Arial" w:cs="Arial"/>
           <w:i/>
+          <w:noProof/>
           <w:color w:val="auto"/>
         </w:rPr>
         <w:drawing>
@@ -4578,14 +4816,27 @@
       <w:r>
         <w:t xml:space="preserve">Abbildung </w:t>
       </w:r>
-      <w:fldSimple w:instr=" SEQ Abbildung \* ARABIC ">
-        <w:r>
-          <w:rPr>
-            <w:noProof/>
-          </w:rPr>
-          <w:t>9</w:t>
-        </w:r>
-      </w:fldSimple>
+      <w:r>
+        <w:fldChar w:fldCharType="begin"/>
+      </w:r>
+      <w:r>
+        <w:instrText xml:space="preserve"> SEQ Abbildung \* ARABIC </w:instrText>
+      </w:r>
+      <w:r>
+        <w:fldChar w:fldCharType="separate"/>
+      </w:r>
+      <w:r>
+        <w:rPr>
+          <w:noProof/>
+        </w:rPr>
+        <w:t>9</w:t>
+      </w:r>
+      <w:r>
+        <w:rPr>
+          <w:noProof/>
+        </w:rPr>
+        <w:fldChar w:fldCharType="end"/>
+      </w:r>
       <w:r>
         <w:t xml:space="preserve"> - Timeout-Pattern Implementierung</w:t>
       </w:r>
@@ -4637,7 +4888,23 @@
           <w:rFonts w:cs="Arial"/>
           <w:szCs w:val="24"/>
         </w:rPr>
-        <w:t xml:space="preserve"> auf 3 Sekunden gesetzt wurde, ist ein Timeout geworfen worden, welcher dann abgefangen wurde. Die Auswirkung war, dass nach drei Sekunden eine leere Antwort zurückkam. Als Maßnahme reicht das Timeout-Pattern alleine also nicht aus, da auch mit einer leeren Antwort nicht </w:t>
+        <w:t xml:space="preserve"> auf 3 Sekunden gesetzt wurde, ist ein Timeout geworfen worden, welcher dann abgefangen wurde. Die Auswirkung war, dass nach drei Sekunden eine leere Antwort zurückkam. Als Maßnahme reicht das Timeout-Pattern </w:t>
+      </w:r>
+      <w:proofErr w:type="gramStart"/>
+      <w:r>
+        <w:rPr>
+          <w:rFonts w:cs="Arial"/>
+          <w:szCs w:val="24"/>
+        </w:rPr>
+        <w:t>alleine</w:t>
+      </w:r>
+      <w:proofErr w:type="gramEnd"/>
+      <w:r>
+        <w:rPr>
+          <w:rFonts w:cs="Arial"/>
+          <w:szCs w:val="24"/>
+        </w:rPr>
+        <w:t xml:space="preserve"> also nicht aus, da auch mit einer leeren Antwort nicht </w:t>
       </w:r>
       <w:r>
         <w:rPr>
@@ -4658,7 +4925,23 @@
           <w:rFonts w:cs="Arial"/>
           <w:szCs w:val="24"/>
         </w:rPr>
-        <w:t xml:space="preserve"> Hierfür ist eine Kombination mit weiteren Resilience-Pattern notwendig.</w:t>
+        <w:t xml:space="preserve"> Hierfür ist eine Kombination </w:t>
+      </w:r>
+      <w:proofErr w:type="gramStart"/>
+      <w:r>
+        <w:rPr>
+          <w:rFonts w:cs="Arial"/>
+          <w:szCs w:val="24"/>
+        </w:rPr>
+        <w:t>mit weiteren Resilience-Pattern</w:t>
+      </w:r>
+      <w:proofErr w:type="gramEnd"/>
+      <w:r>
+        <w:rPr>
+          <w:rFonts w:cs="Arial"/>
+          <w:szCs w:val="24"/>
+        </w:rPr>
+        <w:t xml:space="preserve"> notwendig.</w:t>
       </w:r>
     </w:p>
     <w:p>
@@ -4710,7 +4993,23 @@
           <w:szCs w:val="24"/>
         </w:rPr>
         <w:lastRenderedPageBreak/>
-        <w:t>Versuch eine Antwort zu erhalten, eine weiterer Request gesendet und diesmal auf eine Antwort gehofft. So besteht die Möglichkeit, dass die Antwort noch nachgereicht wird. In größeren Anwendungen kann beispielsweise der Load-Balancer den Request an eine funktionierende Instanz des Services weiterleiten, sodass dann eine Antwort erhalten werden kann.</w:t>
+        <w:t xml:space="preserve">Versuch eine Antwort zu erhalten, eine weiterer Request gesendet und diesmal auf eine Antwort gehofft. So besteht die Möglichkeit, dass die Antwort noch nachgereicht wird. In größeren Anwendungen kann beispielsweise der Load-Balancer den Request an eine funktionierende Instanz </w:t>
+      </w:r>
+      <w:proofErr w:type="gramStart"/>
+      <w:r>
+        <w:rPr>
+          <w:rFonts w:cs="Arial"/>
+          <w:szCs w:val="24"/>
+        </w:rPr>
+        <w:t>des Services</w:t>
+      </w:r>
+      <w:proofErr w:type="gramEnd"/>
+      <w:r>
+        <w:rPr>
+          <w:rFonts w:cs="Arial"/>
+          <w:szCs w:val="24"/>
+        </w:rPr>
+        <w:t xml:space="preserve"> weiterleiten, sodass dann eine Antwort erhalten werden kann.</w:t>
       </w:r>
     </w:p>
     <w:p>
@@ -4727,13 +5026,23 @@
         </w:rPr>
         <w:t xml:space="preserve">In der Implementierung hilft Spring-Boot weiter, denn durch Einbinden der Dependency </w:t>
       </w:r>
+      <w:proofErr w:type="gramStart"/>
       <w:r>
         <w:rPr>
           <w:rFonts w:cs="Arial"/>
           <w:i/>
           <w:szCs w:val="24"/>
         </w:rPr>
-        <w:t>org.springframework.retry</w:t>
+        <w:t>org.springframework</w:t>
+      </w:r>
+      <w:proofErr w:type="gramEnd"/>
+      <w:r>
+        <w:rPr>
+          <w:rFonts w:cs="Arial"/>
+          <w:i/>
+          <w:szCs w:val="24"/>
+        </w:rPr>
+        <w:t>.retry</w:t>
       </w:r>
       <w:r>
         <w:rPr>
@@ -4755,7 +5064,23 @@
           <w:rFonts w:cs="Arial"/>
           <w:szCs w:val="24"/>
         </w:rPr>
-        <w:t xml:space="preserve"> wird in der Main-Klasse des Services festgelegt, dass das Retry-Pattern verwendet werden soll.</w:t>
+        <w:t xml:space="preserve"> wird in der Main-Klasse </w:t>
+      </w:r>
+      <w:proofErr w:type="gramStart"/>
+      <w:r>
+        <w:rPr>
+          <w:rFonts w:cs="Arial"/>
+          <w:szCs w:val="24"/>
+        </w:rPr>
+        <w:t>des Services</w:t>
+      </w:r>
+      <w:proofErr w:type="gramEnd"/>
+      <w:r>
+        <w:rPr>
+          <w:rFonts w:cs="Arial"/>
+          <w:szCs w:val="24"/>
+        </w:rPr>
+        <w:t xml:space="preserve"> festgelegt, dass das Retry-Pattern verwendet werden soll.</w:t>
       </w:r>
     </w:p>
     <w:p>
@@ -4876,14 +5201,27 @@
                             <w:r>
                               <w:t xml:space="preserve">Abbildung </w:t>
                             </w:r>
-                            <w:fldSimple w:instr=" SEQ Abbildung \* ARABIC ">
-                              <w:r>
-                                <w:rPr>
-                                  <w:noProof/>
-                                </w:rPr>
-                                <w:t>10</w:t>
-                              </w:r>
-                            </w:fldSimple>
+                            <w:r>
+                              <w:fldChar w:fldCharType="begin"/>
+                            </w:r>
+                            <w:r>
+                              <w:instrText xml:space="preserve"> SEQ Abbildung \* ARABIC </w:instrText>
+                            </w:r>
+                            <w:r>
+                              <w:fldChar w:fldCharType="separate"/>
+                            </w:r>
+                            <w:r>
+                              <w:rPr>
+                                <w:noProof/>
+                              </w:rPr>
+                              <w:t>10</w:t>
+                            </w:r>
+                            <w:r>
+                              <w:rPr>
+                                <w:noProof/>
+                              </w:rPr>
+                              <w:fldChar w:fldCharType="end"/>
+                            </w:r>
                             <w:r>
                               <w:t xml:space="preserve"> - Retry Resilience-Pattern Implementierung</w:t>
                             </w:r>
@@ -4917,14 +5255,27 @@
                       <w:r>
                         <w:t xml:space="preserve">Abbildung </w:t>
                       </w:r>
-                      <w:fldSimple w:instr=" SEQ Abbildung \* ARABIC ">
-                        <w:r>
-                          <w:rPr>
-                            <w:noProof/>
-                          </w:rPr>
-                          <w:t>10</w:t>
-                        </w:r>
-                      </w:fldSimple>
+                      <w:r>
+                        <w:fldChar w:fldCharType="begin"/>
+                      </w:r>
+                      <w:r>
+                        <w:instrText xml:space="preserve"> SEQ Abbildung \* ARABIC </w:instrText>
+                      </w:r>
+                      <w:r>
+                        <w:fldChar w:fldCharType="separate"/>
+                      </w:r>
+                      <w:r>
+                        <w:rPr>
+                          <w:noProof/>
+                        </w:rPr>
+                        <w:t>10</w:t>
+                      </w:r>
+                      <w:r>
+                        <w:rPr>
+                          <w:noProof/>
+                        </w:rPr>
+                        <w:fldChar w:fldCharType="end"/>
+                      </w:r>
                       <w:r>
                         <w:t xml:space="preserve"> - Retry Resilience-Pattern Implementierung</w:t>
                       </w:r>
@@ -5069,7 +5420,23 @@
           <w:rFonts w:cs="Arial"/>
           <w:szCs w:val="24"/>
         </w:rPr>
-        <w:t>Allerdings ist auch wie beim Timeout-Pattern eine Maßnahme allein nicht ausreichend, um die Anwendung stabil laufen zu lassen. Hier ist auch eine Kombination aus mehreren Resilience-Pattern unabdingbar.</w:t>
+        <w:t xml:space="preserve">Allerdings ist auch wie beim Timeout-Pattern eine Maßnahme allein nicht ausreichend, um die Anwendung stabil laufen zu lassen. Hier ist auch eine Kombination </w:t>
+      </w:r>
+      <w:proofErr w:type="gramStart"/>
+      <w:r>
+        <w:rPr>
+          <w:rFonts w:cs="Arial"/>
+          <w:szCs w:val="24"/>
+        </w:rPr>
+        <w:t>aus mehreren Resilience-Pattern</w:t>
+      </w:r>
+      <w:proofErr w:type="gramEnd"/>
+      <w:r>
+        <w:rPr>
+          <w:rFonts w:cs="Arial"/>
+          <w:szCs w:val="24"/>
+        </w:rPr>
+        <w:t xml:space="preserve"> unabdingbar.</w:t>
       </w:r>
     </w:p>
     <w:p>
@@ -5182,13 +5549,23 @@
           <w:szCs w:val="24"/>
         </w:rPr>
       </w:pPr>
+      <w:proofErr w:type="gramStart"/>
       <w:r>
         <w:rPr>
           <w:rFonts w:ascii="Arial" w:hAnsi="Arial" w:cs="Arial"/>
           <w:sz w:val="24"/>
           <w:szCs w:val="24"/>
         </w:rPr>
-        <w:t>HALF_OPEN: In diesem Zustand werden Requests an den Service geschickt. Wenn die Fehlschlagsrate über einem bestimmten Wert liegen, wir auf OPEN gewechselt, liegt sie darunter, wird auf den Zustand CLOSED gewechselt.</w:t>
+        <w:t>HALF</w:t>
+      </w:r>
+      <w:proofErr w:type="gramEnd"/>
+      <w:r>
+        <w:rPr>
+          <w:rFonts w:ascii="Arial" w:hAnsi="Arial" w:cs="Arial"/>
+          <w:sz w:val="24"/>
+          <w:szCs w:val="24"/>
+        </w:rPr>
+        <w:t>_OPEN: In diesem Zustand werden Requests an den Service geschickt. Wenn die Fehlschlagsrate über einem bestimmten Wert liegen, wir auf OPEN gewechselt, liegt sie darunter, wird auf den Zustand CLOSED gewechselt.</w:t>
       </w:r>
     </w:p>
     <w:p>
@@ -5389,14 +5766,27 @@
                             <w:r>
                               <w:t xml:space="preserve">Abbildung </w:t>
                             </w:r>
-                            <w:fldSimple w:instr=" SEQ Abbildung \* ARABIC ">
-                              <w:r>
-                                <w:rPr>
-                                  <w:noProof/>
-                                </w:rPr>
-                                <w:t>11</w:t>
-                              </w:r>
-                            </w:fldSimple>
+                            <w:r>
+                              <w:fldChar w:fldCharType="begin"/>
+                            </w:r>
+                            <w:r>
+                              <w:instrText xml:space="preserve"> SEQ Abbildung \* ARABIC </w:instrText>
+                            </w:r>
+                            <w:r>
+                              <w:fldChar w:fldCharType="separate"/>
+                            </w:r>
+                            <w:r>
+                              <w:rPr>
+                                <w:noProof/>
+                              </w:rPr>
+                              <w:t>11</w:t>
+                            </w:r>
+                            <w:r>
+                              <w:rPr>
+                                <w:noProof/>
+                              </w:rPr>
+                              <w:fldChar w:fldCharType="end"/>
+                            </w:r>
                             <w:r>
                               <w:t xml:space="preserve"> - Circuit Breaker Implementierung</w:t>
                             </w:r>
@@ -5427,14 +5817,27 @@
                       <w:r>
                         <w:t xml:space="preserve">Abbildung </w:t>
                       </w:r>
-                      <w:fldSimple w:instr=" SEQ Abbildung \* ARABIC ">
-                        <w:r>
-                          <w:rPr>
-                            <w:noProof/>
-                          </w:rPr>
-                          <w:t>11</w:t>
-                        </w:r>
-                      </w:fldSimple>
+                      <w:r>
+                        <w:fldChar w:fldCharType="begin"/>
+                      </w:r>
+                      <w:r>
+                        <w:instrText xml:space="preserve"> SEQ Abbildung \* ARABIC </w:instrText>
+                      </w:r>
+                      <w:r>
+                        <w:fldChar w:fldCharType="separate"/>
+                      </w:r>
+                      <w:r>
+                        <w:rPr>
+                          <w:noProof/>
+                        </w:rPr>
+                        <w:t>11</w:t>
+                      </w:r>
+                      <w:r>
+                        <w:rPr>
+                          <w:noProof/>
+                        </w:rPr>
+                        <w:fldChar w:fldCharType="end"/>
+                      </w:r>
                       <w:r>
                         <w:t xml:space="preserve"> - Circuit Breaker Implementierung</w:t>
                       </w:r>
@@ -5524,17 +5927,35 @@
       <w:r>
         <w:t xml:space="preserve">Abbildung </w:t>
       </w:r>
-      <w:fldSimple w:instr=" SEQ Abbildung \* ARABIC ">
-        <w:r>
-          <w:rPr>
-            <w:noProof/>
-          </w:rPr>
-          <w:t>12</w:t>
-        </w:r>
-      </w:fldSimple>
-      <w:r>
-        <w:t xml:space="preserve"> – Circuit Breaker Beschreibung in application.yaml</w:t>
-      </w:r>
+      <w:r>
+        <w:fldChar w:fldCharType="begin"/>
+      </w:r>
+      <w:r>
+        <w:instrText xml:space="preserve"> SEQ Abbildung \* ARABIC </w:instrText>
+      </w:r>
+      <w:r>
+        <w:fldChar w:fldCharType="separate"/>
+      </w:r>
+      <w:r>
+        <w:rPr>
+          <w:noProof/>
+        </w:rPr>
+        <w:t>12</w:t>
+      </w:r>
+      <w:r>
+        <w:rPr>
+          <w:noProof/>
+        </w:rPr>
+        <w:fldChar w:fldCharType="end"/>
+      </w:r>
+      <w:r>
+        <w:t xml:space="preserve"> – Circuit Breaker Beschreibung in </w:t>
+      </w:r>
+      <w:proofErr w:type="gramStart"/>
+      <w:r>
+        <w:t>application.yaml</w:t>
+      </w:r>
+      <w:proofErr w:type="gramEnd"/>
     </w:p>
     <w:p/>
     <w:p>
@@ -5592,7 +6013,23 @@
           <w:rFonts w:cs="Arial"/>
           <w:szCs w:val="24"/>
         </w:rPr>
-        <w:t xml:space="preserve">Das Bulkhead-Pattern wird verwendet, wenn Teile von der API eines Services von anderen Services abhängen, Teile aber auch eigenständig stehen können. Wird eine Anfrage an den Service geschickt, welcher von einem anderen Service abhängt, dieser allerdings gerade nicht erreichbar ist, so wird die Anfrage nicht ausgeführt. Obwohl es sein kann, dass dieser Teil nicht von einem anderen Service abhängt. So werden Anfragen abgelehnt, die eigentlich hätten beantwortet werden können. </w:t>
+        <w:t xml:space="preserve">Das Bulkhead-Pattern wird verwendet, wenn Teile von der API </w:t>
+      </w:r>
+      <w:proofErr w:type="gramStart"/>
+      <w:r>
+        <w:rPr>
+          <w:rFonts w:cs="Arial"/>
+          <w:szCs w:val="24"/>
+        </w:rPr>
+        <w:t>eines Services</w:t>
+      </w:r>
+      <w:proofErr w:type="gramEnd"/>
+      <w:r>
+        <w:rPr>
+          <w:rFonts w:cs="Arial"/>
+          <w:szCs w:val="24"/>
+        </w:rPr>
+        <w:t xml:space="preserve"> von anderen Services abhängen, Teile aber auch eigenständig stehen können. Wird eine Anfrage an den Service geschickt, welcher von einem anderen Service abhängt, dieser allerdings gerade nicht erreichbar ist, so wird die Anfrage nicht ausgeführt. Obwohl es sein kann, dass dieser Teil nicht von einem anderen Service abhängt. So werden Anfragen abgelehnt, die eigentlich hätten beantwortet werden können. </w:t>
       </w:r>
     </w:p>
     <w:p>
@@ -5720,14 +6157,27 @@
                             <w:r>
                               <w:t xml:space="preserve">Abbildung </w:t>
                             </w:r>
-                            <w:fldSimple w:instr=" SEQ Abbildung \* ARABIC ">
-                              <w:r>
-                                <w:rPr>
-                                  <w:noProof/>
-                                </w:rPr>
-                                <w:t>13</w:t>
-                              </w:r>
-                            </w:fldSimple>
+                            <w:r>
+                              <w:fldChar w:fldCharType="begin"/>
+                            </w:r>
+                            <w:r>
+                              <w:instrText xml:space="preserve"> SEQ Abbildung \* ARABIC </w:instrText>
+                            </w:r>
+                            <w:r>
+                              <w:fldChar w:fldCharType="separate"/>
+                            </w:r>
+                            <w:r>
+                              <w:rPr>
+                                <w:noProof/>
+                              </w:rPr>
+                              <w:t>13</w:t>
+                            </w:r>
+                            <w:r>
+                              <w:rPr>
+                                <w:noProof/>
+                              </w:rPr>
+                              <w:fldChar w:fldCharType="end"/>
+                            </w:r>
                             <w:r>
                               <w:t xml:space="preserve"> - Bulkhead Implementierung</w:t>
                             </w:r>
@@ -5758,14 +6208,27 @@
                       <w:r>
                         <w:t xml:space="preserve">Abbildung </w:t>
                       </w:r>
-                      <w:fldSimple w:instr=" SEQ Abbildung \* ARABIC ">
-                        <w:r>
-                          <w:rPr>
-                            <w:noProof/>
-                          </w:rPr>
-                          <w:t>13</w:t>
-                        </w:r>
-                      </w:fldSimple>
+                      <w:r>
+                        <w:fldChar w:fldCharType="begin"/>
+                      </w:r>
+                      <w:r>
+                        <w:instrText xml:space="preserve"> SEQ Abbildung \* ARABIC </w:instrText>
+                      </w:r>
+                      <w:r>
+                        <w:fldChar w:fldCharType="separate"/>
+                      </w:r>
+                      <w:r>
+                        <w:rPr>
+                          <w:noProof/>
+                        </w:rPr>
+                        <w:t>13</w:t>
+                      </w:r>
+                      <w:r>
+                        <w:rPr>
+                          <w:noProof/>
+                        </w:rPr>
+                        <w:fldChar w:fldCharType="end"/>
+                      </w:r>
                       <w:r>
                         <w:t xml:space="preserve"> - Bulkhead Implementierung</w:t>
                       </w:r>
@@ -5841,17 +6304,35 @@
       <w:r>
         <w:t xml:space="preserve">Abbildung </w:t>
       </w:r>
-      <w:fldSimple w:instr=" SEQ Abbildung \* ARABIC ">
-        <w:r>
-          <w:rPr>
-            <w:noProof/>
-          </w:rPr>
-          <w:t>14</w:t>
-        </w:r>
-      </w:fldSimple>
-      <w:r>
-        <w:t xml:space="preserve"> - Beschreibung Bulkhead in application.yaml</w:t>
-      </w:r>
+      <w:r>
+        <w:fldChar w:fldCharType="begin"/>
+      </w:r>
+      <w:r>
+        <w:instrText xml:space="preserve"> SEQ Abbildung \* ARABIC </w:instrText>
+      </w:r>
+      <w:r>
+        <w:fldChar w:fldCharType="separate"/>
+      </w:r>
+      <w:r>
+        <w:rPr>
+          <w:noProof/>
+        </w:rPr>
+        <w:t>14</w:t>
+      </w:r>
+      <w:r>
+        <w:rPr>
+          <w:noProof/>
+        </w:rPr>
+        <w:fldChar w:fldCharType="end"/>
+      </w:r>
+      <w:r>
+        <w:t xml:space="preserve"> - Beschreibung Bulkhead in </w:t>
+      </w:r>
+      <w:proofErr w:type="gramStart"/>
+      <w:r>
+        <w:t>application.yaml</w:t>
+      </w:r>
+      <w:proofErr w:type="gramEnd"/>
     </w:p>
     <w:p>
       <w:pPr>
@@ -6096,14 +6577,27 @@
                             <w:r>
                               <w:t xml:space="preserve">Abbildung </w:t>
                             </w:r>
-                            <w:fldSimple w:instr=" SEQ Abbildung \* ARABIC ">
-                              <w:r>
-                                <w:rPr>
-                                  <w:noProof/>
-                                </w:rPr>
-                                <w:t>15</w:t>
-                              </w:r>
-                            </w:fldSimple>
+                            <w:r>
+                              <w:fldChar w:fldCharType="begin"/>
+                            </w:r>
+                            <w:r>
+                              <w:instrText xml:space="preserve"> SEQ Abbildung \* ARABIC </w:instrText>
+                            </w:r>
+                            <w:r>
+                              <w:fldChar w:fldCharType="separate"/>
+                            </w:r>
+                            <w:r>
+                              <w:rPr>
+                                <w:noProof/>
+                              </w:rPr>
+                              <w:t>15</w:t>
+                            </w:r>
+                            <w:r>
+                              <w:rPr>
+                                <w:noProof/>
+                              </w:rPr>
+                              <w:fldChar w:fldCharType="end"/>
+                            </w:r>
                             <w:r>
                               <w:t xml:space="preserve"> - Rate Limiter Implementierung</w:t>
                             </w:r>
@@ -6134,14 +6628,27 @@
                       <w:r>
                         <w:t xml:space="preserve">Abbildung </w:t>
                       </w:r>
-                      <w:fldSimple w:instr=" SEQ Abbildung \* ARABIC ">
-                        <w:r>
-                          <w:rPr>
-                            <w:noProof/>
-                          </w:rPr>
-                          <w:t>15</w:t>
-                        </w:r>
-                      </w:fldSimple>
+                      <w:r>
+                        <w:fldChar w:fldCharType="begin"/>
+                      </w:r>
+                      <w:r>
+                        <w:instrText xml:space="preserve"> SEQ Abbildung \* ARABIC </w:instrText>
+                      </w:r>
+                      <w:r>
+                        <w:fldChar w:fldCharType="separate"/>
+                      </w:r>
+                      <w:r>
+                        <w:rPr>
+                          <w:noProof/>
+                        </w:rPr>
+                        <w:t>15</w:t>
+                      </w:r>
+                      <w:r>
+                        <w:rPr>
+                          <w:noProof/>
+                        </w:rPr>
+                        <w:fldChar w:fldCharType="end"/>
+                      </w:r>
                       <w:r>
                         <w:t xml:space="preserve"> - Rate Limiter Implementierung</w:t>
                       </w:r>
@@ -6231,22 +6738,332 @@
       <w:r>
         <w:t xml:space="preserve">Abbildung </w:t>
       </w:r>
+      <w:r>
+        <w:fldChar w:fldCharType="begin"/>
+      </w:r>
+      <w:r>
+        <w:instrText xml:space="preserve"> SEQ Abbildung \* ARABIC </w:instrText>
+      </w:r>
+      <w:r>
+        <w:fldChar w:fldCharType="separate"/>
+      </w:r>
+      <w:r>
+        <w:rPr>
+          <w:noProof/>
+        </w:rPr>
+        <w:t>16</w:t>
+      </w:r>
+      <w:r>
+        <w:rPr>
+          <w:noProof/>
+        </w:rPr>
+        <w:fldChar w:fldCharType="end"/>
+      </w:r>
+      <w:r>
+        <w:t xml:space="preserve"> - Beschreibung Rate Limiter in </w:t>
+      </w:r>
+      <w:proofErr w:type="gramStart"/>
+      <w:r>
+        <w:t>application.yaml</w:t>
+      </w:r>
+      <w:proofErr w:type="gramEnd"/>
+    </w:p>
+    <w:p/>
+    <w:p>
+      <w:pPr>
+        <w:pStyle w:val="berschrift3"/>
+        <w:rPr>
+          <w:rFonts w:ascii="Arial" w:hAnsi="Arial" w:cs="Arial"/>
+          <w:color w:val="auto"/>
+          <w:sz w:val="28"/>
+          <w:szCs w:val="28"/>
+        </w:rPr>
+      </w:pPr>
+      <w:bookmarkStart w:id="22" w:name="_Toc46176921"/>
+      <w:r>
+        <w:rPr>
+          <w:rFonts w:ascii="Arial" w:hAnsi="Arial" w:cs="Arial"/>
+          <w:color w:val="auto"/>
+          <w:sz w:val="28"/>
+          <w:szCs w:val="28"/>
+        </w:rPr>
+        <w:t>Testfall</w:t>
+      </w:r>
+      <w:bookmarkEnd w:id="22"/>
+    </w:p>
+    <w:p>
+      <w:pPr>
+        <w:rPr>
+          <w:rFonts w:eastAsiaTheme="majorEastAsia" w:cs="Arial"/>
+          <w:sz w:val="28"/>
+          <w:szCs w:val="28"/>
+        </w:rPr>
+      </w:pPr>
+      <w:r>
+        <w:rPr>
+          <w:rFonts w:cs="Arial"/>
+          <w:sz w:val="28"/>
+          <w:szCs w:val="28"/>
+        </w:rPr>
+        <w:br w:type="page"/>
+      </w:r>
+    </w:p>
+    <w:p>
+      <w:pPr>
+        <w:pStyle w:val="berschrift1"/>
+        <w:rPr>
+          <w:rFonts w:ascii="Arial" w:hAnsi="Arial" w:cs="Arial"/>
+          <w:color w:val="auto"/>
+          <w:sz w:val="28"/>
+          <w:szCs w:val="28"/>
+        </w:rPr>
+      </w:pPr>
+      <w:bookmarkStart w:id="23" w:name="_Toc46176922"/>
+      <w:r>
+        <w:rPr>
+          <w:rFonts w:ascii="Arial" w:hAnsi="Arial" w:cs="Arial"/>
+          <w:color w:val="auto"/>
+          <w:sz w:val="28"/>
+          <w:szCs w:val="28"/>
+        </w:rPr>
+        <w:lastRenderedPageBreak/>
+        <w:t>Weitere Fragestellungen</w:t>
+      </w:r>
+      <w:bookmarkEnd w:id="23"/>
+    </w:p>
+    <w:p>
+      <w:pPr>
+        <w:rPr>
+          <w:rFonts w:cs="Arial"/>
+          <w:szCs w:val="24"/>
+        </w:rPr>
+      </w:pPr>
+      <w:r>
+        <w:rPr>
+          <w:rFonts w:cs="Arial"/>
+          <w:szCs w:val="24"/>
+        </w:rPr>
+        <w:t>Neben der Dokumentation der Implementierung des Shopsystems waren auch weitere Fragestellungen zu beantworten</w:t>
+      </w:r>
+      <w:r>
+        <w:rPr>
+          <w:rFonts w:cs="Arial"/>
+          <w:szCs w:val="24"/>
+        </w:rPr>
+        <w:t>. Diese werden im Folgenden nacheinander beantwortet.</w:t>
+      </w:r>
+    </w:p>
+    <w:p>
+      <w:pPr>
+        <w:pStyle w:val="berschrift2"/>
+        <w:rPr>
+          <w:rFonts w:ascii="Arial" w:hAnsi="Arial" w:cs="Arial"/>
+          <w:color w:val="auto"/>
+          <w:sz w:val="28"/>
+          <w:szCs w:val="28"/>
+        </w:rPr>
+      </w:pPr>
+      <w:bookmarkStart w:id="24" w:name="_Toc46176923"/>
+      <w:r>
+        <w:rPr>
+          <w:rFonts w:ascii="Arial" w:hAnsi="Arial" w:cs="Arial"/>
+          <w:color w:val="auto"/>
+          <w:sz w:val="28"/>
+          <w:szCs w:val="28"/>
+        </w:rPr>
+        <w:t>Basic Authentication</w:t>
+      </w:r>
+      <w:bookmarkEnd w:id="24"/>
+    </w:p>
+    <w:p>
+      <w:pPr>
+        <w:rPr>
+          <w:rFonts w:cs="Arial"/>
+          <w:szCs w:val="24"/>
+        </w:rPr>
+      </w:pPr>
+      <w:r>
+        <w:rPr>
+          <w:rFonts w:cs="Arial"/>
+          <w:szCs w:val="24"/>
+        </w:rPr>
+        <w:t xml:space="preserve">Generell kann man sagen, dass nach der Authentifizierung mithilfe von Basic Authentication der Server weiß, dass der User berechtigt ist die Webseite zu nutzen, allerdings weiß der User nicht, ob der Server wirklich der ist, den er ansprechen wollte oder nicht. Die Authentifizierung funktioniert also nur in eine Richtung. </w:t>
+      </w:r>
+      <w:r>
+        <w:rPr>
+          <w:rFonts w:cs="Arial"/>
+          <w:szCs w:val="24"/>
+        </w:rPr>
+        <w:t>Außerdem werden die Passwörter durchs Netz geschickt und Dritte könnten die Passwörter abfangen und so Zugriff auf den Server erhalten. Selbst bei verschlüsselten Informationen kann einfach diese Information an die Server weitergeschickt werden, um Zugriff zu erhalten.</w:t>
+      </w:r>
+    </w:p>
+    <w:p>
+      <w:pPr>
+        <w:rPr>
+          <w:rFonts w:cs="Arial"/>
+          <w:szCs w:val="24"/>
+        </w:rPr>
+      </w:pPr>
+      <w:r>
+        <w:rPr>
+          <w:rFonts w:cs="Arial"/>
+          <w:szCs w:val="24"/>
+        </w:rPr>
+        <w:t xml:space="preserve">In unserem Fall könnten Dritte auf die Zugangsdaten Zugriff erhalten (vorausgesetzt wird deployen die Anwendung ins Internet) und so </w:t>
+      </w:r>
+      <w:r>
+        <w:rPr>
+          <w:rFonts w:cs="Arial"/>
+          <w:szCs w:val="24"/>
+        </w:rPr>
+        <w:t xml:space="preserve">Daten </w:t>
+      </w:r>
+      <w:r>
+        <w:rPr>
+          <w:rFonts w:cs="Arial"/>
+          <w:szCs w:val="24"/>
+        </w:rPr>
+        <w:t>aus zum Beispiel dem Warenkorb manipulieren</w:t>
+      </w:r>
+      <w:r>
+        <w:rPr>
+          <w:rFonts w:cs="Arial"/>
+          <w:szCs w:val="24"/>
+        </w:rPr>
+        <w:t>.</w:t>
+      </w:r>
+    </w:p>
+    <w:p>
+      <w:pPr>
+        <w:pStyle w:val="berschrift2"/>
+        <w:rPr>
+          <w:rFonts w:ascii="Arial" w:hAnsi="Arial" w:cs="Arial"/>
+          <w:color w:val="auto"/>
+          <w:sz w:val="28"/>
+          <w:szCs w:val="28"/>
+        </w:rPr>
+      </w:pPr>
+      <w:bookmarkStart w:id="25" w:name="_Toc46176924"/>
+      <w:r>
+        <w:rPr>
+          <w:rFonts w:ascii="Arial" w:hAnsi="Arial" w:cs="Arial"/>
+          <w:color w:val="auto"/>
+          <w:sz w:val="28"/>
+          <w:szCs w:val="28"/>
+        </w:rPr>
+        <w:t>Kubernetes Network Policies</w:t>
+      </w:r>
+      <w:bookmarkEnd w:id="25"/>
+    </w:p>
+    <w:p>
+      <w:pPr>
+        <w:rPr>
+          <w:rFonts w:cs="Arial"/>
+          <w:szCs w:val="24"/>
+        </w:rPr>
+      </w:pPr>
+      <w:r>
+        <w:rPr>
+          <w:rFonts w:cs="Arial"/>
+          <w:szCs w:val="24"/>
+        </w:rPr>
+        <w:t xml:space="preserve">Durch Network Policies kann innerhalb eines Kubernetes-Clusters für einzelne Services angegeben werden, über welche Endpunkte Anfragen und Antworten angenommen werden dürfen. So kann man zum Beispiel </w:t>
+      </w:r>
+      <w:r>
+        <w:rPr>
+          <w:rFonts w:cs="Arial"/>
+          <w:szCs w:val="24"/>
+        </w:rPr>
+        <w:t>Datenbank Anfragen nur von bestimmten Services gesendet werden können. So kann man sicherstellen, dass Daten auch nur von diesen bestimmen Anwendungen verändert werden können</w:t>
+      </w:r>
+    </w:p>
+    <w:p>
+      <w:pPr>
+        <w:keepNext/>
+      </w:pPr>
+      <w:r>
+        <w:rPr>
+          <w:rFonts w:cs="Arial"/>
+          <w:szCs w:val="24"/>
+        </w:rPr>
+        <w:drawing>
+          <wp:inline distT="0" distB="0" distL="0" distR="0" wp14:anchorId="797A4162" wp14:editId="64239CC9">
+            <wp:extent cx="2114550" cy="2330552"/>
+            <wp:effectExtent l="0" t="0" r="0" b="0"/>
+            <wp:docPr id="23" name="Grafik 23"/>
+            <wp:cNvGraphicFramePr>
+              <a:graphicFrameLocks xmlns:a="http://schemas.openxmlformats.org/drawingml/2006/main" noChangeAspect="1"/>
+            </wp:cNvGraphicFramePr>
+            <a:graphic xmlns:a="http://schemas.openxmlformats.org/drawingml/2006/main">
+              <a:graphicData uri="http://schemas.openxmlformats.org/drawingml/2006/picture">
+                <pic:pic xmlns:pic="http://schemas.openxmlformats.org/drawingml/2006/picture">
+                  <pic:nvPicPr>
+                    <pic:cNvPr id="1" name=""/>
+                    <pic:cNvPicPr/>
+                  </pic:nvPicPr>
+                  <pic:blipFill>
+                    <a:blip r:embed="rId24"/>
+                    <a:stretch>
+                      <a:fillRect/>
+                    </a:stretch>
+                  </pic:blipFill>
+                  <pic:spPr>
+                    <a:xfrm>
+                      <a:off x="0" y="0"/>
+                      <a:ext cx="2138418" cy="2356858"/>
+                    </a:xfrm>
+                    <a:prstGeom prst="rect">
+                      <a:avLst/>
+                    </a:prstGeom>
+                  </pic:spPr>
+                </pic:pic>
+              </a:graphicData>
+            </a:graphic>
+          </wp:inline>
+        </w:drawing>
+      </w:r>
+    </w:p>
+    <w:p>
+      <w:pPr>
+        <w:pStyle w:val="Beschriftung"/>
+        <w:rPr>
+          <w:rFonts w:cs="Arial"/>
+          <w:szCs w:val="24"/>
+        </w:rPr>
+      </w:pPr>
+      <w:r>
+        <w:t xml:space="preserve">Abbildung </w:t>
+      </w:r>
       <w:fldSimple w:instr=" SEQ Abbildung \* ARABIC ">
         <w:r>
           <w:rPr>
             <w:noProof/>
           </w:rPr>
-          <w:t>16</w:t>
+          <w:t>17</w:t>
         </w:r>
       </w:fldSimple>
       <w:r>
-        <w:t xml:space="preserve"> - Beschreibung Rate Limiter in application.yaml</w:t>
-      </w:r>
-    </w:p>
-    <w:p/>
-    <w:p>
-      <w:pPr>
-        <w:pStyle w:val="berschrift3"/>
+        <w:t xml:space="preserve"> - Network </w:t>
+      </w:r>
+      <w:proofErr w:type="gramStart"/>
+      <w:r>
+        <w:t>policy</w:t>
+      </w:r>
+      <w:proofErr w:type="gramEnd"/>
+      <w:r>
+        <w:t xml:space="preserve"> um Datenbank zu schützen</w:t>
+      </w:r>
+    </w:p>
+    <w:p>
+      <w:bookmarkStart w:id="26" w:name="_Toc46176925"/>
+      <w:r>
+        <w:lastRenderedPageBreak/>
+        <w:t>In der vorherigen Abbildung war zu erkennen, wie eine Network Policy aussehen könnte, die die Datenbank vor ungewollten Zugriffen schützt. Durch den Pod Selector bei Ingress und Egress wird sichergestellt, dass nur Pods mit dem Label „role: repo“ auf die Datenbank mit dem entsprechenden Label zugreifen können. Weitere Möglichkeiten sind noch das Filtern nach IPs und namespaces.</w:t>
+      </w:r>
+    </w:p>
+    <w:p>
+      <w:pPr>
+        <w:pStyle w:val="berschrift2"/>
         <w:rPr>
           <w:rFonts w:ascii="Arial" w:hAnsi="Arial" w:cs="Arial"/>
           <w:color w:val="auto"/>
@@ -6254,7 +7071,6 @@
           <w:szCs w:val="28"/>
         </w:rPr>
       </w:pPr>
-      <w:bookmarkStart w:id="22" w:name="_Toc46176921"/>
       <w:r>
         <w:rPr>
           <w:rFonts w:ascii="Arial" w:hAnsi="Arial" w:cs="Arial"/>
@@ -6262,384 +7078,134 @@
           <w:sz w:val="28"/>
           <w:szCs w:val="28"/>
         </w:rPr>
-        <w:t>Testfall</w:t>
-      </w:r>
-      <w:bookmarkEnd w:id="22"/>
-    </w:p>
-    <w:p>
-      <w:pPr>
-        <w:rPr>
-          <w:rFonts w:eastAsiaTheme="majorEastAsia" w:cs="Arial"/>
-          <w:sz w:val="28"/>
-          <w:szCs w:val="28"/>
-        </w:rPr>
-      </w:pPr>
-      <w:r>
-        <w:rPr>
-          <w:rFonts w:cs="Arial"/>
-          <w:sz w:val="28"/>
-          <w:szCs w:val="28"/>
-        </w:rPr>
-        <w:br w:type="page"/>
+        <w:t>Service-Mesh</w:t>
+      </w:r>
+      <w:bookmarkEnd w:id="26"/>
+    </w:p>
+    <w:p>
+      <w:pPr>
+        <w:rPr>
+          <w:rFonts w:cs="Arial"/>
+          <w:szCs w:val="24"/>
+        </w:rPr>
+      </w:pPr>
+      <w:r>
+        <w:rPr>
+          <w:rFonts w:cs="Arial"/>
+          <w:szCs w:val="24"/>
+        </w:rPr>
+        <w:t>Durch einen Service-Mesh lässt sich</w:t>
+      </w:r>
+      <w:r>
+        <w:rPr>
+          <w:rFonts w:cs="Arial"/>
+          <w:szCs w:val="24"/>
+        </w:rPr>
+        <w:t>,</w:t>
+      </w:r>
+      <w:r>
+        <w:rPr>
+          <w:rFonts w:cs="Arial"/>
+          <w:szCs w:val="24"/>
+        </w:rPr>
+        <w:t xml:space="preserve"> direkt in die Anwendung integriert</w:t>
+      </w:r>
+      <w:r>
+        <w:rPr>
+          <w:rFonts w:cs="Arial"/>
+          <w:szCs w:val="24"/>
+        </w:rPr>
+        <w:t>,</w:t>
+      </w:r>
+      <w:r>
+        <w:rPr>
+          <w:rFonts w:cs="Arial"/>
+          <w:szCs w:val="24"/>
+        </w:rPr>
+        <w:t xml:space="preserve"> steuern, wie Daten innerhalb der Anwendung geteilt werden. So kann dieser Austausch optimiert</w:t>
+      </w:r>
+      <w:r>
+        <w:rPr>
+          <w:rFonts w:cs="Arial"/>
+          <w:szCs w:val="24"/>
+        </w:rPr>
+        <w:t xml:space="preserve"> </w:t>
+      </w:r>
+      <w:r>
+        <w:rPr>
+          <w:rFonts w:cs="Arial"/>
+          <w:szCs w:val="24"/>
+        </w:rPr>
+        <w:t>un</w:t>
+      </w:r>
+      <w:r>
+        <w:rPr>
+          <w:rFonts w:cs="Arial"/>
+          <w:szCs w:val="24"/>
+        </w:rPr>
+        <w:t>d</w:t>
+      </w:r>
+      <w:r>
+        <w:rPr>
+          <w:rFonts w:cs="Arial"/>
+          <w:szCs w:val="24"/>
+        </w:rPr>
+        <w:t xml:space="preserve"> ausfallssicherer gemacht werden.</w:t>
+      </w:r>
+    </w:p>
+    <w:p>
+      <w:pPr>
+        <w:rPr>
+          <w:rFonts w:cs="Arial"/>
+          <w:szCs w:val="24"/>
+        </w:rPr>
+      </w:pPr>
+      <w:r>
+        <w:rPr>
+          <w:rFonts w:cs="Arial"/>
+          <w:szCs w:val="24"/>
+        </w:rPr>
+        <w:t>In einem Service-Mesh werden Anfragen zwischen den Services über Proxies ausgeführt. Diese Proxies arbeiten neben den Services und werden auch Sidecars genannt. Die Kommunikation wird über diese Sidecars gesteuert und so muss die Kommunikation nicht mehr von den Entwicklern einzeln und für jeden Service implementiert werden.</w:t>
+      </w:r>
+    </w:p>
+    <w:p>
+      <w:pPr>
+        <w:rPr>
+          <w:rFonts w:cs="Arial"/>
+          <w:szCs w:val="24"/>
+        </w:rPr>
+      </w:pPr>
+      <w:r>
+        <w:rPr>
+          <w:rFonts w:cs="Arial"/>
+          <w:szCs w:val="24"/>
+        </w:rPr>
+        <w:t xml:space="preserve">Eine Implementierung eines Service Meshes ist „istio“. Istio stellt stellt viele Funktionen wie Traffix Management, Sicherheitsfunktionen und überwachungsfunktionen für das Mesh zur Verfügung. Man kann istio über eine Kommandozeilenanwendung namens istioctl auf einem Cluster installieren. Wenn man die Kommandozeilenanwendung istalliert hat muss man nur </w:t>
+      </w:r>
+      <w:r>
+        <w:rPr>
+          <w:rFonts w:cs="Arial"/>
+          <w:i/>
+          <w:iCs/>
+          <w:szCs w:val="24"/>
+        </w:rPr>
+        <w:t>istioctl install</w:t>
+      </w:r>
+      <w:r>
+        <w:rPr>
+          <w:rFonts w:cs="Arial"/>
+          <w:szCs w:val="24"/>
+        </w:rPr>
+        <w:t xml:space="preserve"> ausführen und schon hat man eine sogenannte default Konfiguration installiert. Es gibt verschiedene Konfigurationen, deren Umfang verschiedene Ausmaße annimmt.</w:t>
       </w:r>
     </w:p>
     <w:p>
       <w:pPr>
         <w:pStyle w:val="berschrift1"/>
-        <w:rPr>
-          <w:rFonts w:ascii="Arial" w:hAnsi="Arial" w:cs="Arial"/>
-          <w:color w:val="auto"/>
-          <w:sz w:val="28"/>
-          <w:szCs w:val="28"/>
-        </w:rPr>
-      </w:pPr>
-      <w:bookmarkStart w:id="23" w:name="_Toc46176922"/>
-      <w:r>
-        <w:rPr>
-          <w:rFonts w:ascii="Arial" w:hAnsi="Arial" w:cs="Arial"/>
-          <w:color w:val="auto"/>
-          <w:sz w:val="28"/>
-          <w:szCs w:val="28"/>
-        </w:rPr>
-        <w:lastRenderedPageBreak/>
-        <w:t>Weitere Fragestellungen</w:t>
-      </w:r>
-      <w:bookmarkEnd w:id="23"/>
-    </w:p>
-    <w:p>
-      <w:pPr>
-        <w:rPr>
-          <w:rFonts w:cs="Arial"/>
-          <w:szCs w:val="24"/>
-        </w:rPr>
-      </w:pPr>
-      <w:r>
-        <w:rPr>
-          <w:rFonts w:cs="Arial"/>
-          <w:szCs w:val="24"/>
-        </w:rPr>
-        <w:t>Neben der Dokumentation der Implementierung des Shopsystems waren auch weitere Fragestellungen zu beantworten</w:t>
-      </w:r>
-      <w:r>
-        <w:rPr>
-          <w:rFonts w:cs="Arial"/>
-          <w:szCs w:val="24"/>
-        </w:rPr>
-        <w:t>. Diese werden im Folgenden nacheinander beantwortet.</w:t>
-      </w:r>
-    </w:p>
-    <w:p>
-      <w:pPr>
-        <w:pStyle w:val="berschrift2"/>
-        <w:rPr>
-          <w:rFonts w:ascii="Arial" w:hAnsi="Arial" w:cs="Arial"/>
-          <w:color w:val="auto"/>
-          <w:sz w:val="28"/>
-          <w:szCs w:val="28"/>
-        </w:rPr>
-      </w:pPr>
-      <w:bookmarkStart w:id="24" w:name="_Toc46176923"/>
-      <w:r>
-        <w:rPr>
-          <w:rFonts w:ascii="Arial" w:hAnsi="Arial" w:cs="Arial"/>
-          <w:color w:val="auto"/>
-          <w:sz w:val="28"/>
-          <w:szCs w:val="28"/>
-        </w:rPr>
-        <w:t>Basic Authentication</w:t>
-      </w:r>
-      <w:bookmarkEnd w:id="24"/>
-    </w:p>
-    <w:p>
-      <w:pPr>
-        <w:rPr>
-          <w:rFonts w:cs="Arial"/>
-          <w:szCs w:val="24"/>
-        </w:rPr>
-      </w:pPr>
-      <w:r>
-        <w:rPr>
-          <w:rFonts w:cs="Arial"/>
-          <w:szCs w:val="24"/>
-        </w:rPr>
-        <w:t xml:space="preserve">Generell kann man sagen, dass nach der Authentifizierung mithilfe von Basic Authentication der Server weiß, dass der User berechtigt ist die Webseite zu nutzen, allerdings weiß der User nicht, ob der Server wirklich der ist, den er ansprechen wollte oder nicht. Die Authentifizierung funktioniert also nur in eine Richtung. </w:t>
-      </w:r>
-      <w:r>
-        <w:rPr>
-          <w:rFonts w:cs="Arial"/>
-          <w:szCs w:val="24"/>
-        </w:rPr>
-        <w:t>Außerdem werden die Passwörter durchs Netz geschickt und Dritte könnten die Passwörter abfangen und so Zugriff auf den Server erhalten. Selbst bei verschlüsselten Informationen kann einfach diese Information an die Server weitergeschickt werden, um Zugriff zu erhalten.</w:t>
-      </w:r>
-    </w:p>
-    <w:p>
-      <w:pPr>
-        <w:rPr>
-          <w:rFonts w:cs="Arial"/>
-          <w:szCs w:val="24"/>
-        </w:rPr>
-      </w:pPr>
-      <w:r>
-        <w:rPr>
-          <w:rFonts w:cs="Arial"/>
-          <w:szCs w:val="24"/>
-        </w:rPr>
-        <w:t xml:space="preserve">In unserem Fall könnten Dritte auf die Zugangsdaten Zugriff erhalten (vorausgesetzt wird deployen die Anwendung ins Internet) und so </w:t>
-      </w:r>
-      <w:r>
-        <w:rPr>
-          <w:rFonts w:cs="Arial"/>
-          <w:szCs w:val="24"/>
-        </w:rPr>
-        <w:t xml:space="preserve">Daten </w:t>
-      </w:r>
-      <w:r>
-        <w:rPr>
-          <w:rFonts w:cs="Arial"/>
-          <w:szCs w:val="24"/>
-        </w:rPr>
-        <w:t>aus zum Beispiel dem Warenkorb manipulieren</w:t>
-      </w:r>
-      <w:r>
-        <w:rPr>
-          <w:rFonts w:cs="Arial"/>
-          <w:szCs w:val="24"/>
-        </w:rPr>
-        <w:t>.</w:t>
-      </w:r>
-    </w:p>
-    <w:p>
-      <w:pPr>
-        <w:pStyle w:val="berschrift2"/>
-        <w:rPr>
-          <w:rFonts w:ascii="Arial" w:hAnsi="Arial" w:cs="Arial"/>
-          <w:color w:val="auto"/>
-          <w:sz w:val="28"/>
-          <w:szCs w:val="28"/>
-        </w:rPr>
-      </w:pPr>
-      <w:bookmarkStart w:id="25" w:name="_Toc46176924"/>
-      <w:r>
-        <w:rPr>
-          <w:rFonts w:ascii="Arial" w:hAnsi="Arial" w:cs="Arial"/>
-          <w:color w:val="auto"/>
-          <w:sz w:val="28"/>
-          <w:szCs w:val="28"/>
-        </w:rPr>
-        <w:t>Kubernetes Network Policies</w:t>
-      </w:r>
-      <w:bookmarkEnd w:id="25"/>
-    </w:p>
-    <w:p>
-      <w:pPr>
-        <w:rPr>
-          <w:rFonts w:cs="Arial"/>
-          <w:szCs w:val="24"/>
-        </w:rPr>
-      </w:pPr>
-      <w:r>
-        <w:rPr>
-          <w:rFonts w:cs="Arial"/>
-          <w:szCs w:val="24"/>
-        </w:rPr>
-        <w:t>Durch Network Policies kann innerhalb eines Kubernetes-Clusters für einzelne Services angegeben werden, über welche Endpunkte Anfragen und Antworten angenommen werden dürfen. So kann man zum Beispiel http-PUT Anfragen nur von Endpunkten angenommen werden, welche bekannt und andere Services in der Anwendung sind.</w:t>
-      </w:r>
-    </w:p>
-    <w:p>
-      <w:pPr>
-        <w:rPr>
-          <w:rFonts w:cs="Arial"/>
-          <w:color w:val="C00000"/>
-          <w:szCs w:val="24"/>
-        </w:rPr>
-      </w:pPr>
-      <w:r>
-        <w:rPr>
-          <w:rFonts w:cs="Arial"/>
-          <w:szCs w:val="24"/>
-        </w:rPr>
-        <w:t>//</w:t>
-      </w:r>
-      <w:r>
-        <w:rPr>
-          <w:rFonts w:cs="Arial"/>
-          <w:color w:val="C00000"/>
-          <w:szCs w:val="24"/>
-        </w:rPr>
-        <w:t>BEISPIEL KONFIGURATIONSDATEI</w:t>
-      </w:r>
-    </w:p>
-    <w:p>
-      <w:pPr>
-        <w:rPr>
-          <w:rFonts w:cs="Arial"/>
-          <w:szCs w:val="24"/>
-        </w:rPr>
-      </w:pPr>
-    </w:p>
-    <w:p>
-      <w:pPr>
-        <w:pStyle w:val="berschrift2"/>
-        <w:rPr>
-          <w:rFonts w:ascii="Arial" w:hAnsi="Arial" w:cs="Arial"/>
-          <w:color w:val="auto"/>
-          <w:sz w:val="28"/>
-          <w:szCs w:val="28"/>
-        </w:rPr>
-      </w:pPr>
-      <w:bookmarkStart w:id="26" w:name="_Toc46176925"/>
-      <w:r>
-        <w:rPr>
-          <w:rFonts w:ascii="Arial" w:hAnsi="Arial" w:cs="Arial"/>
-          <w:color w:val="auto"/>
-          <w:sz w:val="28"/>
-          <w:szCs w:val="28"/>
-        </w:rPr>
-        <w:t>Service-Mesh</w:t>
-      </w:r>
-      <w:bookmarkEnd w:id="26"/>
-    </w:p>
-    <w:p>
-      <w:pPr>
-        <w:rPr>
-          <w:rFonts w:cs="Arial"/>
-          <w:szCs w:val="24"/>
-        </w:rPr>
-      </w:pPr>
-      <w:r>
-        <w:rPr>
-          <w:rFonts w:cs="Arial"/>
-          <w:szCs w:val="24"/>
-        </w:rPr>
-        <w:t>Durch einen Service-Mesh lässt sich</w:t>
-      </w:r>
-      <w:r>
-        <w:rPr>
-          <w:rFonts w:cs="Arial"/>
-          <w:szCs w:val="24"/>
-        </w:rPr>
-        <w:t>,</w:t>
-      </w:r>
-      <w:r>
-        <w:rPr>
-          <w:rFonts w:cs="Arial"/>
-          <w:szCs w:val="24"/>
-        </w:rPr>
-        <w:t xml:space="preserve"> direkt in die Anwendung integriert</w:t>
-      </w:r>
-      <w:r>
-        <w:rPr>
-          <w:rFonts w:cs="Arial"/>
-          <w:szCs w:val="24"/>
-        </w:rPr>
-        <w:t>,</w:t>
-      </w:r>
-      <w:r>
-        <w:rPr>
-          <w:rFonts w:cs="Arial"/>
-          <w:szCs w:val="24"/>
-        </w:rPr>
-        <w:t xml:space="preserve"> steuern, wie Daten innerhalb der Anwendung geteilt werden. So kann dieser Austausch optimiert</w:t>
-      </w:r>
-      <w:r>
-        <w:rPr>
-          <w:rFonts w:cs="Arial"/>
-          <w:szCs w:val="24"/>
-        </w:rPr>
-        <w:t xml:space="preserve"> </w:t>
-      </w:r>
-      <w:r>
-        <w:rPr>
-          <w:rFonts w:cs="Arial"/>
-          <w:szCs w:val="24"/>
-        </w:rPr>
-        <w:t>un</w:t>
-      </w:r>
-      <w:r>
-        <w:rPr>
-          <w:rFonts w:cs="Arial"/>
-          <w:szCs w:val="24"/>
-        </w:rPr>
-        <w:t>d</w:t>
-      </w:r>
-      <w:r>
-        <w:rPr>
-          <w:rFonts w:cs="Arial"/>
-          <w:szCs w:val="24"/>
-        </w:rPr>
-        <w:t xml:space="preserve"> ausfallssicherer gemacht werden.</w:t>
-      </w:r>
-    </w:p>
-    <w:p>
-      <w:pPr>
-        <w:rPr>
-          <w:rFonts w:cs="Arial"/>
-          <w:szCs w:val="24"/>
-        </w:rPr>
-      </w:pPr>
-      <w:r>
-        <w:rPr>
-          <w:rFonts w:cs="Arial"/>
-          <w:szCs w:val="24"/>
-        </w:rPr>
-        <w:t xml:space="preserve">In einem Service-Mesh werden Anfragen zwischen den Services über Proxies ausgeführt. Diese Proxies arbeiten neben den Services und werden auch Sidecars genannt. Die Kommunikation wird über diese Sidecars gesteuert und so muss die </w:t>
-      </w:r>
-      <w:r>
-        <w:rPr>
-          <w:rFonts w:cs="Arial"/>
-          <w:szCs w:val="24"/>
-        </w:rPr>
-        <w:lastRenderedPageBreak/>
-        <w:t>Kommunikation nicht mehr von den Entwicklern einzeln und für jeden Service implementiert werden.</w:t>
-      </w:r>
-    </w:p>
-    <w:p>
-      <w:pPr>
-        <w:rPr>
-          <w:rFonts w:cs="Arial"/>
-          <w:color w:val="C00000"/>
-          <w:szCs w:val="24"/>
-        </w:rPr>
-      </w:pPr>
-      <w:r>
-        <w:rPr>
-          <w:rFonts w:cs="Arial"/>
-          <w:szCs w:val="24"/>
-        </w:rPr>
-        <w:t>//</w:t>
-      </w:r>
-      <w:r>
-        <w:rPr>
-          <w:rFonts w:cs="Arial"/>
-          <w:color w:val="C00000"/>
-          <w:szCs w:val="24"/>
-        </w:rPr>
-        <w:t>BEISPIEL KONFIGURATION</w:t>
-      </w:r>
-      <w:r>
-        <w:rPr>
-          <w:rFonts w:cs="Arial"/>
-          <w:color w:val="C00000"/>
-          <w:szCs w:val="24"/>
-        </w:rPr>
-        <w:t xml:space="preserve"> IN KUBERNETES</w:t>
-      </w:r>
-    </w:p>
-    <w:p>
-      <w:pPr>
-        <w:rPr>
-          <w:rFonts w:cs="Arial"/>
-          <w:szCs w:val="24"/>
-        </w:rPr>
-      </w:pPr>
-    </w:p>
-    <w:p>
-      <w:pPr>
-        <w:pStyle w:val="berschrift1"/>
       </w:pPr>
     </w:p>
     <w:sectPr>
-      <w:footerReference w:type="default" r:id="rId24"/>
+      <w:footerReference w:type="default" r:id="rId25"/>
       <w:pgSz w:w="11906" w:h="16838"/>
       <w:pgMar w:top="1417" w:right="1417" w:bottom="1134" w:left="1417" w:header="708" w:footer="708" w:gutter="0"/>
       <w:pgNumType w:start="1"/>
@@ -6686,6 +7252,7 @@
         <w:docPartUnique/>
       </w:docPartObj>
     </w:sdtPr>
+    <w:sdtEndPr/>
     <w:sdtContent>
       <w:p>
         <w:pPr>

</xml_diff>